<commit_message>
Se actualizo el nombre del proyecto
</commit_message>
<xml_diff>
--- a/Anteproyecto de Investigación_Residencias Profesionales.docx
+++ b/Anteproyecto de Investigación_Residencias Profesionales.docx
@@ -1,6 +1,6 @@
 
 <file path=word/document.xml><?xml version="1.0" encoding="utf-8"?>
-<w:document xmlns:wpc="http://schemas.microsoft.com/office/word/2010/wordprocessingCanvas" xmlns:mc="http://schemas.openxmlformats.org/markup-compatibility/2006" xmlns:o="urn:schemas-microsoft-com:office:office" xmlns:r="http://schemas.openxmlformats.org/officeDocument/2006/relationships" xmlns:m="http://schemas.openxmlformats.org/officeDocument/2006/math" xmlns:v="urn:schemas-microsoft-com:vml" xmlns:wp14="http://schemas.microsoft.com/office/word/2010/wordprocessingDrawing" xmlns:wp="http://schemas.openxmlformats.org/drawingml/2006/wordprocessingDrawing" xmlns:w10="urn:schemas-microsoft-com:office:word" xmlns:w="http://schemas.openxmlformats.org/wordprocessingml/2006/main" xmlns:w14="http://schemas.microsoft.com/office/word/2010/wordml" xmlns:w15="http://schemas.microsoft.com/office/word/2012/wordml" xmlns:wpg="http://schemas.microsoft.com/office/word/2010/wordprocessingGroup" xmlns:wpi="http://schemas.microsoft.com/office/word/2010/wordprocessingInk" xmlns:wne="http://schemas.microsoft.com/office/word/2006/wordml" xmlns:wps="http://schemas.microsoft.com/office/word/2010/wordprocessingShape" mc:Ignorable="w14 w15 wp14">
+<w:document xmlns:wpc="http://schemas.microsoft.com/office/word/2010/wordprocessingCanvas" xmlns:cx="http://schemas.microsoft.com/office/drawing/2014/chartex" xmlns:cx1="http://schemas.microsoft.com/office/drawing/2015/9/8/chartex" xmlns:mc="http://schemas.openxmlformats.org/markup-compatibility/2006" xmlns:o="urn:schemas-microsoft-com:office:office" xmlns:r="http://schemas.openxmlformats.org/officeDocument/2006/relationships" xmlns:m="http://schemas.openxmlformats.org/officeDocument/2006/math" xmlns:v="urn:schemas-microsoft-com:vml" xmlns:wp14="http://schemas.microsoft.com/office/word/2010/wordprocessingDrawing" xmlns:wp="http://schemas.openxmlformats.org/drawingml/2006/wordprocessingDrawing" xmlns:w10="urn:schemas-microsoft-com:office:word" xmlns:w="http://schemas.openxmlformats.org/wordprocessingml/2006/main" xmlns:w14="http://schemas.microsoft.com/office/word/2010/wordml" xmlns:w15="http://schemas.microsoft.com/office/word/2012/wordml" xmlns:w16se="http://schemas.microsoft.com/office/word/2015/wordml/symex" xmlns:wpg="http://schemas.microsoft.com/office/word/2010/wordprocessingGroup" xmlns:wpi="http://schemas.microsoft.com/office/word/2010/wordprocessingInk" xmlns:wne="http://schemas.microsoft.com/office/word/2006/wordml" xmlns:wps="http://schemas.microsoft.com/office/word/2010/wordprocessingShape" mc:Ignorable="w14 w15 w16se wp14">
   <w:background w:color="FFFFFF"/>
   <w:body>
     <w:p>
@@ -111,7 +111,7 @@
               </wp:anchor>
             </w:drawing>
           </mc:Choice>
-          <mc:Fallback xmlns:w16se="http://schemas.microsoft.com/office/word/2015/wordml/symex" xmlns:cx1="http://schemas.microsoft.com/office/drawing/2015/9/8/chartex" xmlns:cx="http://schemas.microsoft.com/office/drawing/2014/chartex">
+          <mc:Fallback>
             <w:pict>
               <v:shapetype w14:anchorId="33E0D208" id="_x0000_t202" coordsize="21600,21600" o:spt="202" path="m,l,21600r21600,l21600,xe">
                 <v:stroke joinstyle="miter"/>
@@ -343,7 +343,7 @@
               </wp:anchor>
             </w:drawing>
           </mc:Choice>
-          <mc:Fallback xmlns:w16se="http://schemas.microsoft.com/office/word/2015/wordml/symex" xmlns:cx1="http://schemas.microsoft.com/office/drawing/2015/9/8/chartex" xmlns:cx="http://schemas.microsoft.com/office/drawing/2014/chartex">
+          <mc:Fallback>
             <w:pict>
               <v:rect w14:anchorId="18261119" id="Rectangle 65" o:spid="_x0000_s1026" style="position:absolute;margin-left:57.65pt;margin-top:10.4pt;width:335.5pt;height:123.6pt;z-index:251662336;visibility:visible;mso-wrap-style:square;mso-width-percent:0;mso-height-percent:0;mso-wrap-distance-left:9pt;mso-wrap-distance-top:0;mso-wrap-distance-right:9pt;mso-wrap-distance-bottom:0;mso-position-horizontal:absolute;mso-position-horizontal-relative:text;mso-position-vertical:absolute;mso-position-vertical-relative:text;mso-width-percent:0;mso-height-percent:0;mso-width-relative:page;mso-height-relative:page;v-text-anchor:top" o:gfxdata="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" strokeweight="4.5pt">
                 <v:stroke linestyle="thinThick"/>
@@ -469,7 +469,31 @@
                                 <w:sz w:val="24"/>
                                 <w:highlight w:val="yellow"/>
                               </w:rPr>
-                              <w:t>LISTA DE EMPRESAS EN LAS QUE LOS ALUMNOS PUEDEN REALIZAR SUS RESIDENCIAS PROFESIONALES</w:t>
+                              <w:t xml:space="preserve">PÁGINA WEB CON </w:t>
+                            </w:r>
+                            <w:r>
+                              <w:rPr>
+                                <w:b/>
+                                <w:sz w:val="24"/>
+                                <w:highlight w:val="yellow"/>
+                              </w:rPr>
+                              <w:t>LISTA DE EMPRESAS</w:t>
+                            </w:r>
+                            <w:r>
+                              <w:rPr>
+                                <w:b/>
+                                <w:sz w:val="24"/>
+                                <w:highlight w:val="yellow"/>
+                              </w:rPr>
+                              <w:t xml:space="preserve"> PARA RESIDENTES</w:t>
+                            </w:r>
+                            <w:r>
+                              <w:rPr>
+                                <w:b/>
+                                <w:sz w:val="24"/>
+                                <w:highlight w:val="yellow"/>
+                              </w:rPr>
+                              <w:t xml:space="preserve"> </w:t>
                             </w:r>
                           </w:p>
                           <w:p>
@@ -499,7 +523,7 @@
               </wp:anchor>
             </w:drawing>
           </mc:Choice>
-          <mc:Fallback xmlns:w16se="http://schemas.microsoft.com/office/word/2015/wordml/symex" xmlns:cx1="http://schemas.microsoft.com/office/drawing/2015/9/8/chartex" xmlns:cx="http://schemas.microsoft.com/office/drawing/2014/chartex">
+          <mc:Fallback>
             <w:pict>
               <v:shapetype w14:anchorId="6A69A5BF" id="_x0000_t202" coordsize="21600,21600" o:spt="202" path="m,l,21600r21600,l21600,xe">
                 <v:stroke joinstyle="miter"/>
@@ -553,7 +577,31 @@
                           <w:sz w:val="24"/>
                           <w:highlight w:val="yellow"/>
                         </w:rPr>
-                        <w:t>LISTA DE EMPRESAS EN LAS QUE LOS ALUMNOS PUEDEN REALIZAR SUS RESIDENCIAS PROFESIONALES</w:t>
+                        <w:t xml:space="preserve">PÁGINA WEB CON </w:t>
+                      </w:r>
+                      <w:r>
+                        <w:rPr>
+                          <w:b/>
+                          <w:sz w:val="24"/>
+                          <w:highlight w:val="yellow"/>
+                        </w:rPr>
+                        <w:t>LISTA DE EMPRESAS</w:t>
+                      </w:r>
+                      <w:r>
+                        <w:rPr>
+                          <w:b/>
+                          <w:sz w:val="24"/>
+                          <w:highlight w:val="yellow"/>
+                        </w:rPr>
+                        <w:t xml:space="preserve"> PARA RESIDENTES</w:t>
+                      </w:r>
+                      <w:r>
+                        <w:rPr>
+                          <w:b/>
+                          <w:sz w:val="24"/>
+                          <w:highlight w:val="yellow"/>
+                        </w:rPr>
+                        <w:t xml:space="preserve"> </w:t>
                       </w:r>
                     </w:p>
                     <w:p>
@@ -589,6 +637,8 @@
           <w:sz w:val="24"/>
         </w:rPr>
       </w:pPr>
+      <w:bookmarkStart w:id="0" w:name="_GoBack"/>
+      <w:bookmarkEnd w:id="0"/>
     </w:p>
     <w:p>
       <w:pPr>
@@ -710,12 +760,46 @@
           <w:u w:val="single"/>
         </w:rPr>
       </w:pPr>
+      <w:proofErr w:type="spellStart"/>
       <w:r>
         <w:rPr>
           <w:sz w:val="24"/>
           <w:u w:val="single"/>
         </w:rPr>
-        <w:t xml:space="preserve">Uriangato Gto.,                                                              </w:t>
+        <w:t>Uriangato</w:t>
+      </w:r>
+      <w:proofErr w:type="spellEnd"/>
+      <w:r>
+        <w:rPr>
+          <w:sz w:val="24"/>
+          <w:u w:val="single"/>
+        </w:rPr>
+        <w:t xml:space="preserve"> </w:t>
+      </w:r>
+      <w:proofErr w:type="spellStart"/>
+      <w:r>
+        <w:rPr>
+          <w:sz w:val="24"/>
+          <w:u w:val="single"/>
+        </w:rPr>
+        <w:t>Gto</w:t>
+      </w:r>
+      <w:proofErr w:type="spellEnd"/>
+      <w:proofErr w:type="gramStart"/>
+      <w:r>
+        <w:rPr>
+          <w:sz w:val="24"/>
+          <w:u w:val="single"/>
+        </w:rPr>
+        <w:t xml:space="preserve">.,   </w:t>
+      </w:r>
+      <w:proofErr w:type="gramEnd"/>
+      <w:r>
+        <w:rPr>
+          <w:sz w:val="24"/>
+          <w:u w:val="single"/>
+        </w:rPr>
+        <w:t xml:space="preserve">                                                           </w:t>
       </w:r>
       <w:r>
         <w:rPr>
@@ -836,21 +920,21 @@
                               <w:pStyle w:val="Ttulo1"/>
                               <w:jc w:val="center"/>
                             </w:pPr>
-                            <w:bookmarkStart w:id="0" w:name="_Toc305398391"/>
-                            <w:bookmarkStart w:id="1" w:name="_Toc305398495"/>
-                            <w:bookmarkStart w:id="2" w:name="_Toc305398532"/>
-                            <w:bookmarkStart w:id="3" w:name="_Toc307314289"/>
-                            <w:bookmarkStart w:id="4" w:name="_Toc343508267"/>
-                            <w:bookmarkStart w:id="5" w:name="_Toc19090407"/>
+                            <w:bookmarkStart w:id="1" w:name="_Toc305398391"/>
+                            <w:bookmarkStart w:id="2" w:name="_Toc305398495"/>
+                            <w:bookmarkStart w:id="3" w:name="_Toc305398532"/>
+                            <w:bookmarkStart w:id="4" w:name="_Toc307314289"/>
+                            <w:bookmarkStart w:id="5" w:name="_Toc343508267"/>
+                            <w:bookmarkStart w:id="6" w:name="_Toc19090407"/>
                             <w:r>
                               <w:t>ÍNDICE GENERAL</w:t>
                             </w:r>
-                            <w:bookmarkEnd w:id="0"/>
                             <w:bookmarkEnd w:id="1"/>
                             <w:bookmarkEnd w:id="2"/>
                             <w:bookmarkEnd w:id="3"/>
                             <w:bookmarkEnd w:id="4"/>
                             <w:bookmarkEnd w:id="5"/>
+                            <w:bookmarkEnd w:id="6"/>
                           </w:p>
                         </w:txbxContent>
                       </wps:txbx>
@@ -869,7 +953,7 @@
               </wp:anchor>
             </w:drawing>
           </mc:Choice>
-          <mc:Fallback xmlns:w16se="http://schemas.microsoft.com/office/word/2015/wordml/symex" xmlns:cx1="http://schemas.microsoft.com/office/drawing/2015/9/8/chartex" xmlns:cx="http://schemas.microsoft.com/office/drawing/2014/chartex">
+          <mc:Fallback>
             <w:pict>
               <v:roundrect w14:anchorId="720873F7" id="AutoShape 36" o:spid="_x0000_s1028" style="position:absolute;left:0;text-align:left;margin-left:34.95pt;margin-top:6.4pt;width:374.25pt;height:38.25pt;z-index:251650048;visibility:visible;mso-wrap-style:square;mso-width-percent:0;mso-height-percent:0;mso-wrap-distance-left:9pt;mso-wrap-distance-top:0;mso-wrap-distance-right:9pt;mso-wrap-distance-bottom:0;mso-position-horizontal:absolute;mso-position-horizontal-relative:text;mso-position-vertical:absolute;mso-position-vertical-relative:text;mso-width-percent:0;mso-height-percent:0;mso-width-relative:page;mso-height-relative:page;v-text-anchor:top" arcsize="10923f" o:gfxdata="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" fillcolor="#9bbb59" strokecolor="#f2f2f2" strokeweight="3pt">
                 <v:shadow on="t" color="#4e6128" opacity=".5" offset="1pt"/>
@@ -2136,21 +2220,21 @@
                               <w:pStyle w:val="Ttulo1"/>
                               <w:jc w:val="center"/>
                             </w:pPr>
-                            <w:bookmarkStart w:id="6" w:name="_Toc305398392"/>
-                            <w:bookmarkStart w:id="7" w:name="_Toc305398496"/>
-                            <w:bookmarkStart w:id="8" w:name="_Toc305398533"/>
-                            <w:bookmarkStart w:id="9" w:name="_Toc307314290"/>
-                            <w:bookmarkStart w:id="10" w:name="_Toc343508268"/>
-                            <w:bookmarkStart w:id="11" w:name="_Toc19090408"/>
+                            <w:bookmarkStart w:id="7" w:name="_Toc305398392"/>
+                            <w:bookmarkStart w:id="8" w:name="_Toc305398496"/>
+                            <w:bookmarkStart w:id="9" w:name="_Toc305398533"/>
+                            <w:bookmarkStart w:id="10" w:name="_Toc307314290"/>
+                            <w:bookmarkStart w:id="11" w:name="_Toc343508268"/>
+                            <w:bookmarkStart w:id="12" w:name="_Toc19090408"/>
                             <w:r>
                               <w:t>INTRODUCCIÓN</w:t>
                             </w:r>
-                            <w:bookmarkEnd w:id="6"/>
                             <w:bookmarkEnd w:id="7"/>
                             <w:bookmarkEnd w:id="8"/>
                             <w:bookmarkEnd w:id="9"/>
                             <w:bookmarkEnd w:id="10"/>
                             <w:bookmarkEnd w:id="11"/>
+                            <w:bookmarkEnd w:id="12"/>
                           </w:p>
                         </w:txbxContent>
                       </wps:txbx>
@@ -2169,7 +2253,7 @@
               </wp:anchor>
             </w:drawing>
           </mc:Choice>
-          <mc:Fallback xmlns:w16se="http://schemas.microsoft.com/office/word/2015/wordml/symex" xmlns:cx1="http://schemas.microsoft.com/office/drawing/2015/9/8/chartex" xmlns:cx="http://schemas.microsoft.com/office/drawing/2014/chartex">
+          <mc:Fallback>
             <w:pict>
               <v:roundrect w14:anchorId="4955B3EE" id="AutoShape 40" o:spid="_x0000_s1029" style="position:absolute;left:0;text-align:left;margin-left:30.05pt;margin-top:-3.15pt;width:374.25pt;height:38.25pt;z-index:251651072;visibility:visible;mso-wrap-style:square;mso-width-percent:0;mso-height-percent:0;mso-wrap-distance-left:9pt;mso-wrap-distance-top:0;mso-wrap-distance-right:9pt;mso-wrap-distance-bottom:0;mso-position-horizontal:absolute;mso-position-horizontal-relative:text;mso-position-vertical:absolute;mso-position-vertical-relative:text;mso-width-percent:0;mso-height-percent:0;mso-width-relative:page;mso-height-relative:page;v-text-anchor:top" arcsize="10923f" o:gfxdata="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" fillcolor="#9bbb59" strokecolor="#f2f2f2" strokeweight="3pt">
                 <v:shadow on="t" color="#4e6128" opacity=".5" offset="1pt"/>
@@ -2436,21 +2520,21 @@
                               <w:pStyle w:val="Ttulo1"/>
                               <w:jc w:val="center"/>
                             </w:pPr>
-                            <w:bookmarkStart w:id="12" w:name="_Toc305398393"/>
-                            <w:bookmarkStart w:id="13" w:name="_Toc305398497"/>
-                            <w:bookmarkStart w:id="14" w:name="_Toc305398534"/>
-                            <w:bookmarkStart w:id="15" w:name="_Toc307314291"/>
-                            <w:bookmarkStart w:id="16" w:name="_Toc343508269"/>
-                            <w:bookmarkStart w:id="17" w:name="_Toc19090409"/>
+                            <w:bookmarkStart w:id="13" w:name="_Toc305398393"/>
+                            <w:bookmarkStart w:id="14" w:name="_Toc305398497"/>
+                            <w:bookmarkStart w:id="15" w:name="_Toc305398534"/>
+                            <w:bookmarkStart w:id="16" w:name="_Toc307314291"/>
+                            <w:bookmarkStart w:id="17" w:name="_Toc343508269"/>
+                            <w:bookmarkStart w:id="18" w:name="_Toc19090409"/>
                             <w:r>
                               <w:t>II. PLANTEAMIENTO DEL PROBLEMA</w:t>
                             </w:r>
-                            <w:bookmarkEnd w:id="12"/>
                             <w:bookmarkEnd w:id="13"/>
                             <w:bookmarkEnd w:id="14"/>
                             <w:bookmarkEnd w:id="15"/>
                             <w:bookmarkEnd w:id="16"/>
                             <w:bookmarkEnd w:id="17"/>
+                            <w:bookmarkEnd w:id="18"/>
                           </w:p>
                         </w:txbxContent>
                       </wps:txbx>
@@ -2469,7 +2553,7 @@
               </wp:anchor>
             </w:drawing>
           </mc:Choice>
-          <mc:Fallback xmlns:w16se="http://schemas.microsoft.com/office/word/2015/wordml/symex" xmlns:cx1="http://schemas.microsoft.com/office/drawing/2015/9/8/chartex" xmlns:cx="http://schemas.microsoft.com/office/drawing/2014/chartex">
+          <mc:Fallback>
             <w:pict>
               <v:roundrect w14:anchorId="77E48C32" id="AutoShape 41" o:spid="_x0000_s1030" style="position:absolute;left:0;text-align:left;margin-left:39.45pt;margin-top:8.5pt;width:374.25pt;height:38.25pt;z-index:251652096;visibility:visible;mso-wrap-style:square;mso-width-percent:0;mso-height-percent:0;mso-wrap-distance-left:9pt;mso-wrap-distance-top:0;mso-wrap-distance-right:9pt;mso-wrap-distance-bottom:0;mso-position-horizontal:absolute;mso-position-horizontal-relative:text;mso-position-vertical:absolute;mso-position-vertical-relative:text;mso-width-percent:0;mso-height-percent:0;mso-width-relative:page;mso-height-relative:page;v-text-anchor:top" arcsize="10923f" o:gfxdata="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" fillcolor="#9bbb59" strokecolor="#f2f2f2" strokeweight="3pt">
                 <v:shadow on="t" color="#4e6128" opacity=".5" offset="1pt"/>
@@ -2551,7 +2635,14 @@
         <w:rPr>
           <w:sz w:val="24"/>
         </w:rPr>
-        <w:t>para elaborar los M</w:t>
+        <w:t xml:space="preserve">para elaborar los </w:t>
+      </w:r>
+      <w:proofErr w:type="spellStart"/>
+      <w:r>
+        <w:rPr>
+          <w:sz w:val="24"/>
+        </w:rPr>
+        <w:t>M</w:t>
       </w:r>
       <w:r>
         <w:rPr>
@@ -2559,6 +2650,7 @@
         </w:rPr>
         <w:t>ock</w:t>
       </w:r>
+      <w:proofErr w:type="spellEnd"/>
       <w:r>
         <w:rPr>
           <w:sz w:val="24"/>
@@ -2685,21 +2777,21 @@
                               <w:pStyle w:val="Ttulo1"/>
                               <w:jc w:val="center"/>
                             </w:pPr>
-                            <w:bookmarkStart w:id="18" w:name="_Toc305398394"/>
-                            <w:bookmarkStart w:id="19" w:name="_Toc305398498"/>
-                            <w:bookmarkStart w:id="20" w:name="_Toc305398535"/>
-                            <w:bookmarkStart w:id="21" w:name="_Toc307314292"/>
-                            <w:bookmarkStart w:id="22" w:name="_Toc343508270"/>
-                            <w:bookmarkStart w:id="23" w:name="_Toc19090410"/>
+                            <w:bookmarkStart w:id="19" w:name="_Toc305398394"/>
+                            <w:bookmarkStart w:id="20" w:name="_Toc305398498"/>
+                            <w:bookmarkStart w:id="21" w:name="_Toc305398535"/>
+                            <w:bookmarkStart w:id="22" w:name="_Toc307314292"/>
+                            <w:bookmarkStart w:id="23" w:name="_Toc343508270"/>
+                            <w:bookmarkStart w:id="24" w:name="_Toc19090410"/>
                             <w:r>
                               <w:t>III. JUSTIFICACIÓN</w:t>
                             </w:r>
-                            <w:bookmarkEnd w:id="18"/>
                             <w:bookmarkEnd w:id="19"/>
                             <w:bookmarkEnd w:id="20"/>
                             <w:bookmarkEnd w:id="21"/>
                             <w:bookmarkEnd w:id="22"/>
                             <w:bookmarkEnd w:id="23"/>
+                            <w:bookmarkEnd w:id="24"/>
                           </w:p>
                         </w:txbxContent>
                       </wps:txbx>
@@ -2718,7 +2810,7 @@
               </wp:anchor>
             </w:drawing>
           </mc:Choice>
-          <mc:Fallback xmlns:w16se="http://schemas.microsoft.com/office/word/2015/wordml/symex" xmlns:cx1="http://schemas.microsoft.com/office/drawing/2015/9/8/chartex" xmlns:cx="http://schemas.microsoft.com/office/drawing/2014/chartex">
+          <mc:Fallback>
             <w:pict>
               <v:roundrect w14:anchorId="15E35918" id="AutoShape 42" o:spid="_x0000_s1031" style="position:absolute;left:0;text-align:left;margin-left:51.45pt;margin-top:4.7pt;width:374.25pt;height:38.25pt;z-index:251653120;visibility:visible;mso-wrap-style:square;mso-width-percent:0;mso-height-percent:0;mso-wrap-distance-left:9pt;mso-wrap-distance-top:0;mso-wrap-distance-right:9pt;mso-wrap-distance-bottom:0;mso-position-horizontal:absolute;mso-position-horizontal-relative:text;mso-position-vertical:absolute;mso-position-vertical-relative:text;mso-width-percent:0;mso-height-percent:0;mso-width-relative:page;mso-height-relative:page;v-text-anchor:top" arcsize="10923f" o:gfxdata="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" fillcolor="#9bbb59" strokecolor="#f2f2f2" strokeweight="3pt">
                 <v:shadow on="t" color="#4e6128" opacity=".5" offset="1pt"/>
@@ -2826,7 +2918,14 @@
         <w:rPr>
           <w:sz w:val="24"/>
         </w:rPr>
-        <w:t>querimientos para elaborar los M</w:t>
+        <w:t xml:space="preserve">querimientos para elaborar los </w:t>
+      </w:r>
+      <w:proofErr w:type="spellStart"/>
+      <w:r>
+        <w:rPr>
+          <w:sz w:val="24"/>
+        </w:rPr>
+        <w:t>M</w:t>
       </w:r>
       <w:r>
         <w:rPr>
@@ -2834,6 +2933,7 @@
         </w:rPr>
         <w:t>ock</w:t>
       </w:r>
+      <w:proofErr w:type="spellEnd"/>
       <w:r>
         <w:rPr>
           <w:sz w:val="24"/>
@@ -2969,21 +3069,21 @@
                               <w:pStyle w:val="Ttulo1"/>
                               <w:jc w:val="center"/>
                             </w:pPr>
-                            <w:bookmarkStart w:id="24" w:name="_Toc305398395"/>
-                            <w:bookmarkStart w:id="25" w:name="_Toc305398499"/>
-                            <w:bookmarkStart w:id="26" w:name="_Toc305398536"/>
-                            <w:bookmarkStart w:id="27" w:name="_Toc307314293"/>
-                            <w:bookmarkStart w:id="28" w:name="_Toc343508271"/>
-                            <w:bookmarkStart w:id="29" w:name="_Toc19090411"/>
+                            <w:bookmarkStart w:id="25" w:name="_Toc305398395"/>
+                            <w:bookmarkStart w:id="26" w:name="_Toc305398499"/>
+                            <w:bookmarkStart w:id="27" w:name="_Toc305398536"/>
+                            <w:bookmarkStart w:id="28" w:name="_Toc307314293"/>
+                            <w:bookmarkStart w:id="29" w:name="_Toc343508271"/>
+                            <w:bookmarkStart w:id="30" w:name="_Toc19090411"/>
                             <w:r>
                               <w:t>IV. OBJETIVOS</w:t>
                             </w:r>
-                            <w:bookmarkEnd w:id="24"/>
                             <w:bookmarkEnd w:id="25"/>
                             <w:bookmarkEnd w:id="26"/>
                             <w:bookmarkEnd w:id="27"/>
                             <w:bookmarkEnd w:id="28"/>
                             <w:bookmarkEnd w:id="29"/>
+                            <w:bookmarkEnd w:id="30"/>
                           </w:p>
                         </w:txbxContent>
                       </wps:txbx>
@@ -3002,7 +3102,7 @@
               </wp:anchor>
             </w:drawing>
           </mc:Choice>
-          <mc:Fallback xmlns:w16se="http://schemas.microsoft.com/office/word/2015/wordml/symex" xmlns:cx1="http://schemas.microsoft.com/office/drawing/2015/9/8/chartex" xmlns:cx="http://schemas.microsoft.com/office/drawing/2014/chartex">
+          <mc:Fallback>
             <w:pict>
               <v:roundrect w14:anchorId="4DDDBC2B" id="AutoShape 43" o:spid="_x0000_s1032" style="position:absolute;left:0;text-align:left;margin-left:31.95pt;margin-top:10pt;width:374.25pt;height:38.25pt;z-index:251654144;visibility:visible;mso-wrap-style:square;mso-width-percent:0;mso-height-percent:0;mso-wrap-distance-left:9pt;mso-wrap-distance-top:0;mso-wrap-distance-right:9pt;mso-wrap-distance-bottom:0;mso-position-horizontal:absolute;mso-position-horizontal-relative:text;mso-position-vertical:absolute;mso-position-vertical-relative:text;mso-width-percent:0;mso-height-percent:0;mso-width-relative:page;mso-height-relative:page;v-text-anchor:top" arcsize="10923f" o:gfxdata="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" fillcolor="#9bbb59" strokecolor="#f2f2f2" strokeweight="3pt">
                 <v:shadow on="t" color="#4e6128" opacity=".5" offset="1pt"/>
@@ -3216,7 +3316,14 @@
         <w:rPr>
           <w:sz w:val="24"/>
         </w:rPr>
-        <w:t>7.- Realizar los M</w:t>
+        <w:t xml:space="preserve">7.- Realizar los </w:t>
+      </w:r>
+      <w:proofErr w:type="spellStart"/>
+      <w:r>
+        <w:rPr>
+          <w:sz w:val="24"/>
+        </w:rPr>
+        <w:t>M</w:t>
       </w:r>
       <w:r>
         <w:rPr>
@@ -3224,6 +3331,7 @@
         </w:rPr>
         <w:t>ock</w:t>
       </w:r>
+      <w:proofErr w:type="spellEnd"/>
       <w:r>
         <w:rPr>
           <w:sz w:val="24"/>
@@ -3337,21 +3445,21 @@
                               <w:pStyle w:val="Ttulo1"/>
                               <w:jc w:val="center"/>
                             </w:pPr>
-                            <w:bookmarkStart w:id="30" w:name="_Toc305398396"/>
-                            <w:bookmarkStart w:id="31" w:name="_Toc305398500"/>
-                            <w:bookmarkStart w:id="32" w:name="_Toc305398537"/>
-                            <w:bookmarkStart w:id="33" w:name="_Toc307314294"/>
-                            <w:bookmarkStart w:id="34" w:name="_Toc343508272"/>
-                            <w:bookmarkStart w:id="35" w:name="_Toc19090412"/>
+                            <w:bookmarkStart w:id="31" w:name="_Toc305398396"/>
+                            <w:bookmarkStart w:id="32" w:name="_Toc305398500"/>
+                            <w:bookmarkStart w:id="33" w:name="_Toc305398537"/>
+                            <w:bookmarkStart w:id="34" w:name="_Toc307314294"/>
+                            <w:bookmarkStart w:id="35" w:name="_Toc343508272"/>
+                            <w:bookmarkStart w:id="36" w:name="_Toc19090412"/>
                             <w:r>
                               <w:t>V. MARCO TEÓRICO</w:t>
                             </w:r>
-                            <w:bookmarkEnd w:id="30"/>
                             <w:bookmarkEnd w:id="31"/>
                             <w:bookmarkEnd w:id="32"/>
                             <w:bookmarkEnd w:id="33"/>
                             <w:bookmarkEnd w:id="34"/>
                             <w:bookmarkEnd w:id="35"/>
+                            <w:bookmarkEnd w:id="36"/>
                           </w:p>
                         </w:txbxContent>
                       </wps:txbx>
@@ -3370,7 +3478,7 @@
               </wp:anchor>
             </w:drawing>
           </mc:Choice>
-          <mc:Fallback xmlns:w16se="http://schemas.microsoft.com/office/word/2015/wordml/symex" xmlns:cx1="http://schemas.microsoft.com/office/drawing/2015/9/8/chartex" xmlns:cx="http://schemas.microsoft.com/office/drawing/2014/chartex">
+          <mc:Fallback>
             <w:pict>
               <v:roundrect w14:anchorId="4E889E47" id="AutoShape 44" o:spid="_x0000_s1033" style="position:absolute;left:0;text-align:left;margin-left:43.95pt;margin-top:-1pt;width:374.25pt;height:38.25pt;z-index:251655168;visibility:visible;mso-wrap-style:square;mso-width-percent:0;mso-height-percent:0;mso-wrap-distance-left:9pt;mso-wrap-distance-top:0;mso-wrap-distance-right:9pt;mso-wrap-distance-bottom:0;mso-position-horizontal:absolute;mso-position-horizontal-relative:text;mso-position-vertical:absolute;mso-position-vertical-relative:text;mso-width-percent:0;mso-height-percent:0;mso-width-relative:page;mso-height-relative:page;v-text-anchor:top" arcsize="10923f" o:gfxdata="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" fillcolor="#9bbb59" strokecolor="#f2f2f2" strokeweight="3pt">
                 <v:shadow on="t" color="#4e6128" opacity=".5" offset="1pt"/>
@@ -3876,7 +3984,21 @@
           <w:sz w:val="24"/>
         </w:rPr>
         <w:lastRenderedPageBreak/>
-        <w:t>un mejor curriculum vitae aun estando en proceso de formación educativa, con esto los alumnos se incorporan de manera profesional a los sectores productivos.</w:t>
+        <w:t xml:space="preserve">un mejor </w:t>
+      </w:r>
+      <w:proofErr w:type="spellStart"/>
+      <w:r>
+        <w:rPr>
+          <w:sz w:val="24"/>
+        </w:rPr>
+        <w:t>curriculum</w:t>
+      </w:r>
+      <w:proofErr w:type="spellEnd"/>
+      <w:r>
+        <w:rPr>
+          <w:sz w:val="24"/>
+        </w:rPr>
+        <w:t xml:space="preserve"> vitae aun estando en proceso de formación educativa, con esto los alumnos se incorporan de manera profesional a los sectores productivos.</w:t>
       </w:r>
     </w:p>
     <w:p>
@@ -4096,21 +4218,21 @@
                               <w:pStyle w:val="Ttulo1"/>
                               <w:jc w:val="center"/>
                             </w:pPr>
-                            <w:bookmarkStart w:id="36" w:name="_Toc305398397"/>
-                            <w:bookmarkStart w:id="37" w:name="_Toc305398501"/>
-                            <w:bookmarkStart w:id="38" w:name="_Toc305398538"/>
-                            <w:bookmarkStart w:id="39" w:name="_Toc307314295"/>
-                            <w:bookmarkStart w:id="40" w:name="_Toc343508273"/>
-                            <w:bookmarkStart w:id="41" w:name="_Toc19090413"/>
+                            <w:bookmarkStart w:id="37" w:name="_Toc305398397"/>
+                            <w:bookmarkStart w:id="38" w:name="_Toc305398501"/>
+                            <w:bookmarkStart w:id="39" w:name="_Toc305398538"/>
+                            <w:bookmarkStart w:id="40" w:name="_Toc307314295"/>
+                            <w:bookmarkStart w:id="41" w:name="_Toc343508273"/>
+                            <w:bookmarkStart w:id="42" w:name="_Toc19090413"/>
                             <w:r>
                               <w:t>VI. HIPÓTESIS</w:t>
                             </w:r>
-                            <w:bookmarkEnd w:id="36"/>
                             <w:bookmarkEnd w:id="37"/>
                             <w:bookmarkEnd w:id="38"/>
                             <w:bookmarkEnd w:id="39"/>
                             <w:bookmarkEnd w:id="40"/>
                             <w:bookmarkEnd w:id="41"/>
+                            <w:bookmarkEnd w:id="42"/>
                           </w:p>
                         </w:txbxContent>
                       </wps:txbx>
@@ -4129,7 +4251,7 @@
               </wp:anchor>
             </w:drawing>
           </mc:Choice>
-          <mc:Fallback xmlns:w16se="http://schemas.microsoft.com/office/word/2015/wordml/symex" xmlns:cx1="http://schemas.microsoft.com/office/drawing/2015/9/8/chartex" xmlns:cx="http://schemas.microsoft.com/office/drawing/2014/chartex">
+          <mc:Fallback>
             <w:pict>
               <v:roundrect w14:anchorId="6A2CEFC5" id="AutoShape 45" o:spid="_x0000_s1034" style="position:absolute;margin-left:44.7pt;margin-top:4.7pt;width:374.25pt;height:38.25pt;z-index:251656192;visibility:visible;mso-wrap-style:square;mso-width-percent:0;mso-height-percent:0;mso-wrap-distance-left:9pt;mso-wrap-distance-top:0;mso-wrap-distance-right:9pt;mso-wrap-distance-bottom:0;mso-position-horizontal:absolute;mso-position-horizontal-relative:text;mso-position-vertical:absolute;mso-position-vertical-relative:text;mso-width-percent:0;mso-height-percent:0;mso-width-relative:page;mso-height-relative:page;v-text-anchor:top" arcsize="10923f" o:gfxdata="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" fillcolor="#9bbb59" strokecolor="#f2f2f2" strokeweight="3pt">
                 <v:shadow on="t" color="#4e6128" opacity=".5" offset="1pt"/>
@@ -4191,7 +4313,21 @@
         <w:rPr>
           <w:sz w:val="24"/>
         </w:rPr>
-        <w:t>Hi: Es posible que al publicar la lista en el grupo de Facebook</w:t>
+        <w:t xml:space="preserve">Hi: Es posible </w:t>
+      </w:r>
+      <w:proofErr w:type="gramStart"/>
+      <w:r>
+        <w:rPr>
+          <w:sz w:val="24"/>
+        </w:rPr>
+        <w:t>que</w:t>
+      </w:r>
+      <w:proofErr w:type="gramEnd"/>
+      <w:r>
+        <w:rPr>
+          <w:sz w:val="24"/>
+        </w:rPr>
+        <w:t xml:space="preserve"> al publicar la lista en el grupo de Facebook</w:t>
       </w:r>
       <w:r>
         <w:rPr>
@@ -4383,21 +4519,21 @@
                               <w:pStyle w:val="Ttulo1"/>
                               <w:jc w:val="center"/>
                             </w:pPr>
-                            <w:bookmarkStart w:id="42" w:name="_Toc305398398"/>
-                            <w:bookmarkStart w:id="43" w:name="_Toc305398502"/>
-                            <w:bookmarkStart w:id="44" w:name="_Toc305398539"/>
-                            <w:bookmarkStart w:id="45" w:name="_Toc307314296"/>
-                            <w:bookmarkStart w:id="46" w:name="_Toc343508274"/>
-                            <w:bookmarkStart w:id="47" w:name="_Toc19090414"/>
+                            <w:bookmarkStart w:id="43" w:name="_Toc305398398"/>
+                            <w:bookmarkStart w:id="44" w:name="_Toc305398502"/>
+                            <w:bookmarkStart w:id="45" w:name="_Toc305398539"/>
+                            <w:bookmarkStart w:id="46" w:name="_Toc307314296"/>
+                            <w:bookmarkStart w:id="47" w:name="_Toc343508274"/>
+                            <w:bookmarkStart w:id="48" w:name="_Toc19090414"/>
                             <w:r>
                               <w:t>VII. METODOLOGÍA</w:t>
                             </w:r>
-                            <w:bookmarkEnd w:id="42"/>
                             <w:bookmarkEnd w:id="43"/>
                             <w:bookmarkEnd w:id="44"/>
                             <w:bookmarkEnd w:id="45"/>
                             <w:bookmarkEnd w:id="46"/>
                             <w:bookmarkEnd w:id="47"/>
+                            <w:bookmarkEnd w:id="48"/>
                           </w:p>
                         </w:txbxContent>
                       </wps:txbx>
@@ -4416,7 +4552,7 @@
               </wp:anchor>
             </w:drawing>
           </mc:Choice>
-          <mc:Fallback xmlns:w16se="http://schemas.microsoft.com/office/word/2015/wordml/symex" xmlns:cx1="http://schemas.microsoft.com/office/drawing/2015/9/8/chartex" xmlns:cx="http://schemas.microsoft.com/office/drawing/2014/chartex">
+          <mc:Fallback>
             <w:pict>
               <v:roundrect w14:anchorId="58F73A92" id="AutoShape 46" o:spid="_x0000_s1035" style="position:absolute;left:0;text-align:left;margin-left:20.2pt;margin-top:3.4pt;width:374.25pt;height:38.25pt;z-index:251657216;visibility:visible;mso-wrap-style:square;mso-width-percent:0;mso-height-percent:0;mso-wrap-distance-left:9pt;mso-wrap-distance-top:0;mso-wrap-distance-right:9pt;mso-wrap-distance-bottom:0;mso-position-horizontal:absolute;mso-position-horizontal-relative:text;mso-position-vertical:absolute;mso-position-vertical-relative:text;mso-width-percent:0;mso-height-percent:0;mso-width-relative:page;mso-height-relative:page;v-text-anchor:top" arcsize="10923f" o:gfxdata="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" fillcolor="#9bbb59" strokecolor="#f2f2f2" strokeweight="3pt">
                 <v:shadow on="t" color="#4e6128" opacity=".5" offset="1pt"/>
@@ -4731,14 +4867,30 @@
           <w:b/>
           <w:sz w:val="24"/>
         </w:rPr>
-        <w:t>Fase7: Realizar los M</w:t>
-      </w:r>
+        <w:t xml:space="preserve">Fase7: Realizar los </w:t>
+      </w:r>
+      <w:proofErr w:type="spellStart"/>
       <w:r>
         <w:rPr>
           <w:b/>
           <w:sz w:val="24"/>
         </w:rPr>
-        <w:t>ock Ups o casos de uso que servirán de base para las pantallas de la página web.</w:t>
+        <w:t>M</w:t>
+      </w:r>
+      <w:r>
+        <w:rPr>
+          <w:b/>
+          <w:sz w:val="24"/>
+        </w:rPr>
+        <w:t>ock</w:t>
+      </w:r>
+      <w:proofErr w:type="spellEnd"/>
+      <w:r>
+        <w:rPr>
+          <w:b/>
+          <w:sz w:val="24"/>
+        </w:rPr>
+        <w:t xml:space="preserve"> Ups o casos de uso que servirán de base para las pantallas de la página web.</w:t>
       </w:r>
     </w:p>
     <w:p>
@@ -4758,13 +4910,27 @@
         <w:rPr>
           <w:sz w:val="24"/>
         </w:rPr>
-        <w:t>rototipo de los casos de uso o M</w:t>
-      </w:r>
-      <w:r>
-        <w:rPr>
-          <w:sz w:val="24"/>
-        </w:rPr>
-        <w:t>ock Ups de cada pantalla por la que estará compuesta la página web y hasta este paso se llegará en esta investigación, la realización de la página web se puede retomar en una investigación posterior.</w:t>
+        <w:t xml:space="preserve">rototipo de los casos de uso o </w:t>
+      </w:r>
+      <w:proofErr w:type="spellStart"/>
+      <w:r>
+        <w:rPr>
+          <w:sz w:val="24"/>
+        </w:rPr>
+        <w:t>M</w:t>
+      </w:r>
+      <w:r>
+        <w:rPr>
+          <w:sz w:val="24"/>
+        </w:rPr>
+        <w:t>ock</w:t>
+      </w:r>
+      <w:proofErr w:type="spellEnd"/>
+      <w:r>
+        <w:rPr>
+          <w:sz w:val="24"/>
+        </w:rPr>
+        <w:t xml:space="preserve"> Ups de cada pantalla por la que estará compuesta la página web y hasta este paso se llegará en esta investigación, la realización de la página web se puede retomar en una investigación posterior.</w:t>
       </w:r>
     </w:p>
     <w:p>
@@ -4788,21 +4954,23 @@
           <w:b/>
           <w:sz w:val="24"/>
         </w:rPr>
-        <w:t>Fase8</w:t>
-      </w:r>
+        <w:t xml:space="preserve">Fase8: Realizar la programación de los casos de uso o </w:t>
+      </w:r>
+      <w:proofErr w:type="spellStart"/>
       <w:r>
         <w:rPr>
           <w:b/>
           <w:sz w:val="24"/>
         </w:rPr>
-        <w:t>: Realizar</w:t>
-      </w:r>
+        <w:t>Mock</w:t>
+      </w:r>
+      <w:proofErr w:type="spellEnd"/>
       <w:r>
         <w:rPr>
           <w:b/>
           <w:sz w:val="24"/>
         </w:rPr>
-        <w:t xml:space="preserve"> la programación de los casos de uso o Mock Ups de la página web.</w:t>
+        <w:t xml:space="preserve"> Ups de la página web.</w:t>
       </w:r>
     </w:p>
     <w:p>
@@ -4877,8 +5045,6 @@
         </w:rPr>
         <w:t>Fase11: Evaluar la tasa de consulta de los alumnos que ingresan a la página.</w:t>
       </w:r>
-      <w:bookmarkStart w:id="48" w:name="_GoBack"/>
-      <w:bookmarkEnd w:id="48"/>
     </w:p>
     <w:p>
       <w:pPr>
@@ -5017,7 +5183,7 @@
               </wp:anchor>
             </w:drawing>
           </mc:Choice>
-          <mc:Fallback xmlns:w16se="http://schemas.microsoft.com/office/word/2015/wordml/symex" xmlns:cx1="http://schemas.microsoft.com/office/drawing/2015/9/8/chartex" xmlns:cx="http://schemas.microsoft.com/office/drawing/2014/chartex">
+          <mc:Fallback>
             <w:pict>
               <v:roundrect w14:anchorId="1F8EE35C" id="AutoShape 47" o:spid="_x0000_s1036" style="position:absolute;left:0;text-align:left;margin-left:43.75pt;margin-top:7.7pt;width:374.25pt;height:38.25pt;z-index:251658240;visibility:visible;mso-wrap-style:square;mso-width-percent:0;mso-height-percent:0;mso-wrap-distance-left:9pt;mso-wrap-distance-top:0;mso-wrap-distance-right:9pt;mso-wrap-distance-bottom:0;mso-position-horizontal:absolute;mso-position-horizontal-relative:text;mso-position-vertical:absolute;mso-position-vertical-relative:text;mso-width-percent:0;mso-height-percent:0;mso-width-relative:page;mso-height-relative:page;v-text-anchor:top" arcsize="10923f" o:gfxdata="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" fillcolor="#9bbb59" strokecolor="#f2f2f2" strokeweight="3pt">
                 <v:shadow on="t" color="#4e6128" opacity=".5" offset="1pt"/>
@@ -5292,7 +5458,14 @@
         <w:rPr>
           <w:sz w:val="24"/>
         </w:rPr>
-        <w:t>Realizar los M</w:t>
+        <w:t xml:space="preserve">Realizar los </w:t>
+      </w:r>
+      <w:proofErr w:type="spellStart"/>
+      <w:r>
+        <w:rPr>
+          <w:sz w:val="24"/>
+        </w:rPr>
+        <w:t>M</w:t>
       </w:r>
       <w:r>
         <w:rPr>
@@ -5300,6 +5473,7 @@
         </w:rPr>
         <w:t>ock</w:t>
       </w:r>
+      <w:proofErr w:type="spellEnd"/>
       <w:r>
         <w:rPr>
           <w:sz w:val="24"/>
@@ -5502,7 +5676,7 @@
               </wp:anchor>
             </w:drawing>
           </mc:Choice>
-          <mc:Fallback xmlns:w16se="http://schemas.microsoft.com/office/word/2015/wordml/symex" xmlns:cx1="http://schemas.microsoft.com/office/drawing/2015/9/8/chartex" xmlns:cx="http://schemas.microsoft.com/office/drawing/2014/chartex">
+          <mc:Fallback>
             <w:pict>
               <v:roundrect w14:anchorId="05989DBD" id="AutoShape 48" o:spid="_x0000_s1037" style="position:absolute;left:0;text-align:left;margin-left:42.45pt;margin-top:5.1pt;width:374.25pt;height:38.25pt;z-index:251659264;visibility:visible;mso-wrap-style:square;mso-width-percent:0;mso-height-percent:0;mso-wrap-distance-left:9pt;mso-wrap-distance-top:0;mso-wrap-distance-right:9pt;mso-wrap-distance-bottom:0;mso-position-horizontal:absolute;mso-position-horizontal-relative:text;mso-position-vertical:absolute;mso-position-vertical-relative:text;mso-width-percent:0;mso-height-percent:0;mso-width-relative:page;mso-height-relative:page;v-text-anchor:top" arcsize="10923f" o:gfxdata="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" fillcolor="#9bbb59" strokecolor="#f2f2f2" strokeweight="3pt">
                 <v:shadow on="t" color="#4e6128" opacity=".5" offset="1pt"/>
@@ -6036,12 +6210,21 @@
           <w:lang w:val="en-US"/>
         </w:rPr>
       </w:pPr>
+      <w:proofErr w:type="spellStart"/>
       <w:r>
         <w:rPr>
           <w:sz w:val="24"/>
           <w:lang w:val="en-US"/>
         </w:rPr>
-        <w:t>Memoria USB</w:t>
+        <w:t>Memoria</w:t>
+      </w:r>
+      <w:proofErr w:type="spellEnd"/>
+      <w:r>
+        <w:rPr>
+          <w:sz w:val="24"/>
+          <w:lang w:val="en-US"/>
+        </w:rPr>
+        <w:t xml:space="preserve"> USB</w:t>
       </w:r>
     </w:p>
     <w:p>
@@ -6271,7 +6454,7 @@
               </wp:anchor>
             </w:drawing>
           </mc:Choice>
-          <mc:Fallback xmlns:w16se="http://schemas.microsoft.com/office/word/2015/wordml/symex" xmlns:cx1="http://schemas.microsoft.com/office/drawing/2015/9/8/chartex" xmlns:cx="http://schemas.microsoft.com/office/drawing/2014/chartex">
+          <mc:Fallback>
             <w:pict>
               <v:roundrect w14:anchorId="4AE800D3" id="AutoShape 49" o:spid="_x0000_s1038" style="position:absolute;left:0;text-align:left;margin-left:54.45pt;margin-top:-9.2pt;width:374.25pt;height:63.95pt;z-index:251660288;visibility:visible;mso-wrap-style:square;mso-width-percent:0;mso-height-percent:0;mso-wrap-distance-left:9pt;mso-wrap-distance-top:0;mso-wrap-distance-right:9pt;mso-wrap-distance-bottom:0;mso-position-horizontal:absolute;mso-position-horizontal-relative:text;mso-position-vertical:absolute;mso-position-vertical-relative:text;mso-width-percent:0;mso-height-percent:0;mso-width-relative:page;mso-height-relative:page;v-text-anchor:top" arcsize="10923f" o:gfxdata="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" fillcolor="#9bbb59" strokecolor="#f2f2f2" strokeweight="3pt">
                 <v:shadow on="t" color="#4e6128" opacity=".5" offset="1pt"/>
@@ -6476,12 +6659,21 @@
           <w:sz w:val="24"/>
         </w:rPr>
       </w:pPr>
+      <w:proofErr w:type="spellStart"/>
       <w:r>
         <w:rPr>
           <w:b/>
           <w:sz w:val="24"/>
         </w:rPr>
-        <w:t xml:space="preserve">Mock Ups: </w:t>
+        <w:t>Mock</w:t>
+      </w:r>
+      <w:proofErr w:type="spellEnd"/>
+      <w:r>
+        <w:rPr>
+          <w:b/>
+          <w:sz w:val="24"/>
+        </w:rPr>
+        <w:t xml:space="preserve"> Ups: </w:t>
       </w:r>
       <w:r>
         <w:rPr>
@@ -6701,7 +6893,7 @@
               </wp:anchor>
             </w:drawing>
           </mc:Choice>
-          <mc:Fallback xmlns:w16se="http://schemas.microsoft.com/office/word/2015/wordml/symex" xmlns:cx1="http://schemas.microsoft.com/office/drawing/2015/9/8/chartex" xmlns:cx="http://schemas.microsoft.com/office/drawing/2014/chartex">
+          <mc:Fallback>
             <w:pict>
               <v:roundrect w14:anchorId="41747C17" id="AutoShape 50" o:spid="_x0000_s1039" style="position:absolute;left:0;text-align:left;margin-left:43.15pt;margin-top:2.4pt;width:374.25pt;height:37.5pt;z-index:251661312;visibility:visible;mso-wrap-style:square;mso-width-percent:0;mso-height-percent:0;mso-wrap-distance-left:9pt;mso-wrap-distance-top:0;mso-wrap-distance-right:9pt;mso-wrap-distance-bottom:0;mso-position-horizontal:absolute;mso-position-horizontal-relative:text;mso-position-vertical:absolute;mso-position-vertical-relative:text;mso-width-percent:0;mso-height-percent:0;mso-width-relative:page;mso-height-relative:page;v-text-anchor:top" arcsize="10923f" o:gfxdata="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" fillcolor="#9bbb59" strokecolor="#f2f2f2" strokeweight="3pt">
                 <v:shadow on="t" color="#4e6128" opacity=".5" offset="1pt"/>
@@ -7040,7 +7232,7 @@
 </file>
 
 <file path=word/endnotes.xml><?xml version="1.0" encoding="utf-8"?>
-<w:endnotes xmlns:wpc="http://schemas.microsoft.com/office/word/2010/wordprocessingCanvas" xmlns:mc="http://schemas.openxmlformats.org/markup-compatibility/2006" xmlns:o="urn:schemas-microsoft-com:office:office" xmlns:r="http://schemas.openxmlformats.org/officeDocument/2006/relationships" xmlns:m="http://schemas.openxmlformats.org/officeDocument/2006/math" xmlns:v="urn:schemas-microsoft-com:vml" xmlns:wp14="http://schemas.microsoft.com/office/word/2010/wordprocessingDrawing" xmlns:wp="http://schemas.openxmlformats.org/drawingml/2006/wordprocessingDrawing" xmlns:w10="urn:schemas-microsoft-com:office:word" xmlns:w="http://schemas.openxmlformats.org/wordprocessingml/2006/main" xmlns:w14="http://schemas.microsoft.com/office/word/2010/wordml" xmlns:w15="http://schemas.microsoft.com/office/word/2012/wordml" xmlns:wpg="http://schemas.microsoft.com/office/word/2010/wordprocessingGroup" xmlns:wpi="http://schemas.microsoft.com/office/word/2010/wordprocessingInk" xmlns:wne="http://schemas.microsoft.com/office/word/2006/wordml" xmlns:wps="http://schemas.microsoft.com/office/word/2010/wordprocessingShape" mc:Ignorable="w14 w15 wp14">
+<w:endnotes xmlns:wpc="http://schemas.microsoft.com/office/word/2010/wordprocessingCanvas" xmlns:cx="http://schemas.microsoft.com/office/drawing/2014/chartex" xmlns:cx1="http://schemas.microsoft.com/office/drawing/2015/9/8/chartex" xmlns:mc="http://schemas.openxmlformats.org/markup-compatibility/2006" xmlns:o="urn:schemas-microsoft-com:office:office" xmlns:r="http://schemas.openxmlformats.org/officeDocument/2006/relationships" xmlns:m="http://schemas.openxmlformats.org/officeDocument/2006/math" xmlns:v="urn:schemas-microsoft-com:vml" xmlns:wp14="http://schemas.microsoft.com/office/word/2010/wordprocessingDrawing" xmlns:wp="http://schemas.openxmlformats.org/drawingml/2006/wordprocessingDrawing" xmlns:w10="urn:schemas-microsoft-com:office:word" xmlns:w="http://schemas.openxmlformats.org/wordprocessingml/2006/main" xmlns:w14="http://schemas.microsoft.com/office/word/2010/wordml" xmlns:w15="http://schemas.microsoft.com/office/word/2012/wordml" xmlns:w16se="http://schemas.microsoft.com/office/word/2015/wordml/symex" xmlns:wpg="http://schemas.microsoft.com/office/word/2010/wordprocessingGroup" xmlns:wpi="http://schemas.microsoft.com/office/word/2010/wordprocessingInk" xmlns:wne="http://schemas.microsoft.com/office/word/2006/wordml" xmlns:wps="http://schemas.microsoft.com/office/word/2010/wordprocessingShape" mc:Ignorable="w14 w15 w16se wp14">
   <w:endnote w:type="separator" w:id="-1">
     <w:p>
       <w:r>
@@ -7059,7 +7251,7 @@
 </file>
 
 <file path=word/footer1.xml><?xml version="1.0" encoding="utf-8"?>
-<w:ftr xmlns:wpc="http://schemas.microsoft.com/office/word/2010/wordprocessingCanvas" xmlns:mc="http://schemas.openxmlformats.org/markup-compatibility/2006" xmlns:o="urn:schemas-microsoft-com:office:office" xmlns:r="http://schemas.openxmlformats.org/officeDocument/2006/relationships" xmlns:m="http://schemas.openxmlformats.org/officeDocument/2006/math" xmlns:v="urn:schemas-microsoft-com:vml" xmlns:wp14="http://schemas.microsoft.com/office/word/2010/wordprocessingDrawing" xmlns:wp="http://schemas.openxmlformats.org/drawingml/2006/wordprocessingDrawing" xmlns:w10="urn:schemas-microsoft-com:office:word" xmlns:w="http://schemas.openxmlformats.org/wordprocessingml/2006/main" xmlns:w14="http://schemas.microsoft.com/office/word/2010/wordml" xmlns:w15="http://schemas.microsoft.com/office/word/2012/wordml" xmlns:wpg="http://schemas.microsoft.com/office/word/2010/wordprocessingGroup" xmlns:wpi="http://schemas.microsoft.com/office/word/2010/wordprocessingInk" xmlns:wne="http://schemas.microsoft.com/office/word/2006/wordml" xmlns:wps="http://schemas.microsoft.com/office/word/2010/wordprocessingShape" mc:Ignorable="w14 w15 wp14">
+<w:ftr xmlns:wpc="http://schemas.microsoft.com/office/word/2010/wordprocessingCanvas" xmlns:cx="http://schemas.microsoft.com/office/drawing/2014/chartex" xmlns:cx1="http://schemas.microsoft.com/office/drawing/2015/9/8/chartex" xmlns:mc="http://schemas.openxmlformats.org/markup-compatibility/2006" xmlns:o="urn:schemas-microsoft-com:office:office" xmlns:r="http://schemas.openxmlformats.org/officeDocument/2006/relationships" xmlns:m="http://schemas.openxmlformats.org/officeDocument/2006/math" xmlns:v="urn:schemas-microsoft-com:vml" xmlns:wp14="http://schemas.microsoft.com/office/word/2010/wordprocessingDrawing" xmlns:wp="http://schemas.openxmlformats.org/drawingml/2006/wordprocessingDrawing" xmlns:w10="urn:schemas-microsoft-com:office:word" xmlns:w="http://schemas.openxmlformats.org/wordprocessingml/2006/main" xmlns:w14="http://schemas.microsoft.com/office/word/2010/wordml" xmlns:w15="http://schemas.microsoft.com/office/word/2012/wordml" xmlns:w16se="http://schemas.microsoft.com/office/word/2015/wordml/symex" xmlns:wpg="http://schemas.microsoft.com/office/word/2010/wordprocessingGroup" xmlns:wpi="http://schemas.microsoft.com/office/word/2010/wordprocessingInk" xmlns:wne="http://schemas.microsoft.com/office/word/2006/wordml" xmlns:wps="http://schemas.microsoft.com/office/word/2010/wordprocessingShape" mc:Ignorable="w14 w15 w16se wp14">
   <w:p>
     <w:pPr>
       <w:pStyle w:val="Piedepgina"/>
@@ -7159,7 +7351,35 @@
                             <w:rPr>
                               <w:sz w:val="14"/>
                             </w:rPr>
-                            <w:t>Col. Benito Juárez. Uriangato, Gto.          correo@itsur.edu.mx</w:t>
+                            <w:t xml:space="preserve">Col. Benito Juárez. </w:t>
+                          </w:r>
+                          <w:proofErr w:type="spellStart"/>
+                          <w:r>
+                            <w:rPr>
+                              <w:sz w:val="14"/>
+                            </w:rPr>
+                            <w:t>Uriangato</w:t>
+                          </w:r>
+                          <w:proofErr w:type="spellEnd"/>
+                          <w:r>
+                            <w:rPr>
+                              <w:sz w:val="14"/>
+                            </w:rPr>
+                            <w:t xml:space="preserve">, </w:t>
+                          </w:r>
+                          <w:proofErr w:type="spellStart"/>
+                          <w:r>
+                            <w:rPr>
+                              <w:sz w:val="14"/>
+                            </w:rPr>
+                            <w:t>Gto</w:t>
+                          </w:r>
+                          <w:proofErr w:type="spellEnd"/>
+                          <w:r>
+                            <w:rPr>
+                              <w:sz w:val="14"/>
+                            </w:rPr>
+                            <w:t>.          correo@itsur.edu.mx</w:t>
                           </w:r>
                         </w:p>
                         <w:p>
@@ -7173,7 +7393,21 @@
                             <w:rPr>
                               <w:sz w:val="14"/>
                             </w:rPr>
-                            <w:t xml:space="preserve">C.P. 38980  Apartado Postal No. 61           www.itsur.edu.mx                                      </w:t>
+                            <w:t xml:space="preserve">C.P. </w:t>
+                          </w:r>
+                          <w:proofErr w:type="gramStart"/>
+                          <w:r>
+                            <w:rPr>
+                              <w:sz w:val="14"/>
+                            </w:rPr>
+                            <w:t>38980  Apartado</w:t>
+                          </w:r>
+                          <w:proofErr w:type="gramEnd"/>
+                          <w:r>
+                            <w:rPr>
+                              <w:sz w:val="14"/>
+                            </w:rPr>
+                            <w:t xml:space="preserve"> Postal No. 61           www.itsur.edu.mx                                      </w:t>
                           </w:r>
                         </w:p>
                         <w:p>
@@ -7282,7 +7516,35 @@
                       <w:rPr>
                         <w:sz w:val="14"/>
                       </w:rPr>
-                      <w:t>Col. Benito Juárez. Uriangato, Gto.          correo@itsur.edu.mx</w:t>
+                      <w:t xml:space="preserve">Col. Benito Juárez. </w:t>
+                    </w:r>
+                    <w:proofErr w:type="spellStart"/>
+                    <w:r>
+                      <w:rPr>
+                        <w:sz w:val="14"/>
+                      </w:rPr>
+                      <w:t>Uriangato</w:t>
+                    </w:r>
+                    <w:proofErr w:type="spellEnd"/>
+                    <w:r>
+                      <w:rPr>
+                        <w:sz w:val="14"/>
+                      </w:rPr>
+                      <w:t xml:space="preserve">, </w:t>
+                    </w:r>
+                    <w:proofErr w:type="spellStart"/>
+                    <w:r>
+                      <w:rPr>
+                        <w:sz w:val="14"/>
+                      </w:rPr>
+                      <w:t>Gto</w:t>
+                    </w:r>
+                    <w:proofErr w:type="spellEnd"/>
+                    <w:r>
+                      <w:rPr>
+                        <w:sz w:val="14"/>
+                      </w:rPr>
+                      <w:t>.          correo@itsur.edu.mx</w:t>
                     </w:r>
                   </w:p>
                   <w:p>
@@ -7296,7 +7558,21 @@
                       <w:rPr>
                         <w:sz w:val="14"/>
                       </w:rPr>
-                      <w:t xml:space="preserve">C.P. 38980  Apartado Postal No. 61           www.itsur.edu.mx                                      </w:t>
+                      <w:t xml:space="preserve">C.P. </w:t>
+                    </w:r>
+                    <w:proofErr w:type="gramStart"/>
+                    <w:r>
+                      <w:rPr>
+                        <w:sz w:val="14"/>
+                      </w:rPr>
+                      <w:t>38980  Apartado</w:t>
+                    </w:r>
+                    <w:proofErr w:type="gramEnd"/>
+                    <w:r>
+                      <w:rPr>
+                        <w:sz w:val="14"/>
+                      </w:rPr>
+                      <w:t xml:space="preserve"> Postal No. 61           www.itsur.edu.mx                                      </w:t>
                     </w:r>
                   </w:p>
                   <w:p>
@@ -7417,7 +7693,7 @@
 </file>
 
 <file path=word/footer2.xml><?xml version="1.0" encoding="utf-8"?>
-<w:ftr xmlns:wpc="http://schemas.microsoft.com/office/word/2010/wordprocessingCanvas" xmlns:mc="http://schemas.openxmlformats.org/markup-compatibility/2006" xmlns:o="urn:schemas-microsoft-com:office:office" xmlns:r="http://schemas.openxmlformats.org/officeDocument/2006/relationships" xmlns:m="http://schemas.openxmlformats.org/officeDocument/2006/math" xmlns:v="urn:schemas-microsoft-com:vml" xmlns:wp14="http://schemas.microsoft.com/office/word/2010/wordprocessingDrawing" xmlns:wp="http://schemas.openxmlformats.org/drawingml/2006/wordprocessingDrawing" xmlns:w10="urn:schemas-microsoft-com:office:word" xmlns:w="http://schemas.openxmlformats.org/wordprocessingml/2006/main" xmlns:w14="http://schemas.microsoft.com/office/word/2010/wordml" xmlns:w15="http://schemas.microsoft.com/office/word/2012/wordml" xmlns:wpg="http://schemas.microsoft.com/office/word/2010/wordprocessingGroup" xmlns:wpi="http://schemas.microsoft.com/office/word/2010/wordprocessingInk" xmlns:wne="http://schemas.microsoft.com/office/word/2006/wordml" xmlns:wps="http://schemas.microsoft.com/office/word/2010/wordprocessingShape" mc:Ignorable="w14 w15 wp14">
+<w:ftr xmlns:wpc="http://schemas.microsoft.com/office/word/2010/wordprocessingCanvas" xmlns:cx="http://schemas.microsoft.com/office/drawing/2014/chartex" xmlns:cx1="http://schemas.microsoft.com/office/drawing/2015/9/8/chartex" xmlns:mc="http://schemas.openxmlformats.org/markup-compatibility/2006" xmlns:o="urn:schemas-microsoft-com:office:office" xmlns:r="http://schemas.openxmlformats.org/officeDocument/2006/relationships" xmlns:m="http://schemas.openxmlformats.org/officeDocument/2006/math" xmlns:v="urn:schemas-microsoft-com:vml" xmlns:wp14="http://schemas.microsoft.com/office/word/2010/wordprocessingDrawing" xmlns:wp="http://schemas.openxmlformats.org/drawingml/2006/wordprocessingDrawing" xmlns:w10="urn:schemas-microsoft-com:office:word" xmlns:w="http://schemas.openxmlformats.org/wordprocessingml/2006/main" xmlns:w14="http://schemas.microsoft.com/office/word/2010/wordml" xmlns:w15="http://schemas.microsoft.com/office/word/2012/wordml" xmlns:w16se="http://schemas.microsoft.com/office/word/2015/wordml/symex" xmlns:wpg="http://schemas.microsoft.com/office/word/2010/wordprocessingGroup" xmlns:wpi="http://schemas.microsoft.com/office/word/2010/wordprocessingInk" xmlns:wne="http://schemas.microsoft.com/office/word/2006/wordml" xmlns:wps="http://schemas.microsoft.com/office/word/2010/wordprocessingShape" mc:Ignorable="w14 w15 w16se wp14">
   <w:p>
     <w:pPr>
       <w:pStyle w:val="Piedepgina"/>
@@ -7487,7 +7763,7 @@
                             <w:rPr>
                               <w:noProof/>
                             </w:rPr>
-                            <w:t>18</w:t>
+                            <w:t>3</w:t>
                           </w:r>
                           <w:r>
                             <w:rPr>
@@ -7536,7 +7812,7 @@
                       <w:rPr>
                         <w:noProof/>
                       </w:rPr>
-                      <w:t>18</w:t>
+                      <w:t>3</w:t>
                     </w:r>
                     <w:r>
                       <w:rPr>
@@ -7647,7 +7923,35 @@
                             <w:rPr>
                               <w:sz w:val="14"/>
                             </w:rPr>
-                            <w:t>Col. Benito Juárez. Uriangato, Gto.          correo@itsur.edu.mx</w:t>
+                            <w:t xml:space="preserve">Col. Benito Juárez. </w:t>
+                          </w:r>
+                          <w:proofErr w:type="spellStart"/>
+                          <w:r>
+                            <w:rPr>
+                              <w:sz w:val="14"/>
+                            </w:rPr>
+                            <w:t>Uriangato</w:t>
+                          </w:r>
+                          <w:proofErr w:type="spellEnd"/>
+                          <w:r>
+                            <w:rPr>
+                              <w:sz w:val="14"/>
+                            </w:rPr>
+                            <w:t xml:space="preserve">, </w:t>
+                          </w:r>
+                          <w:proofErr w:type="spellStart"/>
+                          <w:r>
+                            <w:rPr>
+                              <w:sz w:val="14"/>
+                            </w:rPr>
+                            <w:t>Gto</w:t>
+                          </w:r>
+                          <w:proofErr w:type="spellEnd"/>
+                          <w:r>
+                            <w:rPr>
+                              <w:sz w:val="14"/>
+                            </w:rPr>
+                            <w:t>.          correo@itsur.edu.mx</w:t>
                           </w:r>
                         </w:p>
                         <w:p>
@@ -7694,7 +7998,7 @@
                               <w:noProof/>
                               <w:sz w:val="14"/>
                             </w:rPr>
-                            <w:t>18</w:t>
+                            <w:t>3</w:t>
                           </w:r>
                           <w:r>
                             <w:rPr>
@@ -7766,7 +8070,35 @@
                       <w:rPr>
                         <w:sz w:val="14"/>
                       </w:rPr>
-                      <w:t>Col. Benito Juárez. Uriangato, Gto.          correo@itsur.edu.mx</w:t>
+                      <w:t xml:space="preserve">Col. Benito Juárez. </w:t>
+                    </w:r>
+                    <w:proofErr w:type="spellStart"/>
+                    <w:r>
+                      <w:rPr>
+                        <w:sz w:val="14"/>
+                      </w:rPr>
+                      <w:t>Uriangato</w:t>
+                    </w:r>
+                    <w:proofErr w:type="spellEnd"/>
+                    <w:r>
+                      <w:rPr>
+                        <w:sz w:val="14"/>
+                      </w:rPr>
+                      <w:t xml:space="preserve">, </w:t>
+                    </w:r>
+                    <w:proofErr w:type="spellStart"/>
+                    <w:r>
+                      <w:rPr>
+                        <w:sz w:val="14"/>
+                      </w:rPr>
+                      <w:t>Gto</w:t>
+                    </w:r>
+                    <w:proofErr w:type="spellEnd"/>
+                    <w:r>
+                      <w:rPr>
+                        <w:sz w:val="14"/>
+                      </w:rPr>
+                      <w:t>.          correo@itsur.edu.mx</w:t>
                     </w:r>
                   </w:p>
                   <w:p>
@@ -7813,7 +8145,7 @@
                         <w:noProof/>
                         <w:sz w:val="14"/>
                       </w:rPr>
-                      <w:t>18</w:t>
+                      <w:t>3</w:t>
                     </w:r>
                     <w:r>
                       <w:rPr>
@@ -7901,7 +8233,7 @@
 </file>
 
 <file path=word/footnotes.xml><?xml version="1.0" encoding="utf-8"?>
-<w:footnotes xmlns:wpc="http://schemas.microsoft.com/office/word/2010/wordprocessingCanvas" xmlns:mc="http://schemas.openxmlformats.org/markup-compatibility/2006" xmlns:o="urn:schemas-microsoft-com:office:office" xmlns:r="http://schemas.openxmlformats.org/officeDocument/2006/relationships" xmlns:m="http://schemas.openxmlformats.org/officeDocument/2006/math" xmlns:v="urn:schemas-microsoft-com:vml" xmlns:wp14="http://schemas.microsoft.com/office/word/2010/wordprocessingDrawing" xmlns:wp="http://schemas.openxmlformats.org/drawingml/2006/wordprocessingDrawing" xmlns:w10="urn:schemas-microsoft-com:office:word" xmlns:w="http://schemas.openxmlformats.org/wordprocessingml/2006/main" xmlns:w14="http://schemas.microsoft.com/office/word/2010/wordml" xmlns:w15="http://schemas.microsoft.com/office/word/2012/wordml" xmlns:wpg="http://schemas.microsoft.com/office/word/2010/wordprocessingGroup" xmlns:wpi="http://schemas.microsoft.com/office/word/2010/wordprocessingInk" xmlns:wne="http://schemas.microsoft.com/office/word/2006/wordml" xmlns:wps="http://schemas.microsoft.com/office/word/2010/wordprocessingShape" mc:Ignorable="w14 w15 wp14">
+<w:footnotes xmlns:wpc="http://schemas.microsoft.com/office/word/2010/wordprocessingCanvas" xmlns:cx="http://schemas.microsoft.com/office/drawing/2014/chartex" xmlns:cx1="http://schemas.microsoft.com/office/drawing/2015/9/8/chartex" xmlns:mc="http://schemas.openxmlformats.org/markup-compatibility/2006" xmlns:o="urn:schemas-microsoft-com:office:office" xmlns:r="http://schemas.openxmlformats.org/officeDocument/2006/relationships" xmlns:m="http://schemas.openxmlformats.org/officeDocument/2006/math" xmlns:v="urn:schemas-microsoft-com:vml" xmlns:wp14="http://schemas.microsoft.com/office/word/2010/wordprocessingDrawing" xmlns:wp="http://schemas.openxmlformats.org/drawingml/2006/wordprocessingDrawing" xmlns:w10="urn:schemas-microsoft-com:office:word" xmlns:w="http://schemas.openxmlformats.org/wordprocessingml/2006/main" xmlns:w14="http://schemas.microsoft.com/office/word/2010/wordml" xmlns:w15="http://schemas.microsoft.com/office/word/2012/wordml" xmlns:w16se="http://schemas.microsoft.com/office/word/2015/wordml/symex" xmlns:wpg="http://schemas.microsoft.com/office/word/2010/wordprocessingGroup" xmlns:wpi="http://schemas.microsoft.com/office/word/2010/wordprocessingInk" xmlns:wne="http://schemas.microsoft.com/office/word/2006/wordml" xmlns:wps="http://schemas.microsoft.com/office/word/2010/wordprocessingShape" mc:Ignorable="w14 w15 w16se wp14">
   <w:footnote w:type="separator" w:id="-1">
     <w:p>
       <w:r>
@@ -7920,7 +8252,7 @@
 </file>
 
 <file path=word/header1.xml><?xml version="1.0" encoding="utf-8"?>
-<w:hdr xmlns:wpc="http://schemas.microsoft.com/office/word/2010/wordprocessingCanvas" xmlns:mc="http://schemas.openxmlformats.org/markup-compatibility/2006" xmlns:o="urn:schemas-microsoft-com:office:office" xmlns:r="http://schemas.openxmlformats.org/officeDocument/2006/relationships" xmlns:m="http://schemas.openxmlformats.org/officeDocument/2006/math" xmlns:v="urn:schemas-microsoft-com:vml" xmlns:wp14="http://schemas.microsoft.com/office/word/2010/wordprocessingDrawing" xmlns:wp="http://schemas.openxmlformats.org/drawingml/2006/wordprocessingDrawing" xmlns:w10="urn:schemas-microsoft-com:office:word" xmlns:w="http://schemas.openxmlformats.org/wordprocessingml/2006/main" xmlns:w14="http://schemas.microsoft.com/office/word/2010/wordml" xmlns:w15="http://schemas.microsoft.com/office/word/2012/wordml" xmlns:wpg="http://schemas.microsoft.com/office/word/2010/wordprocessingGroup" xmlns:wpi="http://schemas.microsoft.com/office/word/2010/wordprocessingInk" xmlns:wne="http://schemas.microsoft.com/office/word/2006/wordml" xmlns:wps="http://schemas.microsoft.com/office/word/2010/wordprocessingShape" mc:Ignorable="w14 w15 wp14">
+<w:hdr xmlns:wpc="http://schemas.microsoft.com/office/word/2010/wordprocessingCanvas" xmlns:cx="http://schemas.microsoft.com/office/drawing/2014/chartex" xmlns:cx1="http://schemas.microsoft.com/office/drawing/2015/9/8/chartex" xmlns:mc="http://schemas.openxmlformats.org/markup-compatibility/2006" xmlns:o="urn:schemas-microsoft-com:office:office" xmlns:r="http://schemas.openxmlformats.org/officeDocument/2006/relationships" xmlns:m="http://schemas.openxmlformats.org/officeDocument/2006/math" xmlns:v="urn:schemas-microsoft-com:vml" xmlns:wp14="http://schemas.microsoft.com/office/word/2010/wordprocessingDrawing" xmlns:wp="http://schemas.openxmlformats.org/drawingml/2006/wordprocessingDrawing" xmlns:w10="urn:schemas-microsoft-com:office:word" xmlns:w="http://schemas.openxmlformats.org/wordprocessingml/2006/main" xmlns:w14="http://schemas.microsoft.com/office/word/2010/wordml" xmlns:w15="http://schemas.microsoft.com/office/word/2012/wordml" xmlns:w16se="http://schemas.microsoft.com/office/word/2015/wordml/symex" xmlns:wpg="http://schemas.microsoft.com/office/word/2010/wordprocessingGroup" xmlns:wpi="http://schemas.microsoft.com/office/word/2010/wordprocessingInk" xmlns:wne="http://schemas.microsoft.com/office/word/2006/wordml" xmlns:wps="http://schemas.microsoft.com/office/word/2010/wordprocessingShape" mc:Ignorable="w14 w15 w16se wp14">
   <w:p>
     <w:pPr>
       <w:pStyle w:val="Encabezado"/>
@@ -8073,7 +8405,7 @@
             </wp:anchor>
           </w:drawing>
         </mc:Choice>
-        <mc:Fallback xmlns:w16se="http://schemas.microsoft.com/office/word/2015/wordml/symex" xmlns:cx1="http://schemas.microsoft.com/office/drawing/2015/9/8/chartex" xmlns:cx="http://schemas.microsoft.com/office/drawing/2014/chartex">
+        <mc:Fallback>
           <w:pict>
             <v:rect w14:anchorId="255725F8" id="Rectangle 13" o:spid="_x0000_s1026" style="position:absolute;margin-left:-52.75pt;margin-top:16.35pt;width:23.8pt;height:687.5pt;z-index:251657216;visibility:visible;mso-wrap-style:square;mso-width-percent:0;mso-height-percent:0;mso-wrap-distance-left:9pt;mso-wrap-distance-top:0;mso-wrap-distance-right:9pt;mso-wrap-distance-bottom:0;mso-position-horizontal:absolute;mso-position-horizontal-relative:text;mso-position-vertical:absolute;mso-position-vertical-relative:text;mso-width-percent:0;mso-height-percent:0;mso-width-relative:page;mso-height-relative:page;v-text-anchor:top" o:gfxdata="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" fillcolor="#5c9a6c" strokecolor="#5c9a6c" strokeweight="1pt">
               <v:fill color2="#2b4732" focus="50%" type="gradient"/>
@@ -8088,8 +8420,8 @@
 </file>
 
 <file path=word/numbering.xml><?xml version="1.0" encoding="utf-8"?>
-<w:numbering xmlns:wpc="http://schemas.microsoft.com/office/word/2010/wordprocessingCanvas" xmlns:mc="http://schemas.openxmlformats.org/markup-compatibility/2006" xmlns:o="urn:schemas-microsoft-com:office:office" xmlns:r="http://schemas.openxmlformats.org/officeDocument/2006/relationships" xmlns:m="http://schemas.openxmlformats.org/officeDocument/2006/math" xmlns:v="urn:schemas-microsoft-com:vml" xmlns:wp14="http://schemas.microsoft.com/office/word/2010/wordprocessingDrawing" xmlns:wp="http://schemas.openxmlformats.org/drawingml/2006/wordprocessingDrawing" xmlns:w10="urn:schemas-microsoft-com:office:word" xmlns:w="http://schemas.openxmlformats.org/wordprocessingml/2006/main" xmlns:w14="http://schemas.microsoft.com/office/word/2010/wordml" xmlns:w15="http://schemas.microsoft.com/office/word/2012/wordml" xmlns:wpg="http://schemas.microsoft.com/office/word/2010/wordprocessingGroup" xmlns:wpi="http://schemas.microsoft.com/office/word/2010/wordprocessingInk" xmlns:wne="http://schemas.microsoft.com/office/word/2006/wordml" xmlns:wps="http://schemas.microsoft.com/office/word/2010/wordprocessingShape" mc:Ignorable="w14 w15 wp14">
-  <w:abstractNum w:abstractNumId="0">
+<w:numbering xmlns:wpc="http://schemas.microsoft.com/office/word/2010/wordprocessingCanvas" xmlns:cx="http://schemas.microsoft.com/office/drawing/2014/chartex" xmlns:cx1="http://schemas.microsoft.com/office/drawing/2015/9/8/chartex" xmlns:mc="http://schemas.openxmlformats.org/markup-compatibility/2006" xmlns:o="urn:schemas-microsoft-com:office:office" xmlns:r="http://schemas.openxmlformats.org/officeDocument/2006/relationships" xmlns:m="http://schemas.openxmlformats.org/officeDocument/2006/math" xmlns:v="urn:schemas-microsoft-com:vml" xmlns:wp14="http://schemas.microsoft.com/office/word/2010/wordprocessingDrawing" xmlns:wp="http://schemas.openxmlformats.org/drawingml/2006/wordprocessingDrawing" xmlns:w10="urn:schemas-microsoft-com:office:word" xmlns:w="http://schemas.openxmlformats.org/wordprocessingml/2006/main" xmlns:w14="http://schemas.microsoft.com/office/word/2010/wordml" xmlns:w15="http://schemas.microsoft.com/office/word/2012/wordml" xmlns:w16se="http://schemas.microsoft.com/office/word/2015/wordml/symex" xmlns:wpg="http://schemas.microsoft.com/office/word/2010/wordprocessingGroup" xmlns:wpi="http://schemas.microsoft.com/office/word/2010/wordprocessingInk" xmlns:wne="http://schemas.microsoft.com/office/word/2006/wordml" xmlns:wps="http://schemas.microsoft.com/office/word/2010/wordprocessingShape" mc:Ignorable="w14 w15 w16se wp14">
+  <w:abstractNum w:abstractNumId="0" w15:restartNumberingAfterBreak="0">
     <w:nsid w:val="00D94595"/>
     <w:multiLevelType w:val="hybridMultilevel"/>
     <w:tmpl w:val="967A5ADA"/>
@@ -8178,7 +8510,7 @@
       </w:pPr>
     </w:lvl>
   </w:abstractNum>
-  <w:abstractNum w:abstractNumId="1">
+  <w:abstractNum w:abstractNumId="1" w15:restartNumberingAfterBreak="0">
     <w:nsid w:val="016538F0"/>
     <w:multiLevelType w:val="hybridMultilevel"/>
     <w:tmpl w:val="F9B2E448"/>
@@ -8291,7 +8623,7 @@
       </w:rPr>
     </w:lvl>
   </w:abstractNum>
-  <w:abstractNum w:abstractNumId="2">
+  <w:abstractNum w:abstractNumId="2" w15:restartNumberingAfterBreak="0">
     <w:nsid w:val="07D4048B"/>
     <w:multiLevelType w:val="hybridMultilevel"/>
     <w:tmpl w:val="D5B61DDA"/>
@@ -8403,7 +8735,7 @@
       </w:rPr>
     </w:lvl>
   </w:abstractNum>
-  <w:abstractNum w:abstractNumId="3">
+  <w:abstractNum w:abstractNumId="3" w15:restartNumberingAfterBreak="0">
     <w:nsid w:val="08901A54"/>
     <w:multiLevelType w:val="hybridMultilevel"/>
     <w:tmpl w:val="75A24D74"/>
@@ -8516,7 +8848,7 @@
       </w:rPr>
     </w:lvl>
   </w:abstractNum>
-  <w:abstractNum w:abstractNumId="4">
+  <w:abstractNum w:abstractNumId="4" w15:restartNumberingAfterBreak="0">
     <w:nsid w:val="0998444E"/>
     <w:multiLevelType w:val="hybridMultilevel"/>
     <w:tmpl w:val="290AC7E8"/>
@@ -8629,7 +8961,7 @@
       </w:rPr>
     </w:lvl>
   </w:abstractNum>
-  <w:abstractNum w:abstractNumId="5">
+  <w:abstractNum w:abstractNumId="5" w15:restartNumberingAfterBreak="0">
     <w:nsid w:val="09D8484F"/>
     <w:multiLevelType w:val="hybridMultilevel"/>
     <w:tmpl w:val="88B88F08"/>
@@ -8715,7 +9047,7 @@
       </w:pPr>
     </w:lvl>
   </w:abstractNum>
-  <w:abstractNum w:abstractNumId="6">
+  <w:abstractNum w:abstractNumId="6" w15:restartNumberingAfterBreak="0">
     <w:nsid w:val="11FE6CB1"/>
     <w:multiLevelType w:val="hybridMultilevel"/>
     <w:tmpl w:val="4C98BBAC"/>
@@ -8804,7 +9136,7 @@
       </w:pPr>
     </w:lvl>
   </w:abstractNum>
-  <w:abstractNum w:abstractNumId="7">
+  <w:abstractNum w:abstractNumId="7" w15:restartNumberingAfterBreak="0">
     <w:nsid w:val="1B8E4CB1"/>
     <w:multiLevelType w:val="hybridMultilevel"/>
     <w:tmpl w:val="D7D6CE2E"/>
@@ -8916,7 +9248,7 @@
       </w:rPr>
     </w:lvl>
   </w:abstractNum>
-  <w:abstractNum w:abstractNumId="8">
+  <w:abstractNum w:abstractNumId="8" w15:restartNumberingAfterBreak="0">
     <w:nsid w:val="226251D9"/>
     <w:multiLevelType w:val="hybridMultilevel"/>
     <w:tmpl w:val="7572F586"/>
@@ -9029,7 +9361,7 @@
       </w:rPr>
     </w:lvl>
   </w:abstractNum>
-  <w:abstractNum w:abstractNumId="9">
+  <w:abstractNum w:abstractNumId="9" w15:restartNumberingAfterBreak="0">
     <w:nsid w:val="23287713"/>
     <w:multiLevelType w:val="hybridMultilevel"/>
     <w:tmpl w:val="ADAE9DDA"/>
@@ -9115,7 +9447,7 @@
       </w:pPr>
     </w:lvl>
   </w:abstractNum>
-  <w:abstractNum w:abstractNumId="10">
+  <w:abstractNum w:abstractNumId="10" w15:restartNumberingAfterBreak="0">
     <w:nsid w:val="24324CE0"/>
     <w:multiLevelType w:val="hybridMultilevel"/>
     <w:tmpl w:val="F202DEC2"/>
@@ -9227,7 +9559,7 @@
       </w:rPr>
     </w:lvl>
   </w:abstractNum>
-  <w:abstractNum w:abstractNumId="11">
+  <w:abstractNum w:abstractNumId="11" w15:restartNumberingAfterBreak="0">
     <w:nsid w:val="24E06D2B"/>
     <w:multiLevelType w:val="hybridMultilevel"/>
     <w:tmpl w:val="9EBAB9F0"/>
@@ -9340,7 +9672,7 @@
       </w:rPr>
     </w:lvl>
   </w:abstractNum>
-  <w:abstractNum w:abstractNumId="12">
+  <w:abstractNum w:abstractNumId="12" w15:restartNumberingAfterBreak="0">
     <w:nsid w:val="2F835F0C"/>
     <w:multiLevelType w:val="hybridMultilevel"/>
     <w:tmpl w:val="23C0DA1A"/>
@@ -9453,7 +9785,7 @@
       </w:rPr>
     </w:lvl>
   </w:abstractNum>
-  <w:abstractNum w:abstractNumId="13">
+  <w:abstractNum w:abstractNumId="13" w15:restartNumberingAfterBreak="0">
     <w:nsid w:val="35385949"/>
     <w:multiLevelType w:val="hybridMultilevel"/>
     <w:tmpl w:val="35E4FD8C"/>
@@ -9566,7 +9898,7 @@
       </w:rPr>
     </w:lvl>
   </w:abstractNum>
-  <w:abstractNum w:abstractNumId="14">
+  <w:abstractNum w:abstractNumId="14" w15:restartNumberingAfterBreak="0">
     <w:nsid w:val="3E1E48B1"/>
     <w:multiLevelType w:val="hybridMultilevel"/>
     <w:tmpl w:val="F58CAF3E"/>
@@ -9679,7 +10011,7 @@
       </w:rPr>
     </w:lvl>
   </w:abstractNum>
-  <w:abstractNum w:abstractNumId="15">
+  <w:abstractNum w:abstractNumId="15" w15:restartNumberingAfterBreak="0">
     <w:nsid w:val="4A5C7136"/>
     <w:multiLevelType w:val="hybridMultilevel"/>
     <w:tmpl w:val="07629246"/>
@@ -9792,7 +10124,7 @@
       </w:rPr>
     </w:lvl>
   </w:abstractNum>
-  <w:abstractNum w:abstractNumId="16">
+  <w:abstractNum w:abstractNumId="16" w15:restartNumberingAfterBreak="0">
     <w:nsid w:val="4D9A4605"/>
     <w:multiLevelType w:val="hybridMultilevel"/>
     <w:tmpl w:val="C0447896"/>
@@ -9905,7 +10237,7 @@
       </w:rPr>
     </w:lvl>
   </w:abstractNum>
-  <w:abstractNum w:abstractNumId="17">
+  <w:abstractNum w:abstractNumId="17" w15:restartNumberingAfterBreak="0">
     <w:nsid w:val="4E027B38"/>
     <w:multiLevelType w:val="hybridMultilevel"/>
     <w:tmpl w:val="CB2CFC44"/>
@@ -9991,7 +10323,7 @@
       </w:pPr>
     </w:lvl>
   </w:abstractNum>
-  <w:abstractNum w:abstractNumId="18">
+  <w:abstractNum w:abstractNumId="18" w15:restartNumberingAfterBreak="0">
     <w:nsid w:val="4E322A12"/>
     <w:multiLevelType w:val="hybridMultilevel"/>
     <w:tmpl w:val="70D41120"/>
@@ -10077,7 +10409,7 @@
       </w:pPr>
     </w:lvl>
   </w:abstractNum>
-  <w:abstractNum w:abstractNumId="19">
+  <w:abstractNum w:abstractNumId="19" w15:restartNumberingAfterBreak="0">
     <w:nsid w:val="505C2849"/>
     <w:multiLevelType w:val="hybridMultilevel"/>
     <w:tmpl w:val="85AC7E40"/>
@@ -10190,7 +10522,7 @@
       </w:rPr>
     </w:lvl>
   </w:abstractNum>
-  <w:abstractNum w:abstractNumId="20">
+  <w:abstractNum w:abstractNumId="20" w15:restartNumberingAfterBreak="0">
     <w:nsid w:val="54DF390B"/>
     <w:multiLevelType w:val="hybridMultilevel"/>
     <w:tmpl w:val="35C67268"/>
@@ -10303,7 +10635,7 @@
       </w:rPr>
     </w:lvl>
   </w:abstractNum>
-  <w:abstractNum w:abstractNumId="21">
+  <w:abstractNum w:abstractNumId="21" w15:restartNumberingAfterBreak="0">
     <w:nsid w:val="56401EE4"/>
     <w:multiLevelType w:val="hybridMultilevel"/>
     <w:tmpl w:val="7166B774"/>
@@ -10392,7 +10724,7 @@
       </w:pPr>
     </w:lvl>
   </w:abstractNum>
-  <w:abstractNum w:abstractNumId="22">
+  <w:abstractNum w:abstractNumId="22" w15:restartNumberingAfterBreak="0">
     <w:nsid w:val="574D7CD1"/>
     <w:multiLevelType w:val="hybridMultilevel"/>
     <w:tmpl w:val="7C566EF8"/>
@@ -10505,7 +10837,7 @@
       </w:rPr>
     </w:lvl>
   </w:abstractNum>
-  <w:abstractNum w:abstractNumId="23">
+  <w:abstractNum w:abstractNumId="23" w15:restartNumberingAfterBreak="0">
     <w:nsid w:val="5FD23361"/>
     <w:multiLevelType w:val="hybridMultilevel"/>
     <w:tmpl w:val="9D426DC6"/>
@@ -10618,7 +10950,7 @@
       </w:rPr>
     </w:lvl>
   </w:abstractNum>
-  <w:abstractNum w:abstractNumId="24">
+  <w:abstractNum w:abstractNumId="24" w15:restartNumberingAfterBreak="0">
     <w:nsid w:val="69A23E00"/>
     <w:multiLevelType w:val="hybridMultilevel"/>
     <w:tmpl w:val="7794080A"/>
@@ -10704,7 +11036,7 @@
       </w:pPr>
     </w:lvl>
   </w:abstractNum>
-  <w:abstractNum w:abstractNumId="25">
+  <w:abstractNum w:abstractNumId="25" w15:restartNumberingAfterBreak="0">
     <w:nsid w:val="69FE0D57"/>
     <w:multiLevelType w:val="hybridMultilevel"/>
     <w:tmpl w:val="B7C206EC"/>
@@ -10816,7 +11148,7 @@
       </w:rPr>
     </w:lvl>
   </w:abstractNum>
-  <w:abstractNum w:abstractNumId="26">
+  <w:abstractNum w:abstractNumId="26" w15:restartNumberingAfterBreak="0">
     <w:nsid w:val="6A3B322E"/>
     <w:multiLevelType w:val="hybridMultilevel"/>
     <w:tmpl w:val="BCFED520"/>
@@ -10929,7 +11261,7 @@
       </w:rPr>
     </w:lvl>
   </w:abstractNum>
-  <w:abstractNum w:abstractNumId="27">
+  <w:abstractNum w:abstractNumId="27" w15:restartNumberingAfterBreak="0">
     <w:nsid w:val="6B601AD1"/>
     <w:multiLevelType w:val="hybridMultilevel"/>
     <w:tmpl w:val="FB104CDC"/>
@@ -11015,7 +11347,7 @@
       </w:pPr>
     </w:lvl>
   </w:abstractNum>
-  <w:abstractNum w:abstractNumId="28">
+  <w:abstractNum w:abstractNumId="28" w15:restartNumberingAfterBreak="0">
     <w:nsid w:val="6EB43C85"/>
     <w:multiLevelType w:val="hybridMultilevel"/>
     <w:tmpl w:val="E27E7C90"/>
@@ -11104,7 +11436,7 @@
       </w:pPr>
     </w:lvl>
   </w:abstractNum>
-  <w:abstractNum w:abstractNumId="29">
+  <w:abstractNum w:abstractNumId="29" w15:restartNumberingAfterBreak="0">
     <w:nsid w:val="70DD0B3C"/>
     <w:multiLevelType w:val="hybridMultilevel"/>
     <w:tmpl w:val="60E46C96"/>
@@ -11217,7 +11549,7 @@
       </w:rPr>
     </w:lvl>
   </w:abstractNum>
-  <w:abstractNum w:abstractNumId="30">
+  <w:abstractNum w:abstractNumId="30" w15:restartNumberingAfterBreak="0">
     <w:nsid w:val="715C20DD"/>
     <w:multiLevelType w:val="hybridMultilevel"/>
     <w:tmpl w:val="D472989C"/>
@@ -11329,7 +11661,7 @@
       </w:rPr>
     </w:lvl>
   </w:abstractNum>
-  <w:abstractNum w:abstractNumId="31">
+  <w:abstractNum w:abstractNumId="31" w15:restartNumberingAfterBreak="0">
     <w:nsid w:val="7B5C4FBE"/>
     <w:multiLevelType w:val="hybridMultilevel"/>
     <w:tmpl w:val="967A5ADA"/>
@@ -11418,7 +11750,7 @@
       </w:pPr>
     </w:lvl>
   </w:abstractNum>
-  <w:abstractNum w:abstractNumId="32">
+  <w:abstractNum w:abstractNumId="32" w15:restartNumberingAfterBreak="0">
     <w:nsid w:val="7D2137E5"/>
     <w:multiLevelType w:val="hybridMultilevel"/>
     <w:tmpl w:val="630EAFAE"/>
@@ -11530,7 +11862,7 @@
       </w:rPr>
     </w:lvl>
   </w:abstractNum>
-  <w:abstractNum w:abstractNumId="33">
+  <w:abstractNum w:abstractNumId="33" w15:restartNumberingAfterBreak="0">
     <w:nsid w:val="7E9F780A"/>
     <w:multiLevelType w:val="hybridMultilevel"/>
     <w:tmpl w:val="BCEE84E8"/>
@@ -11726,7 +12058,7 @@
 </file>
 
 <file path=word/styles.xml><?xml version="1.0" encoding="utf-8"?>
-<w:styles xmlns:mc="http://schemas.openxmlformats.org/markup-compatibility/2006" xmlns:r="http://schemas.openxmlformats.org/officeDocument/2006/relationships" xmlns:w="http://schemas.openxmlformats.org/wordprocessingml/2006/main" xmlns:w14="http://schemas.microsoft.com/office/word/2010/wordml" xmlns:w15="http://schemas.microsoft.com/office/word/2012/wordml" mc:Ignorable="w14 w15">
+<w:styles xmlns:mc="http://schemas.openxmlformats.org/markup-compatibility/2006" xmlns:r="http://schemas.openxmlformats.org/officeDocument/2006/relationships" xmlns:w="http://schemas.openxmlformats.org/wordprocessingml/2006/main" xmlns:w14="http://schemas.microsoft.com/office/word/2010/wordml" xmlns:w15="http://schemas.microsoft.com/office/word/2012/wordml" xmlns:w16se="http://schemas.microsoft.com/office/word/2015/wordml/symex" mc:Ignorable="w14 w15 w16se">
   <w:docDefaults>
     <w:rPrDefault>
       <w:rPr>
@@ -12579,7 +12911,6 @@
     <w:uiPriority w:val="59"/>
     <w:rsid w:val="00B84B37"/>
     <w:tblPr>
-      <w:tblInd w:w="0" w:type="dxa"/>
       <w:tblBorders>
         <w:top w:val="single" w:sz="4" w:space="0" w:color="auto"/>
         <w:left w:val="single" w:sz="4" w:space="0" w:color="auto"/>
@@ -12588,12 +12919,6 @@
         <w:insideH w:val="single" w:sz="4" w:space="0" w:color="auto"/>
         <w:insideV w:val="single" w:sz="4" w:space="0" w:color="auto"/>
       </w:tblBorders>
-      <w:tblCellMar>
-        <w:top w:w="0" w:type="dxa"/>
-        <w:left w:w="108" w:type="dxa"/>
-        <w:bottom w:w="0" w:type="dxa"/>
-        <w:right w:w="108" w:type="dxa"/>
-      </w:tblCellMar>
     </w:tblPr>
   </w:style>
   <w:style w:type="table" w:styleId="Sombreadoclaro-nfasis4">
@@ -12607,17 +12932,10 @@
     <w:tblPr>
       <w:tblStyleRowBandSize w:val="1"/>
       <w:tblStyleColBandSize w:val="1"/>
-      <w:tblInd w:w="0" w:type="dxa"/>
       <w:tblBorders>
         <w:top w:val="single" w:sz="8" w:space="0" w:color="8064A2" w:themeColor="accent4"/>
         <w:bottom w:val="single" w:sz="8" w:space="0" w:color="8064A2" w:themeColor="accent4"/>
       </w:tblBorders>
-      <w:tblCellMar>
-        <w:top w:w="0" w:type="dxa"/>
-        <w:left w:w="108" w:type="dxa"/>
-        <w:bottom w:w="0" w:type="dxa"/>
-        <w:right w:w="108" w:type="dxa"/>
-      </w:tblCellMar>
     </w:tblPr>
     <w:tblStylePr w:type="firstRow">
       <w:pPr>
@@ -12704,17 +13022,10 @@
     <w:tblPr>
       <w:tblStyleRowBandSize w:val="1"/>
       <w:tblStyleColBandSize w:val="1"/>
-      <w:tblInd w:w="0" w:type="dxa"/>
       <w:tblBorders>
         <w:top w:val="single" w:sz="18" w:space="0" w:color="auto"/>
         <w:bottom w:val="single" w:sz="18" w:space="0" w:color="auto"/>
       </w:tblBorders>
-      <w:tblCellMar>
-        <w:top w:w="0" w:type="dxa"/>
-        <w:left w:w="108" w:type="dxa"/>
-        <w:bottom w:w="0" w:type="dxa"/>
-        <w:right w:w="108" w:type="dxa"/>
-      </w:tblCellMar>
     </w:tblPr>
     <w:tblStylePr w:type="firstRow">
       <w:pPr>
@@ -12856,7 +13167,6 @@
     <w:tblPr>
       <w:tblStyleRowBandSize w:val="1"/>
       <w:tblStyleColBandSize w:val="1"/>
-      <w:tblInd w:w="0" w:type="dxa"/>
       <w:tblBorders>
         <w:top w:val="single" w:sz="4" w:space="0" w:color="D99594" w:themeColor="accent2" w:themeTint="99"/>
         <w:left w:val="single" w:sz="4" w:space="0" w:color="D99594" w:themeColor="accent2" w:themeTint="99"/>
@@ -12865,12 +13175,6 @@
         <w:insideH w:val="single" w:sz="4" w:space="0" w:color="D99594" w:themeColor="accent2" w:themeTint="99"/>
         <w:insideV w:val="single" w:sz="4" w:space="0" w:color="D99594" w:themeColor="accent2" w:themeTint="99"/>
       </w:tblBorders>
-      <w:tblCellMar>
-        <w:top w:w="0" w:type="dxa"/>
-        <w:left w:w="108" w:type="dxa"/>
-        <w:bottom w:w="0" w:type="dxa"/>
-        <w:right w:w="108" w:type="dxa"/>
-      </w:tblCellMar>
     </w:tblPr>
     <w:tblStylePr w:type="firstRow">
       <w:rPr>
@@ -13405,7 +13709,7 @@
 </file>
 
 <file path=customXml/itemProps1.xml><?xml version="1.0" encoding="utf-8"?>
-<ds:datastoreItem xmlns:ds="http://schemas.openxmlformats.org/officeDocument/2006/customXml" ds:itemID="{86051712-7F6F-4625-8B86-8BC246696952}">
+<ds:datastoreItem xmlns:ds="http://schemas.openxmlformats.org/officeDocument/2006/customXml" ds:itemID="{869E934E-AF74-4127-BF46-83E45B11AFF4}">
   <ds:schemaRefs>
     <ds:schemaRef ds:uri="http://schemas.openxmlformats.org/officeDocument/2006/bibliography"/>
   </ds:schemaRefs>

</xml_diff>

<commit_message>
Se realizaron correcciones en la redacción
En esta versión se realizaron correcciones en la redacción en el planteamiento del problema.
</commit_message>
<xml_diff>
--- a/Anteproyecto de Investigación_Residencias Profesionales.docx
+++ b/Anteproyecto de Investigación_Residencias Profesionales.docx
@@ -111,7 +111,7 @@
               </wp:anchor>
             </w:drawing>
           </mc:Choice>
-          <mc:Fallback xmlns:w16se="http://schemas.microsoft.com/office/word/2015/wordml/symex" xmlns:cx1="http://schemas.microsoft.com/office/drawing/2015/9/8/chartex" xmlns:cx="http://schemas.microsoft.com/office/drawing/2014/chartex">
+          <mc:Fallback xmlns:cx="http://schemas.microsoft.com/office/drawing/2014/chartex" xmlns:cx1="http://schemas.microsoft.com/office/drawing/2015/9/8/chartex" xmlns:w16se="http://schemas.microsoft.com/office/word/2015/wordml/symex">
             <w:pict>
               <v:shapetype w14:anchorId="33E0D208" id="_x0000_t202" coordsize="21600,21600" o:spt="202" path="m,l,21600r21600,l21600,xe">
                 <v:stroke joinstyle="miter"/>
@@ -343,7 +343,7 @@
               </wp:anchor>
             </w:drawing>
           </mc:Choice>
-          <mc:Fallback xmlns:w16se="http://schemas.microsoft.com/office/word/2015/wordml/symex" xmlns:cx1="http://schemas.microsoft.com/office/drawing/2015/9/8/chartex" xmlns:cx="http://schemas.microsoft.com/office/drawing/2014/chartex">
+          <mc:Fallback xmlns:cx="http://schemas.microsoft.com/office/drawing/2014/chartex" xmlns:cx1="http://schemas.microsoft.com/office/drawing/2015/9/8/chartex" xmlns:w16se="http://schemas.microsoft.com/office/word/2015/wordml/symex">
             <w:pict>
               <v:rect w14:anchorId="18261119" id="Rectangle 65" o:spid="_x0000_s1026" style="position:absolute;margin-left:57.65pt;margin-top:10.4pt;width:335.5pt;height:123.6pt;z-index:251662336;visibility:visible;mso-wrap-style:square;mso-width-percent:0;mso-height-percent:0;mso-wrap-distance-left:9pt;mso-wrap-distance-top:0;mso-wrap-distance-right:9pt;mso-wrap-distance-bottom:0;mso-position-horizontal:absolute;mso-position-horizontal-relative:text;mso-position-vertical:absolute;mso-position-vertical-relative:text;mso-width-percent:0;mso-height-percent:0;mso-width-relative:page;mso-height-relative:page;v-text-anchor:top" o:gfxdata="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" strokeweight="4.5pt">
                 <v:stroke linestyle="thinThick"/>
@@ -470,8 +470,6 @@
                               </w:rPr>
                               <w:t>PÁGINA WEB CON LISTA DE EMPRESAS PARA RESIDENTES DEL ITSUR</w:t>
                             </w:r>
-                            <w:bookmarkStart w:id="0" w:name="_GoBack"/>
-                            <w:bookmarkEnd w:id="0"/>
                           </w:p>
                           <w:p>
                             <w:pPr>
@@ -838,21 +836,21 @@
                               <w:pStyle w:val="Ttulo1"/>
                               <w:jc w:val="center"/>
                             </w:pPr>
-                            <w:bookmarkStart w:id="2" w:name="_Toc305398391"/>
-                            <w:bookmarkStart w:id="3" w:name="_Toc305398495"/>
-                            <w:bookmarkStart w:id="4" w:name="_Toc305398532"/>
-                            <w:bookmarkStart w:id="5" w:name="_Toc307314289"/>
-                            <w:bookmarkStart w:id="6" w:name="_Toc343508267"/>
-                            <w:bookmarkStart w:id="7" w:name="_Toc19090407"/>
+                            <w:bookmarkStart w:id="0" w:name="_Toc305398391"/>
+                            <w:bookmarkStart w:id="1" w:name="_Toc305398495"/>
+                            <w:bookmarkStart w:id="2" w:name="_Toc305398532"/>
+                            <w:bookmarkStart w:id="3" w:name="_Toc307314289"/>
+                            <w:bookmarkStart w:id="4" w:name="_Toc343508267"/>
+                            <w:bookmarkStart w:id="5" w:name="_Toc19090407"/>
                             <w:r>
                               <w:t>ÍNDICE GENERAL</w:t>
                             </w:r>
+                            <w:bookmarkEnd w:id="0"/>
+                            <w:bookmarkEnd w:id="1"/>
                             <w:bookmarkEnd w:id="2"/>
                             <w:bookmarkEnd w:id="3"/>
                             <w:bookmarkEnd w:id="4"/>
                             <w:bookmarkEnd w:id="5"/>
-                            <w:bookmarkEnd w:id="6"/>
-                            <w:bookmarkEnd w:id="7"/>
                           </w:p>
                         </w:txbxContent>
                       </wps:txbx>
@@ -871,7 +869,7 @@
               </wp:anchor>
             </w:drawing>
           </mc:Choice>
-          <mc:Fallback xmlns:w16se="http://schemas.microsoft.com/office/word/2015/wordml/symex" xmlns:cx1="http://schemas.microsoft.com/office/drawing/2015/9/8/chartex" xmlns:cx="http://schemas.microsoft.com/office/drawing/2014/chartex">
+          <mc:Fallback xmlns:cx="http://schemas.microsoft.com/office/drawing/2014/chartex" xmlns:cx1="http://schemas.microsoft.com/office/drawing/2015/9/8/chartex" xmlns:w16se="http://schemas.microsoft.com/office/word/2015/wordml/symex">
             <w:pict>
               <v:roundrect w14:anchorId="720873F7" id="AutoShape 36" o:spid="_x0000_s1028" style="position:absolute;left:0;text-align:left;margin-left:34.95pt;margin-top:6.4pt;width:374.25pt;height:38.25pt;z-index:251650048;visibility:visible;mso-wrap-style:square;mso-width-percent:0;mso-height-percent:0;mso-wrap-distance-left:9pt;mso-wrap-distance-top:0;mso-wrap-distance-right:9pt;mso-wrap-distance-bottom:0;mso-position-horizontal:absolute;mso-position-horizontal-relative:text;mso-position-vertical:absolute;mso-position-vertical-relative:text;mso-width-percent:0;mso-height-percent:0;mso-width-relative:page;mso-height-relative:page;v-text-anchor:top" arcsize="10923f" o:gfxdata="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" fillcolor="#9bbb59" strokecolor="#f2f2f2" strokeweight="3pt">
                 <v:shadow on="t" color="#4e6128" opacity=".5" offset="1pt"/>
@@ -2138,21 +2136,21 @@
                               <w:pStyle w:val="Ttulo1"/>
                               <w:jc w:val="center"/>
                             </w:pPr>
-                            <w:bookmarkStart w:id="8" w:name="_Toc305398392"/>
-                            <w:bookmarkStart w:id="9" w:name="_Toc305398496"/>
-                            <w:bookmarkStart w:id="10" w:name="_Toc305398533"/>
-                            <w:bookmarkStart w:id="11" w:name="_Toc307314290"/>
-                            <w:bookmarkStart w:id="12" w:name="_Toc343508268"/>
-                            <w:bookmarkStart w:id="13" w:name="_Toc19090408"/>
+                            <w:bookmarkStart w:id="6" w:name="_Toc305398392"/>
+                            <w:bookmarkStart w:id="7" w:name="_Toc305398496"/>
+                            <w:bookmarkStart w:id="8" w:name="_Toc305398533"/>
+                            <w:bookmarkStart w:id="9" w:name="_Toc307314290"/>
+                            <w:bookmarkStart w:id="10" w:name="_Toc343508268"/>
+                            <w:bookmarkStart w:id="11" w:name="_Toc19090408"/>
                             <w:r>
                               <w:t>INTRODUCCIÓN</w:t>
                             </w:r>
+                            <w:bookmarkEnd w:id="6"/>
+                            <w:bookmarkEnd w:id="7"/>
                             <w:bookmarkEnd w:id="8"/>
                             <w:bookmarkEnd w:id="9"/>
                             <w:bookmarkEnd w:id="10"/>
                             <w:bookmarkEnd w:id="11"/>
-                            <w:bookmarkEnd w:id="12"/>
-                            <w:bookmarkEnd w:id="13"/>
                           </w:p>
                         </w:txbxContent>
                       </wps:txbx>
@@ -2171,7 +2169,7 @@
               </wp:anchor>
             </w:drawing>
           </mc:Choice>
-          <mc:Fallback xmlns:w16se="http://schemas.microsoft.com/office/word/2015/wordml/symex" xmlns:cx1="http://schemas.microsoft.com/office/drawing/2015/9/8/chartex" xmlns:cx="http://schemas.microsoft.com/office/drawing/2014/chartex">
+          <mc:Fallback xmlns:cx="http://schemas.microsoft.com/office/drawing/2014/chartex" xmlns:cx1="http://schemas.microsoft.com/office/drawing/2015/9/8/chartex" xmlns:w16se="http://schemas.microsoft.com/office/word/2015/wordml/symex">
             <w:pict>
               <v:roundrect w14:anchorId="4955B3EE" id="AutoShape 40" o:spid="_x0000_s1029" style="position:absolute;left:0;text-align:left;margin-left:30.05pt;margin-top:-3.15pt;width:374.25pt;height:38.25pt;z-index:251651072;visibility:visible;mso-wrap-style:square;mso-width-percent:0;mso-height-percent:0;mso-wrap-distance-left:9pt;mso-wrap-distance-top:0;mso-wrap-distance-right:9pt;mso-wrap-distance-bottom:0;mso-position-horizontal:absolute;mso-position-horizontal-relative:text;mso-position-vertical:absolute;mso-position-vertical-relative:text;mso-width-percent:0;mso-height-percent:0;mso-width-relative:page;mso-height-relative:page;v-text-anchor:top" arcsize="10923f" o:gfxdata="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" fillcolor="#9bbb59" strokecolor="#f2f2f2" strokeweight="3pt">
                 <v:shadow on="t" color="#4e6128" opacity=".5" offset="1pt"/>
@@ -2236,13 +2234,25 @@
         <w:rPr>
           <w:sz w:val="24"/>
         </w:rPr>
-        <w:t>Actualmente la competencia labor</w:t>
-      </w:r>
-      <w:r>
-        <w:rPr>
-          <w:sz w:val="24"/>
-        </w:rPr>
-        <w:t>al es sumamente fuerte</w:t>
+        <w:t xml:space="preserve">La </w:t>
+      </w:r>
+      <w:r>
+        <w:rPr>
+          <w:sz w:val="24"/>
+        </w:rPr>
+        <w:t>competencia labor</w:t>
+      </w:r>
+      <w:r>
+        <w:rPr>
+          <w:sz w:val="24"/>
+        </w:rPr>
+        <w:t>al sea ha vuelto</w:t>
+      </w:r>
+      <w:r>
+        <w:rPr>
+          <w:sz w:val="24"/>
+        </w:rPr>
+        <w:t xml:space="preserve"> sumamente fuerte</w:t>
       </w:r>
       <w:r>
         <w:rPr>
@@ -2254,7 +2264,31 @@
         <w:rPr>
           <w:sz w:val="24"/>
         </w:rPr>
-        <w:t xml:space="preserve"> por lo que es de suma importancia que los alumnos que egresan de las universidades cuenten con los conocimientos suficientes para destacar en el mundo laboral, por ello es de suma importancia los conocimientos que adquieren en cada una de sus materias, pero el conocimiento más importante que deben de tener los alumnos es la experiencia laboral y que mejor si la pueden adquirir aun en el proceso de formación educativa, en las residencias profesionales es ahí donde aplican y ponen en práctica todos los conocimientos que adquirieron al cursar todas las materias de sus respectivas carreras.</w:t>
+        <w:t xml:space="preserve"> por lo que es de suma importancia que los alumnos que egresan de las universidades cuenten con los conocimientos suficientes para destacar en el mundo laboral, </w:t>
+      </w:r>
+      <w:r>
+        <w:rPr>
+          <w:sz w:val="24"/>
+        </w:rPr>
+        <w:t>donde se debe aprovechar todas las habilidades</w:t>
+      </w:r>
+      <w:r>
+        <w:rPr>
+          <w:sz w:val="24"/>
+        </w:rPr>
+        <w:t xml:space="preserve"> que adquieren en cada una de sus materias, pero el conocimiento más importante que deben de tener los alumnos es la experiencia </w:t>
+      </w:r>
+      <w:r>
+        <w:rPr>
+          <w:sz w:val="24"/>
+        </w:rPr>
+        <w:t>real laborando en algún área</w:t>
+      </w:r>
+      <w:r>
+        <w:rPr>
+          <w:sz w:val="24"/>
+        </w:rPr>
+        <w:t xml:space="preserve"> y que mejor si la pueden adquirir aun en el proceso de formación educativa, en las residencias profesionales es ahí donde aplican y ponen en práctica todos los conocimientos que adquirieron al cursar todas las materias de sus respectivas carreras.</w:t>
       </w:r>
     </w:p>
     <w:p>
@@ -2271,14 +2305,89 @@
         <w:rPr>
           <w:sz w:val="24"/>
         </w:rPr>
-        <w:t xml:space="preserve">Las residencias profesionales son de suma importancia para todos los alumnos de universidad que ya están por egresar porque de esta manera ponen en práctica los conocimientos que aprendieron durante su estancia en la universidad, las residencias profesionales reflejan los conocimientos que el alumno adquirió </w:t>
-      </w:r>
-      <w:r>
-        <w:rPr>
-          <w:sz w:val="24"/>
-        </w:rPr>
-        <w:t>y seguramente serán el reflejo de cómo le ira cuando ya ejerza su profesión, por lo que es de suma importancia que durante las residencias profesionales realice su mejor trabajo y esfuerzo posible.</w:t>
-      </w:r>
+        <w:t xml:space="preserve">Las residencias profesionales son </w:t>
+      </w:r>
+      <w:r>
+        <w:rPr>
+          <w:sz w:val="24"/>
+        </w:rPr>
+        <w:t>muy importantes</w:t>
+      </w:r>
+      <w:r>
+        <w:rPr>
+          <w:sz w:val="24"/>
+        </w:rPr>
+        <w:t xml:space="preserve"> para todos los alumnos de universidad que ya están por egresar</w:t>
+      </w:r>
+      <w:r>
+        <w:rPr>
+          <w:sz w:val="24"/>
+        </w:rPr>
+        <w:t>,</w:t>
+      </w:r>
+      <w:r>
+        <w:rPr>
+          <w:sz w:val="24"/>
+        </w:rPr>
+        <w:t xml:space="preserve"> </w:t>
+      </w:r>
+      <w:r>
+        <w:rPr>
+          <w:sz w:val="24"/>
+        </w:rPr>
+        <w:t>debido a que</w:t>
+      </w:r>
+      <w:r>
+        <w:rPr>
+          <w:sz w:val="24"/>
+        </w:rPr>
+        <w:t xml:space="preserve"> de esta manera ponen en práctica los conocimientos que aprendieron durante su estancia en la universidad, </w:t>
+      </w:r>
+      <w:r>
+        <w:rPr>
+          <w:sz w:val="24"/>
+        </w:rPr>
+        <w:t>además, el trabajo y evaluación obtenidos en estas</w:t>
+      </w:r>
+      <w:r>
+        <w:rPr>
+          <w:sz w:val="24"/>
+        </w:rPr>
+        <w:t xml:space="preserve"> reflejan los conocimientos que el alumno adquirió </w:t>
+      </w:r>
+      <w:r>
+        <w:rPr>
+          <w:sz w:val="24"/>
+        </w:rPr>
+        <w:t>y seguramente proyectará la manera en que se desempeñe</w:t>
+      </w:r>
+      <w:r>
+        <w:rPr>
+          <w:sz w:val="24"/>
+        </w:rPr>
+        <w:t xml:space="preserve"> </w:t>
+      </w:r>
+      <w:r>
+        <w:rPr>
+          <w:sz w:val="24"/>
+        </w:rPr>
+        <w:t>cuando</w:t>
+      </w:r>
+      <w:r>
+        <w:rPr>
+          <w:sz w:val="24"/>
+        </w:rPr>
+        <w:t xml:space="preserve"> ejerza su profesión, </w:t>
+      </w:r>
+      <w:r>
+        <w:rPr>
+          <w:sz w:val="24"/>
+          <w:highlight w:val="yellow"/>
+        </w:rPr>
+        <w:t>por lo que es de suma importancia que durante las residencias profesionales realice su mejor trabajo y esfuerzo posible.</w:t>
+      </w:r>
+      <w:bookmarkStart w:id="12" w:name="_GoBack"/>
+      <w:bookmarkEnd w:id="12"/>
     </w:p>
     <w:p>
       <w:pPr>
@@ -2438,21 +2547,21 @@
                               <w:pStyle w:val="Ttulo1"/>
                               <w:jc w:val="center"/>
                             </w:pPr>
-                            <w:bookmarkStart w:id="14" w:name="_Toc305398393"/>
-                            <w:bookmarkStart w:id="15" w:name="_Toc305398497"/>
-                            <w:bookmarkStart w:id="16" w:name="_Toc305398534"/>
-                            <w:bookmarkStart w:id="17" w:name="_Toc307314291"/>
-                            <w:bookmarkStart w:id="18" w:name="_Toc343508269"/>
-                            <w:bookmarkStart w:id="19" w:name="_Toc19090409"/>
+                            <w:bookmarkStart w:id="13" w:name="_Toc305398393"/>
+                            <w:bookmarkStart w:id="14" w:name="_Toc305398497"/>
+                            <w:bookmarkStart w:id="15" w:name="_Toc305398534"/>
+                            <w:bookmarkStart w:id="16" w:name="_Toc307314291"/>
+                            <w:bookmarkStart w:id="17" w:name="_Toc343508269"/>
+                            <w:bookmarkStart w:id="18" w:name="_Toc19090409"/>
                             <w:r>
                               <w:t>II. PLANTEAMIENTO DEL PROBLEMA</w:t>
                             </w:r>
+                            <w:bookmarkEnd w:id="13"/>
                             <w:bookmarkEnd w:id="14"/>
                             <w:bookmarkEnd w:id="15"/>
                             <w:bookmarkEnd w:id="16"/>
                             <w:bookmarkEnd w:id="17"/>
                             <w:bookmarkEnd w:id="18"/>
-                            <w:bookmarkEnd w:id="19"/>
                           </w:p>
                         </w:txbxContent>
                       </wps:txbx>
@@ -2471,7 +2580,7 @@
               </wp:anchor>
             </w:drawing>
           </mc:Choice>
-          <mc:Fallback xmlns:w16se="http://schemas.microsoft.com/office/word/2015/wordml/symex" xmlns:cx1="http://schemas.microsoft.com/office/drawing/2015/9/8/chartex" xmlns:cx="http://schemas.microsoft.com/office/drawing/2014/chartex">
+          <mc:Fallback xmlns:cx="http://schemas.microsoft.com/office/drawing/2014/chartex" xmlns:cx1="http://schemas.microsoft.com/office/drawing/2015/9/8/chartex" xmlns:w16se="http://schemas.microsoft.com/office/word/2015/wordml/symex">
             <w:pict>
               <v:roundrect w14:anchorId="77E48C32" id="AutoShape 41" o:spid="_x0000_s1030" style="position:absolute;left:0;text-align:left;margin-left:39.45pt;margin-top:8.5pt;width:374.25pt;height:38.25pt;z-index:251652096;visibility:visible;mso-wrap-style:square;mso-width-percent:0;mso-height-percent:0;mso-wrap-distance-left:9pt;mso-wrap-distance-top:0;mso-wrap-distance-right:9pt;mso-wrap-distance-bottom:0;mso-position-horizontal:absolute;mso-position-horizontal-relative:text;mso-position-vertical:absolute;mso-position-vertical-relative:text;mso-width-percent:0;mso-height-percent:0;mso-width-relative:page;mso-height-relative:page;v-text-anchor:top" arcsize="10923f" o:gfxdata="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" fillcolor="#9bbb59" strokecolor="#f2f2f2" strokeweight="3pt">
                 <v:shadow on="t" color="#4e6128" opacity=".5" offset="1pt"/>
@@ -2687,21 +2796,21 @@
                               <w:pStyle w:val="Ttulo1"/>
                               <w:jc w:val="center"/>
                             </w:pPr>
-                            <w:bookmarkStart w:id="20" w:name="_Toc305398394"/>
-                            <w:bookmarkStart w:id="21" w:name="_Toc305398498"/>
-                            <w:bookmarkStart w:id="22" w:name="_Toc305398535"/>
-                            <w:bookmarkStart w:id="23" w:name="_Toc307314292"/>
-                            <w:bookmarkStart w:id="24" w:name="_Toc343508270"/>
-                            <w:bookmarkStart w:id="25" w:name="_Toc19090410"/>
+                            <w:bookmarkStart w:id="19" w:name="_Toc305398394"/>
+                            <w:bookmarkStart w:id="20" w:name="_Toc305398498"/>
+                            <w:bookmarkStart w:id="21" w:name="_Toc305398535"/>
+                            <w:bookmarkStart w:id="22" w:name="_Toc307314292"/>
+                            <w:bookmarkStart w:id="23" w:name="_Toc343508270"/>
+                            <w:bookmarkStart w:id="24" w:name="_Toc19090410"/>
                             <w:r>
                               <w:t>III. JUSTIFICACIÓN</w:t>
                             </w:r>
+                            <w:bookmarkEnd w:id="19"/>
                             <w:bookmarkEnd w:id="20"/>
                             <w:bookmarkEnd w:id="21"/>
                             <w:bookmarkEnd w:id="22"/>
                             <w:bookmarkEnd w:id="23"/>
                             <w:bookmarkEnd w:id="24"/>
-                            <w:bookmarkEnd w:id="25"/>
                           </w:p>
                         </w:txbxContent>
                       </wps:txbx>
@@ -2720,7 +2829,7 @@
               </wp:anchor>
             </w:drawing>
           </mc:Choice>
-          <mc:Fallback xmlns:w16se="http://schemas.microsoft.com/office/word/2015/wordml/symex" xmlns:cx1="http://schemas.microsoft.com/office/drawing/2015/9/8/chartex" xmlns:cx="http://schemas.microsoft.com/office/drawing/2014/chartex">
+          <mc:Fallback xmlns:cx="http://schemas.microsoft.com/office/drawing/2014/chartex" xmlns:cx1="http://schemas.microsoft.com/office/drawing/2015/9/8/chartex" xmlns:w16se="http://schemas.microsoft.com/office/word/2015/wordml/symex">
             <w:pict>
               <v:roundrect w14:anchorId="15E35918" id="AutoShape 42" o:spid="_x0000_s1031" style="position:absolute;left:0;text-align:left;margin-left:51.45pt;margin-top:4.7pt;width:374.25pt;height:38.25pt;z-index:251653120;visibility:visible;mso-wrap-style:square;mso-width-percent:0;mso-height-percent:0;mso-wrap-distance-left:9pt;mso-wrap-distance-top:0;mso-wrap-distance-right:9pt;mso-wrap-distance-bottom:0;mso-position-horizontal:absolute;mso-position-horizontal-relative:text;mso-position-vertical:absolute;mso-position-vertical-relative:text;mso-width-percent:0;mso-height-percent:0;mso-width-relative:page;mso-height-relative:page;v-text-anchor:top" arcsize="10923f" o:gfxdata="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" fillcolor="#9bbb59" strokecolor="#f2f2f2" strokeweight="3pt">
                 <v:shadow on="t" color="#4e6128" opacity=".5" offset="1pt"/>
@@ -2971,21 +3080,21 @@
                               <w:pStyle w:val="Ttulo1"/>
                               <w:jc w:val="center"/>
                             </w:pPr>
-                            <w:bookmarkStart w:id="26" w:name="_Toc305398395"/>
-                            <w:bookmarkStart w:id="27" w:name="_Toc305398499"/>
-                            <w:bookmarkStart w:id="28" w:name="_Toc305398536"/>
-                            <w:bookmarkStart w:id="29" w:name="_Toc307314293"/>
-                            <w:bookmarkStart w:id="30" w:name="_Toc343508271"/>
-                            <w:bookmarkStart w:id="31" w:name="_Toc19090411"/>
+                            <w:bookmarkStart w:id="25" w:name="_Toc305398395"/>
+                            <w:bookmarkStart w:id="26" w:name="_Toc305398499"/>
+                            <w:bookmarkStart w:id="27" w:name="_Toc305398536"/>
+                            <w:bookmarkStart w:id="28" w:name="_Toc307314293"/>
+                            <w:bookmarkStart w:id="29" w:name="_Toc343508271"/>
+                            <w:bookmarkStart w:id="30" w:name="_Toc19090411"/>
                             <w:r>
                               <w:t>IV. OBJETIVOS</w:t>
                             </w:r>
+                            <w:bookmarkEnd w:id="25"/>
                             <w:bookmarkEnd w:id="26"/>
                             <w:bookmarkEnd w:id="27"/>
                             <w:bookmarkEnd w:id="28"/>
                             <w:bookmarkEnd w:id="29"/>
                             <w:bookmarkEnd w:id="30"/>
-                            <w:bookmarkEnd w:id="31"/>
                           </w:p>
                         </w:txbxContent>
                       </wps:txbx>
@@ -3004,7 +3113,7 @@
               </wp:anchor>
             </w:drawing>
           </mc:Choice>
-          <mc:Fallback xmlns:w16se="http://schemas.microsoft.com/office/word/2015/wordml/symex" xmlns:cx1="http://schemas.microsoft.com/office/drawing/2015/9/8/chartex" xmlns:cx="http://schemas.microsoft.com/office/drawing/2014/chartex">
+          <mc:Fallback xmlns:cx="http://schemas.microsoft.com/office/drawing/2014/chartex" xmlns:cx1="http://schemas.microsoft.com/office/drawing/2015/9/8/chartex" xmlns:w16se="http://schemas.microsoft.com/office/word/2015/wordml/symex">
             <w:pict>
               <v:roundrect w14:anchorId="4DDDBC2B" id="AutoShape 43" o:spid="_x0000_s1032" style="position:absolute;left:0;text-align:left;margin-left:31.95pt;margin-top:10pt;width:374.25pt;height:38.25pt;z-index:251654144;visibility:visible;mso-wrap-style:square;mso-width-percent:0;mso-height-percent:0;mso-wrap-distance-left:9pt;mso-wrap-distance-top:0;mso-wrap-distance-right:9pt;mso-wrap-distance-bottom:0;mso-position-horizontal:absolute;mso-position-horizontal-relative:text;mso-position-vertical:absolute;mso-position-vertical-relative:text;mso-width-percent:0;mso-height-percent:0;mso-width-relative:page;mso-height-relative:page;v-text-anchor:top" arcsize="10923f" o:gfxdata="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" fillcolor="#9bbb59" strokecolor="#f2f2f2" strokeweight="3pt">
                 <v:shadow on="t" color="#4e6128" opacity=".5" offset="1pt"/>
@@ -3339,21 +3448,21 @@
                               <w:pStyle w:val="Ttulo1"/>
                               <w:jc w:val="center"/>
                             </w:pPr>
-                            <w:bookmarkStart w:id="32" w:name="_Toc305398396"/>
-                            <w:bookmarkStart w:id="33" w:name="_Toc305398500"/>
-                            <w:bookmarkStart w:id="34" w:name="_Toc305398537"/>
-                            <w:bookmarkStart w:id="35" w:name="_Toc307314294"/>
-                            <w:bookmarkStart w:id="36" w:name="_Toc343508272"/>
-                            <w:bookmarkStart w:id="37" w:name="_Toc19090412"/>
+                            <w:bookmarkStart w:id="31" w:name="_Toc305398396"/>
+                            <w:bookmarkStart w:id="32" w:name="_Toc305398500"/>
+                            <w:bookmarkStart w:id="33" w:name="_Toc305398537"/>
+                            <w:bookmarkStart w:id="34" w:name="_Toc307314294"/>
+                            <w:bookmarkStart w:id="35" w:name="_Toc343508272"/>
+                            <w:bookmarkStart w:id="36" w:name="_Toc19090412"/>
                             <w:r>
                               <w:t>V. MARCO TEÓRICO</w:t>
                             </w:r>
+                            <w:bookmarkEnd w:id="31"/>
                             <w:bookmarkEnd w:id="32"/>
                             <w:bookmarkEnd w:id="33"/>
                             <w:bookmarkEnd w:id="34"/>
                             <w:bookmarkEnd w:id="35"/>
                             <w:bookmarkEnd w:id="36"/>
-                            <w:bookmarkEnd w:id="37"/>
                           </w:p>
                         </w:txbxContent>
                       </wps:txbx>
@@ -3372,7 +3481,7 @@
               </wp:anchor>
             </w:drawing>
           </mc:Choice>
-          <mc:Fallback xmlns:w16se="http://schemas.microsoft.com/office/word/2015/wordml/symex" xmlns:cx1="http://schemas.microsoft.com/office/drawing/2015/9/8/chartex" xmlns:cx="http://schemas.microsoft.com/office/drawing/2014/chartex">
+          <mc:Fallback xmlns:cx="http://schemas.microsoft.com/office/drawing/2014/chartex" xmlns:cx1="http://schemas.microsoft.com/office/drawing/2015/9/8/chartex" xmlns:w16se="http://schemas.microsoft.com/office/word/2015/wordml/symex">
             <w:pict>
               <v:roundrect w14:anchorId="4E889E47" id="AutoShape 44" o:spid="_x0000_s1033" style="position:absolute;left:0;text-align:left;margin-left:43.95pt;margin-top:-1pt;width:374.25pt;height:38.25pt;z-index:251655168;visibility:visible;mso-wrap-style:square;mso-width-percent:0;mso-height-percent:0;mso-wrap-distance-left:9pt;mso-wrap-distance-top:0;mso-wrap-distance-right:9pt;mso-wrap-distance-bottom:0;mso-position-horizontal:absolute;mso-position-horizontal-relative:text;mso-position-vertical:absolute;mso-position-vertical-relative:text;mso-width-percent:0;mso-height-percent:0;mso-width-relative:page;mso-height-relative:page;v-text-anchor:top" arcsize="10923f" o:gfxdata="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" fillcolor="#9bbb59" strokecolor="#f2f2f2" strokeweight="3pt">
                 <v:shadow on="t" color="#4e6128" opacity=".5" offset="1pt"/>
@@ -4098,21 +4207,21 @@
                               <w:pStyle w:val="Ttulo1"/>
                               <w:jc w:val="center"/>
                             </w:pPr>
-                            <w:bookmarkStart w:id="38" w:name="_Toc305398397"/>
-                            <w:bookmarkStart w:id="39" w:name="_Toc305398501"/>
-                            <w:bookmarkStart w:id="40" w:name="_Toc305398538"/>
-                            <w:bookmarkStart w:id="41" w:name="_Toc307314295"/>
-                            <w:bookmarkStart w:id="42" w:name="_Toc343508273"/>
-                            <w:bookmarkStart w:id="43" w:name="_Toc19090413"/>
+                            <w:bookmarkStart w:id="37" w:name="_Toc305398397"/>
+                            <w:bookmarkStart w:id="38" w:name="_Toc305398501"/>
+                            <w:bookmarkStart w:id="39" w:name="_Toc305398538"/>
+                            <w:bookmarkStart w:id="40" w:name="_Toc307314295"/>
+                            <w:bookmarkStart w:id="41" w:name="_Toc343508273"/>
+                            <w:bookmarkStart w:id="42" w:name="_Toc19090413"/>
                             <w:r>
                               <w:t>VI. HIPÓTESIS</w:t>
                             </w:r>
+                            <w:bookmarkEnd w:id="37"/>
                             <w:bookmarkEnd w:id="38"/>
                             <w:bookmarkEnd w:id="39"/>
                             <w:bookmarkEnd w:id="40"/>
                             <w:bookmarkEnd w:id="41"/>
                             <w:bookmarkEnd w:id="42"/>
-                            <w:bookmarkEnd w:id="43"/>
                           </w:p>
                         </w:txbxContent>
                       </wps:txbx>
@@ -4131,7 +4240,7 @@
               </wp:anchor>
             </w:drawing>
           </mc:Choice>
-          <mc:Fallback xmlns:w16se="http://schemas.microsoft.com/office/word/2015/wordml/symex" xmlns:cx1="http://schemas.microsoft.com/office/drawing/2015/9/8/chartex" xmlns:cx="http://schemas.microsoft.com/office/drawing/2014/chartex">
+          <mc:Fallback xmlns:cx="http://schemas.microsoft.com/office/drawing/2014/chartex" xmlns:cx1="http://schemas.microsoft.com/office/drawing/2015/9/8/chartex" xmlns:w16se="http://schemas.microsoft.com/office/word/2015/wordml/symex">
             <w:pict>
               <v:roundrect w14:anchorId="6A2CEFC5" id="AutoShape 45" o:spid="_x0000_s1034" style="position:absolute;margin-left:44.7pt;margin-top:4.7pt;width:374.25pt;height:38.25pt;z-index:251656192;visibility:visible;mso-wrap-style:square;mso-width-percent:0;mso-height-percent:0;mso-wrap-distance-left:9pt;mso-wrap-distance-top:0;mso-wrap-distance-right:9pt;mso-wrap-distance-bottom:0;mso-position-horizontal:absolute;mso-position-horizontal-relative:text;mso-position-vertical:absolute;mso-position-vertical-relative:text;mso-width-percent:0;mso-height-percent:0;mso-width-relative:page;mso-height-relative:page;v-text-anchor:top" arcsize="10923f" o:gfxdata="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" fillcolor="#9bbb59" strokecolor="#f2f2f2" strokeweight="3pt">
                 <v:shadow on="t" color="#4e6128" opacity=".5" offset="1pt"/>
@@ -4385,21 +4494,21 @@
                               <w:pStyle w:val="Ttulo1"/>
                               <w:jc w:val="center"/>
                             </w:pPr>
-                            <w:bookmarkStart w:id="44" w:name="_Toc305398398"/>
-                            <w:bookmarkStart w:id="45" w:name="_Toc305398502"/>
-                            <w:bookmarkStart w:id="46" w:name="_Toc305398539"/>
-                            <w:bookmarkStart w:id="47" w:name="_Toc307314296"/>
-                            <w:bookmarkStart w:id="48" w:name="_Toc343508274"/>
-                            <w:bookmarkStart w:id="49" w:name="_Toc19090414"/>
+                            <w:bookmarkStart w:id="43" w:name="_Toc305398398"/>
+                            <w:bookmarkStart w:id="44" w:name="_Toc305398502"/>
+                            <w:bookmarkStart w:id="45" w:name="_Toc305398539"/>
+                            <w:bookmarkStart w:id="46" w:name="_Toc307314296"/>
+                            <w:bookmarkStart w:id="47" w:name="_Toc343508274"/>
+                            <w:bookmarkStart w:id="48" w:name="_Toc19090414"/>
                             <w:r>
                               <w:t>VII. METODOLOGÍA</w:t>
                             </w:r>
+                            <w:bookmarkEnd w:id="43"/>
                             <w:bookmarkEnd w:id="44"/>
                             <w:bookmarkEnd w:id="45"/>
                             <w:bookmarkEnd w:id="46"/>
                             <w:bookmarkEnd w:id="47"/>
                             <w:bookmarkEnd w:id="48"/>
-                            <w:bookmarkEnd w:id="49"/>
                           </w:p>
                         </w:txbxContent>
                       </wps:txbx>
@@ -4418,7 +4527,7 @@
               </wp:anchor>
             </w:drawing>
           </mc:Choice>
-          <mc:Fallback xmlns:w16se="http://schemas.microsoft.com/office/word/2015/wordml/symex" xmlns:cx1="http://schemas.microsoft.com/office/drawing/2015/9/8/chartex" xmlns:cx="http://schemas.microsoft.com/office/drawing/2014/chartex">
+          <mc:Fallback xmlns:cx="http://schemas.microsoft.com/office/drawing/2014/chartex" xmlns:cx1="http://schemas.microsoft.com/office/drawing/2015/9/8/chartex" xmlns:w16se="http://schemas.microsoft.com/office/word/2015/wordml/symex">
             <w:pict>
               <v:roundrect w14:anchorId="58F73A92" id="AutoShape 46" o:spid="_x0000_s1035" style="position:absolute;left:0;text-align:left;margin-left:20.2pt;margin-top:3.4pt;width:374.25pt;height:38.25pt;z-index:251657216;visibility:visible;mso-wrap-style:square;mso-width-percent:0;mso-height-percent:0;mso-wrap-distance-left:9pt;mso-wrap-distance-top:0;mso-wrap-distance-right:9pt;mso-wrap-distance-bottom:0;mso-position-horizontal:absolute;mso-position-horizontal-relative:text;mso-position-vertical:absolute;mso-position-vertical-relative:text;mso-width-percent:0;mso-height-percent:0;mso-width-relative:page;mso-height-relative:page;v-text-anchor:top" arcsize="10923f" o:gfxdata="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" fillcolor="#9bbb59" strokecolor="#f2f2f2" strokeweight="3pt">
                 <v:shadow on="t" color="#4e6128" opacity=".5" offset="1pt"/>
@@ -5038,21 +5147,21 @@
                               <w:pStyle w:val="Ttulo1"/>
                               <w:jc w:val="center"/>
                             </w:pPr>
-                            <w:bookmarkStart w:id="50" w:name="_Toc305398399"/>
-                            <w:bookmarkStart w:id="51" w:name="_Toc305398503"/>
-                            <w:bookmarkStart w:id="52" w:name="_Toc305398540"/>
-                            <w:bookmarkStart w:id="53" w:name="_Toc307314297"/>
-                            <w:bookmarkStart w:id="54" w:name="_Toc343508275"/>
-                            <w:bookmarkStart w:id="55" w:name="_Toc19090415"/>
+                            <w:bookmarkStart w:id="49" w:name="_Toc305398399"/>
+                            <w:bookmarkStart w:id="50" w:name="_Toc305398503"/>
+                            <w:bookmarkStart w:id="51" w:name="_Toc305398540"/>
+                            <w:bookmarkStart w:id="52" w:name="_Toc307314297"/>
+                            <w:bookmarkStart w:id="53" w:name="_Toc343508275"/>
+                            <w:bookmarkStart w:id="54" w:name="_Toc19090415"/>
                             <w:r>
                               <w:t>VIII. CRONOGRAMA</w:t>
                             </w:r>
+                            <w:bookmarkEnd w:id="49"/>
                             <w:bookmarkEnd w:id="50"/>
                             <w:bookmarkEnd w:id="51"/>
                             <w:bookmarkEnd w:id="52"/>
                             <w:bookmarkEnd w:id="53"/>
                             <w:bookmarkEnd w:id="54"/>
-                            <w:bookmarkEnd w:id="55"/>
                           </w:p>
                         </w:txbxContent>
                       </wps:txbx>
@@ -5071,7 +5180,7 @@
               </wp:anchor>
             </w:drawing>
           </mc:Choice>
-          <mc:Fallback xmlns:w16se="http://schemas.microsoft.com/office/word/2015/wordml/symex" xmlns:cx1="http://schemas.microsoft.com/office/drawing/2015/9/8/chartex" xmlns:cx="http://schemas.microsoft.com/office/drawing/2014/chartex">
+          <mc:Fallback xmlns:cx="http://schemas.microsoft.com/office/drawing/2014/chartex" xmlns:cx1="http://schemas.microsoft.com/office/drawing/2015/9/8/chartex" xmlns:w16se="http://schemas.microsoft.com/office/word/2015/wordml/symex">
             <w:pict>
               <v:roundrect w14:anchorId="1F8EE35C" id="AutoShape 47" o:spid="_x0000_s1036" style="position:absolute;left:0;text-align:left;margin-left:43.75pt;margin-top:7.7pt;width:374.25pt;height:38.25pt;z-index:251658240;visibility:visible;mso-wrap-style:square;mso-width-percent:0;mso-height-percent:0;mso-wrap-distance-left:9pt;mso-wrap-distance-top:0;mso-wrap-distance-right:9pt;mso-wrap-distance-bottom:0;mso-position-horizontal:absolute;mso-position-horizontal-relative:text;mso-position-vertical:absolute;mso-position-vertical-relative:text;mso-width-percent:0;mso-height-percent:0;mso-width-relative:page;mso-height-relative:page;v-text-anchor:top" arcsize="10923f" o:gfxdata="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" fillcolor="#9bbb59" strokecolor="#f2f2f2" strokeweight="3pt">
                 <v:shadow on="t" color="#4e6128" opacity=".5" offset="1pt"/>
@@ -5523,21 +5632,21 @@
                               <w:pStyle w:val="Ttulo1"/>
                               <w:jc w:val="center"/>
                             </w:pPr>
-                            <w:bookmarkStart w:id="56" w:name="_Toc305398400"/>
-                            <w:bookmarkStart w:id="57" w:name="_Toc305398504"/>
-                            <w:bookmarkStart w:id="58" w:name="_Toc305398541"/>
-                            <w:bookmarkStart w:id="59" w:name="_Toc307314298"/>
-                            <w:bookmarkStart w:id="60" w:name="_Toc343508276"/>
-                            <w:bookmarkStart w:id="61" w:name="_Toc19090416"/>
+                            <w:bookmarkStart w:id="55" w:name="_Toc305398400"/>
+                            <w:bookmarkStart w:id="56" w:name="_Toc305398504"/>
+                            <w:bookmarkStart w:id="57" w:name="_Toc305398541"/>
+                            <w:bookmarkStart w:id="58" w:name="_Toc307314298"/>
+                            <w:bookmarkStart w:id="59" w:name="_Toc343508276"/>
+                            <w:bookmarkStart w:id="60" w:name="_Toc19090416"/>
                             <w:r>
                               <w:t>IX. RECURSOS</w:t>
                             </w:r>
+                            <w:bookmarkEnd w:id="55"/>
                             <w:bookmarkEnd w:id="56"/>
                             <w:bookmarkEnd w:id="57"/>
                             <w:bookmarkEnd w:id="58"/>
                             <w:bookmarkEnd w:id="59"/>
                             <w:bookmarkEnd w:id="60"/>
-                            <w:bookmarkEnd w:id="61"/>
                           </w:p>
                         </w:txbxContent>
                       </wps:txbx>
@@ -5556,7 +5665,7 @@
               </wp:anchor>
             </w:drawing>
           </mc:Choice>
-          <mc:Fallback xmlns:w16se="http://schemas.microsoft.com/office/word/2015/wordml/symex" xmlns:cx1="http://schemas.microsoft.com/office/drawing/2015/9/8/chartex" xmlns:cx="http://schemas.microsoft.com/office/drawing/2014/chartex">
+          <mc:Fallback xmlns:cx="http://schemas.microsoft.com/office/drawing/2014/chartex" xmlns:cx1="http://schemas.microsoft.com/office/drawing/2015/9/8/chartex" xmlns:w16se="http://schemas.microsoft.com/office/word/2015/wordml/symex">
             <w:pict>
               <v:roundrect w14:anchorId="05989DBD" id="AutoShape 48" o:spid="_x0000_s1037" style="position:absolute;left:0;text-align:left;margin-left:42.45pt;margin-top:5.1pt;width:374.25pt;height:38.25pt;z-index:251659264;visibility:visible;mso-wrap-style:square;mso-width-percent:0;mso-height-percent:0;mso-wrap-distance-left:9pt;mso-wrap-distance-top:0;mso-wrap-distance-right:9pt;mso-wrap-distance-bottom:0;mso-position-horizontal:absolute;mso-position-horizontal-relative:text;mso-position-vertical:absolute;mso-position-vertical-relative:text;mso-width-percent:0;mso-height-percent:0;mso-width-relative:page;mso-height-relative:page;v-text-anchor:top" arcsize="10923f" o:gfxdata="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" fillcolor="#9bbb59" strokecolor="#f2f2f2" strokeweight="3pt">
                 <v:shadow on="t" color="#4e6128" opacity=".5" offset="1pt"/>
@@ -6267,21 +6376,21 @@
                               <w:spacing w:after="0" w:line="240" w:lineRule="auto"/>
                               <w:jc w:val="center"/>
                             </w:pPr>
-                            <w:bookmarkStart w:id="62" w:name="_Toc305398401"/>
-                            <w:bookmarkStart w:id="63" w:name="_Toc305398505"/>
-                            <w:bookmarkStart w:id="64" w:name="_Toc305398542"/>
-                            <w:bookmarkStart w:id="65" w:name="_Toc307314299"/>
-                            <w:bookmarkStart w:id="66" w:name="_Toc343508277"/>
-                            <w:bookmarkStart w:id="67" w:name="_Toc19090417"/>
+                            <w:bookmarkStart w:id="61" w:name="_Toc305398401"/>
+                            <w:bookmarkStart w:id="62" w:name="_Toc305398505"/>
+                            <w:bookmarkStart w:id="63" w:name="_Toc305398542"/>
+                            <w:bookmarkStart w:id="64" w:name="_Toc307314299"/>
+                            <w:bookmarkStart w:id="65" w:name="_Toc343508277"/>
+                            <w:bookmarkStart w:id="66" w:name="_Toc19090417"/>
                             <w:r>
                               <w:t>X. DEFINICIONES BÁSICAS Y</w:t>
                             </w:r>
+                            <w:bookmarkEnd w:id="61"/>
                             <w:bookmarkEnd w:id="62"/>
                             <w:bookmarkEnd w:id="63"/>
                             <w:bookmarkEnd w:id="64"/>
                             <w:bookmarkEnd w:id="65"/>
                             <w:bookmarkEnd w:id="66"/>
-                            <w:bookmarkEnd w:id="67"/>
                             <w:r>
                               <w:t xml:space="preserve"> </w:t>
                             </w:r>
@@ -6292,21 +6401,21 @@
                               <w:spacing w:after="0" w:line="240" w:lineRule="auto"/>
                               <w:jc w:val="center"/>
                             </w:pPr>
-                            <w:bookmarkStart w:id="68" w:name="_Toc305398402"/>
-                            <w:bookmarkStart w:id="69" w:name="_Toc305398506"/>
-                            <w:bookmarkStart w:id="70" w:name="_Toc305398543"/>
-                            <w:bookmarkStart w:id="71" w:name="_Toc307314300"/>
-                            <w:bookmarkStart w:id="72" w:name="_Toc343508278"/>
-                            <w:bookmarkStart w:id="73" w:name="_Toc19090418"/>
+                            <w:bookmarkStart w:id="67" w:name="_Toc305398402"/>
+                            <w:bookmarkStart w:id="68" w:name="_Toc305398506"/>
+                            <w:bookmarkStart w:id="69" w:name="_Toc305398543"/>
+                            <w:bookmarkStart w:id="70" w:name="_Toc307314300"/>
+                            <w:bookmarkStart w:id="71" w:name="_Toc343508278"/>
+                            <w:bookmarkStart w:id="72" w:name="_Toc19090418"/>
                             <w:r>
                               <w:t>GLOSARIO DE TÉRMINOS</w:t>
                             </w:r>
+                            <w:bookmarkEnd w:id="67"/>
                             <w:bookmarkEnd w:id="68"/>
                             <w:bookmarkEnd w:id="69"/>
                             <w:bookmarkEnd w:id="70"/>
                             <w:bookmarkEnd w:id="71"/>
                             <w:bookmarkEnd w:id="72"/>
-                            <w:bookmarkEnd w:id="73"/>
                           </w:p>
                         </w:txbxContent>
                       </wps:txbx>
@@ -6325,7 +6434,7 @@
               </wp:anchor>
             </w:drawing>
           </mc:Choice>
-          <mc:Fallback xmlns:w16se="http://schemas.microsoft.com/office/word/2015/wordml/symex" xmlns:cx1="http://schemas.microsoft.com/office/drawing/2015/9/8/chartex" xmlns:cx="http://schemas.microsoft.com/office/drawing/2014/chartex">
+          <mc:Fallback xmlns:cx="http://schemas.microsoft.com/office/drawing/2014/chartex" xmlns:cx1="http://schemas.microsoft.com/office/drawing/2015/9/8/chartex" xmlns:w16se="http://schemas.microsoft.com/office/word/2015/wordml/symex">
             <w:pict>
               <v:roundrect w14:anchorId="4AE800D3" id="AutoShape 49" o:spid="_x0000_s1038" style="position:absolute;left:0;text-align:left;margin-left:54.45pt;margin-top:-9.2pt;width:374.25pt;height:63.95pt;z-index:251660288;visibility:visible;mso-wrap-style:square;mso-width-percent:0;mso-height-percent:0;mso-wrap-distance-left:9pt;mso-wrap-distance-top:0;mso-wrap-distance-right:9pt;mso-wrap-distance-bottom:0;mso-position-horizontal:absolute;mso-position-horizontal-relative:text;mso-position-vertical:absolute;mso-position-vertical-relative:text;mso-width-percent:0;mso-height-percent:0;mso-width-relative:page;mso-height-relative:page;v-text-anchor:top" arcsize="10923f" o:gfxdata="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" fillcolor="#9bbb59" strokecolor="#f2f2f2" strokeweight="3pt">
                 <v:shadow on="t" color="#4e6128" opacity=".5" offset="1pt"/>
@@ -6722,21 +6831,21 @@
                               <w:pStyle w:val="Ttulo1"/>
                               <w:jc w:val="center"/>
                             </w:pPr>
-                            <w:bookmarkStart w:id="74" w:name="_Toc305398403"/>
-                            <w:bookmarkStart w:id="75" w:name="_Toc305398507"/>
-                            <w:bookmarkStart w:id="76" w:name="_Toc305398544"/>
-                            <w:bookmarkStart w:id="77" w:name="_Toc307314301"/>
-                            <w:bookmarkStart w:id="78" w:name="_Toc343508279"/>
-                            <w:bookmarkStart w:id="79" w:name="_Toc19090419"/>
+                            <w:bookmarkStart w:id="73" w:name="_Toc305398403"/>
+                            <w:bookmarkStart w:id="74" w:name="_Toc305398507"/>
+                            <w:bookmarkStart w:id="75" w:name="_Toc305398544"/>
+                            <w:bookmarkStart w:id="76" w:name="_Toc307314301"/>
+                            <w:bookmarkStart w:id="77" w:name="_Toc343508279"/>
+                            <w:bookmarkStart w:id="78" w:name="_Toc19090419"/>
                             <w:r>
                               <w:t>XI. BIBLIOGRAFÍA</w:t>
                             </w:r>
+                            <w:bookmarkEnd w:id="73"/>
                             <w:bookmarkEnd w:id="74"/>
                             <w:bookmarkEnd w:id="75"/>
                             <w:bookmarkEnd w:id="76"/>
                             <w:bookmarkEnd w:id="77"/>
                             <w:bookmarkEnd w:id="78"/>
-                            <w:bookmarkEnd w:id="79"/>
                           </w:p>
                         </w:txbxContent>
                       </wps:txbx>
@@ -6755,7 +6864,7 @@
               </wp:anchor>
             </w:drawing>
           </mc:Choice>
-          <mc:Fallback xmlns:w16se="http://schemas.microsoft.com/office/word/2015/wordml/symex" xmlns:cx1="http://schemas.microsoft.com/office/drawing/2015/9/8/chartex" xmlns:cx="http://schemas.microsoft.com/office/drawing/2014/chartex">
+          <mc:Fallback xmlns:cx="http://schemas.microsoft.com/office/drawing/2014/chartex" xmlns:cx1="http://schemas.microsoft.com/office/drawing/2015/9/8/chartex" xmlns:w16se="http://schemas.microsoft.com/office/word/2015/wordml/symex">
             <w:pict>
               <v:roundrect w14:anchorId="41747C17" id="AutoShape 50" o:spid="_x0000_s1039" style="position:absolute;left:0;text-align:left;margin-left:43.15pt;margin-top:2.4pt;width:374.25pt;height:37.5pt;z-index:251661312;visibility:visible;mso-wrap-style:square;mso-width-percent:0;mso-height-percent:0;mso-wrap-distance-left:9pt;mso-wrap-distance-top:0;mso-wrap-distance-right:9pt;mso-wrap-distance-bottom:0;mso-position-horizontal:absolute;mso-position-horizontal-relative:text;mso-position-vertical:absolute;mso-position-vertical-relative:text;mso-width-percent:0;mso-height-percent:0;mso-width-relative:page;mso-height-relative:page;v-text-anchor:top" arcsize="10923f" o:gfxdata="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" fillcolor="#9bbb59" strokecolor="#f2f2f2" strokeweight="3pt">
                 <v:shadow on="t" color="#4e6128" opacity=".5" offset="1pt"/>
@@ -7541,7 +7650,7 @@
                             <w:rPr>
                               <w:noProof/>
                             </w:rPr>
-                            <w:t>3</w:t>
+                            <w:t>18</w:t>
                           </w:r>
                           <w:r>
                             <w:rPr>
@@ -7590,7 +7699,7 @@
                       <w:rPr>
                         <w:noProof/>
                       </w:rPr>
-                      <w:t>3</w:t>
+                      <w:t>18</w:t>
                     </w:r>
                     <w:r>
                       <w:rPr>
@@ -7748,7 +7857,7 @@
                               <w:noProof/>
                               <w:sz w:val="14"/>
                             </w:rPr>
-                            <w:t>3</w:t>
+                            <w:t>18</w:t>
                           </w:r>
                           <w:r>
                             <w:rPr>
@@ -7867,7 +7976,7 @@
                         <w:noProof/>
                         <w:sz w:val="14"/>
                       </w:rPr>
-                      <w:t>3</w:t>
+                      <w:t>18</w:t>
                     </w:r>
                     <w:r>
                       <w:rPr>
@@ -8127,7 +8236,7 @@
             </wp:anchor>
           </w:drawing>
         </mc:Choice>
-        <mc:Fallback xmlns:w16se="http://schemas.microsoft.com/office/word/2015/wordml/symex" xmlns:cx1="http://schemas.microsoft.com/office/drawing/2015/9/8/chartex" xmlns:cx="http://schemas.microsoft.com/office/drawing/2014/chartex">
+        <mc:Fallback xmlns:cx="http://schemas.microsoft.com/office/drawing/2014/chartex" xmlns:cx1="http://schemas.microsoft.com/office/drawing/2015/9/8/chartex" xmlns:w16se="http://schemas.microsoft.com/office/word/2015/wordml/symex">
           <w:pict>
             <v:rect w14:anchorId="255725F8" id="Rectangle 13" o:spid="_x0000_s1026" style="position:absolute;margin-left:-52.75pt;margin-top:16.35pt;width:23.8pt;height:687.5pt;z-index:251657216;visibility:visible;mso-wrap-style:square;mso-width-percent:0;mso-height-percent:0;mso-wrap-distance-left:9pt;mso-wrap-distance-top:0;mso-wrap-distance-right:9pt;mso-wrap-distance-bottom:0;mso-position-horizontal:absolute;mso-position-horizontal-relative:text;mso-position-vertical:absolute;mso-position-vertical-relative:text;mso-width-percent:0;mso-height-percent:0;mso-width-relative:page;mso-height-relative:page;v-text-anchor:top" o:gfxdata="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" fillcolor="#5c9a6c" strokecolor="#5c9a6c" strokeweight="1pt">
               <v:fill color2="#2b4732" focus="50%" type="gradient"/>
@@ -13459,7 +13568,7 @@
 </file>
 
 <file path=customXml/itemProps1.xml><?xml version="1.0" encoding="utf-8"?>
-<ds:datastoreItem xmlns:ds="http://schemas.openxmlformats.org/officeDocument/2006/customXml" ds:itemID="{03A43878-80B8-40ED-A0E6-B4C4A4892520}">
+<ds:datastoreItem xmlns:ds="http://schemas.openxmlformats.org/officeDocument/2006/customXml" ds:itemID="{27F468E8-ED02-4EC5-8C5F-2E836A1E78A8}">
   <ds:schemaRefs>
     <ds:schemaRef ds:uri="http://schemas.openxmlformats.org/officeDocument/2006/bibliography"/>
   </ds:schemaRefs>

</xml_diff>

<commit_message>
Ajuste en la redacción
Se continuó con los ajustes en la redacción de las secciones del planteamiento del problema y la justificación.
</commit_message>
<xml_diff>
--- a/Anteproyecto de Investigación_Residencias Profesionales.docx
+++ b/Anteproyecto de Investigación_Residencias Profesionales.docx
@@ -111,7 +111,7 @@
               </wp:anchor>
             </w:drawing>
           </mc:Choice>
-          <mc:Fallback xmlns:cx="http://schemas.microsoft.com/office/drawing/2014/chartex" xmlns:cx1="http://schemas.microsoft.com/office/drawing/2015/9/8/chartex" xmlns:w16se="http://schemas.microsoft.com/office/word/2015/wordml/symex">
+          <mc:Fallback>
             <w:pict>
               <v:shapetype w14:anchorId="33E0D208" id="_x0000_t202" coordsize="21600,21600" o:spt="202" path="m,l,21600r21600,l21600,xe">
                 <v:stroke joinstyle="miter"/>
@@ -343,7 +343,7 @@
               </wp:anchor>
             </w:drawing>
           </mc:Choice>
-          <mc:Fallback xmlns:cx="http://schemas.microsoft.com/office/drawing/2014/chartex" xmlns:cx1="http://schemas.microsoft.com/office/drawing/2015/9/8/chartex" xmlns:w16se="http://schemas.microsoft.com/office/word/2015/wordml/symex">
+          <mc:Fallback xmlns:w16se="http://schemas.microsoft.com/office/word/2015/wordml/symex" xmlns:cx1="http://schemas.microsoft.com/office/drawing/2015/9/8/chartex" xmlns:cx="http://schemas.microsoft.com/office/drawing/2014/chartex">
             <w:pict>
               <v:rect w14:anchorId="18261119" id="Rectangle 65" o:spid="_x0000_s1026" style="position:absolute;margin-left:57.65pt;margin-top:10.4pt;width:335.5pt;height:123.6pt;z-index:251662336;visibility:visible;mso-wrap-style:square;mso-width-percent:0;mso-height-percent:0;mso-wrap-distance-left:9pt;mso-wrap-distance-top:0;mso-wrap-distance-right:9pt;mso-wrap-distance-bottom:0;mso-position-horizontal:absolute;mso-position-horizontal-relative:text;mso-position-vertical:absolute;mso-position-vertical-relative:text;mso-width-percent:0;mso-height-percent:0;mso-width-relative:page;mso-height-relative:page;v-text-anchor:top" o:gfxdata="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" strokeweight="4.5pt">
                 <v:stroke linestyle="thinThick"/>
@@ -500,11 +500,7 @@
           </mc:Choice>
           <mc:Fallback>
             <w:pict>
-              <v:shapetype w14:anchorId="6A69A5BF" id="_x0000_t202" coordsize="21600,21600" o:spt="202" path="m,l,21600r21600,l21600,xe">
-                <v:stroke joinstyle="miter"/>
-                <v:path gradientshapeok="t" o:connecttype="rect"/>
-              </v:shapetype>
-              <v:shape id="Text Box 66" o:spid="_x0000_s1027" type="#_x0000_t202" style="position:absolute;left:0;text-align:left;margin-left:70.45pt;margin-top:1.65pt;width:306.35pt;height:105.7pt;z-index:251663360;visibility:visible;mso-wrap-style:square;mso-width-percent:0;mso-height-percent:0;mso-wrap-distance-left:9pt;mso-wrap-distance-top:0;mso-wrap-distance-right:9pt;mso-wrap-distance-bottom:0;mso-position-horizontal:absolute;mso-position-horizontal-relative:text;mso-position-vertical:absolute;mso-position-vertical-relative:text;mso-width-percent:0;mso-height-percent:0;mso-width-relative:page;mso-height-relative:page;v-text-anchor:top" o:gfxdata="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" filled="f" stroked="f">
+              <v:shape w14:anchorId="6A69A5BF" id="Text Box 66" o:spid="_x0000_s1027" type="#_x0000_t202" style="position:absolute;left:0;text-align:left;margin-left:70.45pt;margin-top:1.65pt;width:306.35pt;height:105.7pt;z-index:251663360;visibility:visible;mso-wrap-style:square;mso-width-percent:0;mso-height-percent:0;mso-wrap-distance-left:9pt;mso-wrap-distance-top:0;mso-wrap-distance-right:9pt;mso-wrap-distance-bottom:0;mso-position-horizontal:absolute;mso-position-horizontal-relative:text;mso-position-vertical:absolute;mso-position-vertical-relative:text;mso-width-percent:0;mso-height-percent:0;mso-width-relative:page;mso-height-relative:page;v-text-anchor:top" o:gfxdata="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" filled="f" stroked="f">
                 <v:textbox>
                   <w:txbxContent>
                     <w:p>
@@ -553,8 +549,6 @@
                         </w:rPr>
                         <w:t>PÁGINA WEB CON LISTA DE EMPRESAS PARA RESIDENTES DEL ITSUR</w:t>
                       </w:r>
-                      <w:bookmarkStart w:id="1" w:name="_GoBack"/>
-                      <w:bookmarkEnd w:id="1"/>
                     </w:p>
                     <w:p>
                       <w:pPr>
@@ -636,6 +630,7 @@
         <w:ind w:left="708" w:hanging="708"/>
         <w:jc w:val="center"/>
         <w:rPr>
+          <w:b/>
           <w:sz w:val="24"/>
         </w:rPr>
       </w:pPr>
@@ -659,9 +654,10 @@
       </w:pPr>
       <w:r>
         <w:rPr>
-          <w:sz w:val="24"/>
-        </w:rPr>
-        <w:t>Asesores de la Investigación</w:t>
+          <w:b/>
+          <w:sz w:val="24"/>
+        </w:rPr>
+        <w:t>Jesús Antonio Álvarez Zavala</w:t>
       </w:r>
     </w:p>
     <w:p>
@@ -670,6 +666,40 @@
         <w:ind w:left="708" w:hanging="708"/>
         <w:jc w:val="center"/>
         <w:rPr>
+          <w:sz w:val="24"/>
+        </w:rPr>
+      </w:pPr>
+      <w:r>
+        <w:rPr>
+          <w:b/>
+          <w:sz w:val="24"/>
+        </w:rPr>
+        <w:t>José de Jesús Martínez Martínez</w:t>
+      </w:r>
+    </w:p>
+    <w:p>
+      <w:pPr>
+        <w:spacing w:line="360" w:lineRule="auto"/>
+        <w:ind w:left="708" w:hanging="708"/>
+        <w:jc w:val="center"/>
+        <w:rPr>
+          <w:b/>
+          <w:sz w:val="24"/>
+        </w:rPr>
+      </w:pPr>
+      <w:r>
+        <w:rPr>
+          <w:sz w:val="24"/>
+        </w:rPr>
+        <w:t>Asesores de la Investigación</w:t>
+      </w:r>
+    </w:p>
+    <w:p>
+      <w:pPr>
+        <w:spacing w:line="360" w:lineRule="auto"/>
+        <w:ind w:left="708" w:hanging="708"/>
+        <w:jc w:val="center"/>
+        <w:rPr>
           <w:b/>
           <w:sz w:val="24"/>
         </w:rPr>
@@ -736,14 +766,7 @@
           <w:sz w:val="24"/>
           <w:u w:val="single"/>
         </w:rPr>
-        <w:t>Noviembre</w:t>
-      </w:r>
-      <w:r>
-        <w:rPr>
-          <w:sz w:val="24"/>
-          <w:u w:val="single"/>
-        </w:rPr>
-        <w:t xml:space="preserve"> de 2019</w:t>
+        <w:t>enero, 2020.</w:t>
       </w:r>
     </w:p>
     <w:p>
@@ -869,7 +892,7 @@
               </wp:anchor>
             </w:drawing>
           </mc:Choice>
-          <mc:Fallback xmlns:cx="http://schemas.microsoft.com/office/drawing/2014/chartex" xmlns:cx1="http://schemas.microsoft.com/office/drawing/2015/9/8/chartex" xmlns:w16se="http://schemas.microsoft.com/office/word/2015/wordml/symex">
+          <mc:Fallback>
             <w:pict>
               <v:roundrect w14:anchorId="720873F7" id="AutoShape 36" o:spid="_x0000_s1028" style="position:absolute;left:0;text-align:left;margin-left:34.95pt;margin-top:6.4pt;width:374.25pt;height:38.25pt;z-index:251650048;visibility:visible;mso-wrap-style:square;mso-width-percent:0;mso-height-percent:0;mso-wrap-distance-left:9pt;mso-wrap-distance-top:0;mso-wrap-distance-right:9pt;mso-wrap-distance-bottom:0;mso-position-horizontal:absolute;mso-position-horizontal-relative:text;mso-position-vertical:absolute;mso-position-vertical-relative:text;mso-width-percent:0;mso-height-percent:0;mso-width-relative:page;mso-height-relative:page;v-text-anchor:top" arcsize="10923f" o:gfxdata="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" fillcolor="#9bbb59" strokecolor="#f2f2f2" strokeweight="3pt">
                 <v:shadow on="t" color="#4e6128" opacity=".5" offset="1pt"/>
@@ -2136,21 +2159,21 @@
                               <w:pStyle w:val="Ttulo1"/>
                               <w:jc w:val="center"/>
                             </w:pPr>
-                            <w:bookmarkStart w:id="6" w:name="_Toc305398392"/>
-                            <w:bookmarkStart w:id="7" w:name="_Toc305398496"/>
-                            <w:bookmarkStart w:id="8" w:name="_Toc305398533"/>
-                            <w:bookmarkStart w:id="9" w:name="_Toc307314290"/>
-                            <w:bookmarkStart w:id="10" w:name="_Toc343508268"/>
-                            <w:bookmarkStart w:id="11" w:name="_Toc19090408"/>
+                            <w:bookmarkStart w:id="12" w:name="_Toc305398392"/>
+                            <w:bookmarkStart w:id="13" w:name="_Toc305398496"/>
+                            <w:bookmarkStart w:id="14" w:name="_Toc305398533"/>
+                            <w:bookmarkStart w:id="15" w:name="_Toc307314290"/>
+                            <w:bookmarkStart w:id="16" w:name="_Toc343508268"/>
+                            <w:bookmarkStart w:id="17" w:name="_Toc19090408"/>
                             <w:r>
                               <w:t>INTRODUCCIÓN</w:t>
                             </w:r>
-                            <w:bookmarkEnd w:id="6"/>
-                            <w:bookmarkEnd w:id="7"/>
-                            <w:bookmarkEnd w:id="8"/>
-                            <w:bookmarkEnd w:id="9"/>
-                            <w:bookmarkEnd w:id="10"/>
-                            <w:bookmarkEnd w:id="11"/>
+                            <w:bookmarkEnd w:id="12"/>
+                            <w:bookmarkEnd w:id="13"/>
+                            <w:bookmarkEnd w:id="14"/>
+                            <w:bookmarkEnd w:id="15"/>
+                            <w:bookmarkEnd w:id="16"/>
+                            <w:bookmarkEnd w:id="17"/>
                           </w:p>
                         </w:txbxContent>
                       </wps:txbx>
@@ -2169,7 +2192,7 @@
               </wp:anchor>
             </w:drawing>
           </mc:Choice>
-          <mc:Fallback xmlns:cx="http://schemas.microsoft.com/office/drawing/2014/chartex" xmlns:cx1="http://schemas.microsoft.com/office/drawing/2015/9/8/chartex" xmlns:w16se="http://schemas.microsoft.com/office/word/2015/wordml/symex">
+          <mc:Fallback>
             <w:pict>
               <v:roundrect w14:anchorId="4955B3EE" id="AutoShape 40" o:spid="_x0000_s1029" style="position:absolute;left:0;text-align:left;margin-left:30.05pt;margin-top:-3.15pt;width:374.25pt;height:38.25pt;z-index:251651072;visibility:visible;mso-wrap-style:square;mso-width-percent:0;mso-height-percent:0;mso-wrap-distance-left:9pt;mso-wrap-distance-top:0;mso-wrap-distance-right:9pt;mso-wrap-distance-bottom:0;mso-position-horizontal:absolute;mso-position-horizontal-relative:text;mso-position-vertical:absolute;mso-position-vertical-relative:text;mso-width-percent:0;mso-height-percent:0;mso-width-relative:page;mso-height-relative:page;v-text-anchor:top" arcsize="10923f" o:gfxdata="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" fillcolor="#9bbb59" strokecolor="#f2f2f2" strokeweight="3pt">
                 <v:shadow on="t" color="#4e6128" opacity=".5" offset="1pt"/>
@@ -2377,17 +2400,8 @@
         <w:rPr>
           <w:sz w:val="24"/>
         </w:rPr>
-        <w:t xml:space="preserve"> ejerza su profesión, </w:t>
-      </w:r>
-      <w:r>
-        <w:rPr>
-          <w:sz w:val="24"/>
-          <w:highlight w:val="yellow"/>
-        </w:rPr>
-        <w:t>por lo que es de suma importancia que durante las residencias profesionales realice su mejor trabajo y esfuerzo posible.</w:t>
-      </w:r>
-      <w:bookmarkStart w:id="12" w:name="_GoBack"/>
-      <w:bookmarkEnd w:id="12"/>
+        <w:t xml:space="preserve"> ejerza su profesión.</w:t>
+      </w:r>
     </w:p>
     <w:p>
       <w:pPr>
@@ -2403,7 +2417,19 @@
         <w:rPr>
           <w:sz w:val="24"/>
         </w:rPr>
-        <w:t>El problema que se presenta en el ITSUR y seguramente en otras universidades es que los alumnos no saben en qué empresas pueden realizar sus residencias profesionales, lo que causa pánico en los estudiantes porque no saben cómo reaccionar ante esta situación, m</w:t>
+        <w:t>El problema que se presenta en el ITSUR y seguramente en otras universidades es que los alumnos no saben en qué empresas pueden realizar sus residencias profesionales, lo que causa pánico en los estudiantes porque no saben cómo reaccionar ante esta situación,</w:t>
+      </w:r>
+      <w:r>
+        <w:rPr>
+          <w:sz w:val="24"/>
+        </w:rPr>
+        <w:t xml:space="preserve"> y</w:t>
+      </w:r>
+      <w:r>
+        <w:rPr>
+          <w:sz w:val="24"/>
+        </w:rPr>
+        <w:t xml:space="preserve"> m</w:t>
       </w:r>
       <w:r>
         <w:rPr>
@@ -2547,21 +2573,21 @@
                               <w:pStyle w:val="Ttulo1"/>
                               <w:jc w:val="center"/>
                             </w:pPr>
-                            <w:bookmarkStart w:id="13" w:name="_Toc305398393"/>
-                            <w:bookmarkStart w:id="14" w:name="_Toc305398497"/>
-                            <w:bookmarkStart w:id="15" w:name="_Toc305398534"/>
-                            <w:bookmarkStart w:id="16" w:name="_Toc307314291"/>
-                            <w:bookmarkStart w:id="17" w:name="_Toc343508269"/>
-                            <w:bookmarkStart w:id="18" w:name="_Toc19090409"/>
+                            <w:bookmarkStart w:id="24" w:name="_Toc305398393"/>
+                            <w:bookmarkStart w:id="25" w:name="_Toc305398497"/>
+                            <w:bookmarkStart w:id="26" w:name="_Toc305398534"/>
+                            <w:bookmarkStart w:id="27" w:name="_Toc307314291"/>
+                            <w:bookmarkStart w:id="28" w:name="_Toc343508269"/>
+                            <w:bookmarkStart w:id="29" w:name="_Toc19090409"/>
                             <w:r>
                               <w:t>II. PLANTEAMIENTO DEL PROBLEMA</w:t>
                             </w:r>
-                            <w:bookmarkEnd w:id="13"/>
-                            <w:bookmarkEnd w:id="14"/>
-                            <w:bookmarkEnd w:id="15"/>
-                            <w:bookmarkEnd w:id="16"/>
-                            <w:bookmarkEnd w:id="17"/>
-                            <w:bookmarkEnd w:id="18"/>
+                            <w:bookmarkEnd w:id="24"/>
+                            <w:bookmarkEnd w:id="25"/>
+                            <w:bookmarkEnd w:id="26"/>
+                            <w:bookmarkEnd w:id="27"/>
+                            <w:bookmarkEnd w:id="28"/>
+                            <w:bookmarkEnd w:id="29"/>
                           </w:p>
                         </w:txbxContent>
                       </wps:txbx>
@@ -2580,7 +2606,7 @@
               </wp:anchor>
             </w:drawing>
           </mc:Choice>
-          <mc:Fallback xmlns:cx="http://schemas.microsoft.com/office/drawing/2014/chartex" xmlns:cx1="http://schemas.microsoft.com/office/drawing/2015/9/8/chartex" xmlns:w16se="http://schemas.microsoft.com/office/word/2015/wordml/symex">
+          <mc:Fallback>
             <w:pict>
               <v:roundrect w14:anchorId="77E48C32" id="AutoShape 41" o:spid="_x0000_s1030" style="position:absolute;left:0;text-align:left;margin-left:39.45pt;margin-top:8.5pt;width:374.25pt;height:38.25pt;z-index:251652096;visibility:visible;mso-wrap-style:square;mso-width-percent:0;mso-height-percent:0;mso-wrap-distance-left:9pt;mso-wrap-distance-top:0;mso-wrap-distance-right:9pt;mso-wrap-distance-bottom:0;mso-position-horizontal:absolute;mso-position-horizontal-relative:text;mso-position-vertical:absolute;mso-position-vertical-relative:text;mso-width-percent:0;mso-height-percent:0;mso-width-relative:page;mso-height-relative:page;v-text-anchor:top" arcsize="10923f" o:gfxdata="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" fillcolor="#9bbb59" strokecolor="#f2f2f2" strokeweight="3pt">
                 <v:shadow on="t" color="#4e6128" opacity=".5" offset="1pt"/>
@@ -2642,21 +2668,203 @@
         <w:rPr>
           <w:sz w:val="24"/>
         </w:rPr>
-        <w:t>Actualmente en el Instituto Tecnológico Superior del sur de Guanajuato cuenta con una lista de las empresas y negocios con las que tiene convenio la institución para que los alumnos tanto de servicio social como de residencias profesionales puedan realizar estas actividades que son necesarias para que los alumnos de la institución puedan graduarse, el problema es que los alumnos no tienen una forma tan accesible de poder consultar dicha lista y muchos de los alumnos no saben que esta lista está disponible, la lista es proporcionada por el encargado de los tramites de residencias profesionales el licenciado Guillermo Javier Jiménez Nava que está ubicado en el edificio de vinculación, pero la lista solo contiene el nombre de las empresas y negocios con las que la institución tiene convenio, por lo que si a algún alumno le interesa alguna opción de las que contiene la lista tendrá que buscar por su cuenta como contactarlos para poder recibir más información porque la lista no tiene ningún número de teléfono o correo con el que los alumnos pudieran comunicarse y recibir más información.</w:t>
-      </w:r>
-    </w:p>
-    <w:p>
-      <w:pPr>
-        <w:spacing w:line="360" w:lineRule="auto"/>
-        <w:rPr>
-          <w:sz w:val="24"/>
-        </w:rPr>
-      </w:pPr>
-      <w:r>
-        <w:rPr>
-          <w:sz w:val="24"/>
-        </w:rPr>
-        <w:t xml:space="preserve">Al elaborar la lista completa con los datos de contacto de las empresas y negocios con las que tienen convenio la institución, se resolvería el problema solo durante un semestre, porque puede ser el caso que las empresas o negocios actualizan sus datos de contacto y así la información que se tenía quedaría obsoleta, por lo que en una investigación posterior se plante realizar una página web para que alguien más o las mismas empresas y negocios estén actualizando su información de contacto, en esta investigación solo se recaudaran los requerimientos </w:t>
+        <w:t xml:space="preserve">Actualmente el Instituto Tecnológico Superior del sur de Guanajuato cuenta con una lista de las empresas y negocios con las que tiene convenio la institución para que los alumnos tanto de servicio social como de residencias profesionales puedan realizar estas actividades que son necesarias </w:t>
+      </w:r>
+      <w:r>
+        <w:rPr>
+          <w:sz w:val="24"/>
+        </w:rPr>
+        <w:t xml:space="preserve">para </w:t>
+      </w:r>
+      <w:r>
+        <w:rPr>
+          <w:sz w:val="24"/>
+        </w:rPr>
+        <w:t>graduarse</w:t>
+      </w:r>
+      <w:r>
+        <w:rPr>
+          <w:sz w:val="24"/>
+        </w:rPr>
+        <w:t>.</w:t>
+      </w:r>
+    </w:p>
+    <w:p>
+      <w:pPr>
+        <w:spacing w:line="360" w:lineRule="auto"/>
+        <w:rPr>
+          <w:sz w:val="24"/>
+        </w:rPr>
+      </w:pPr>
+      <w:r>
+        <w:rPr>
+          <w:sz w:val="24"/>
+        </w:rPr>
+        <w:t>E</w:t>
+      </w:r>
+      <w:r>
+        <w:rPr>
+          <w:sz w:val="24"/>
+        </w:rPr>
+        <w:t xml:space="preserve">l problema es que los </w:t>
+      </w:r>
+      <w:r>
+        <w:rPr>
+          <w:sz w:val="24"/>
+        </w:rPr>
+        <w:t>futuros egres</w:t>
+      </w:r>
+      <w:r>
+        <w:rPr>
+          <w:sz w:val="24"/>
+        </w:rPr>
+        <w:t>ado</w:t>
+      </w:r>
+      <w:r>
+        <w:rPr>
+          <w:sz w:val="24"/>
+        </w:rPr>
+        <w:t>s</w:t>
+      </w:r>
+      <w:r>
+        <w:rPr>
+          <w:sz w:val="24"/>
+        </w:rPr>
+        <w:t xml:space="preserve"> no tienen una forma tan accesible de poder consultar dicha lista y muchos de </w:t>
+      </w:r>
+      <w:r>
+        <w:rPr>
+          <w:sz w:val="24"/>
+        </w:rPr>
+        <w:t xml:space="preserve">ellos </w:t>
+      </w:r>
+      <w:r>
+        <w:rPr>
+          <w:sz w:val="24"/>
+        </w:rPr>
+        <w:t xml:space="preserve">no saben que esta lista está disponible, </w:t>
+      </w:r>
+      <w:r>
+        <w:rPr>
+          <w:sz w:val="24"/>
+        </w:rPr>
+        <w:t>y puede ser</w:t>
+      </w:r>
+      <w:r>
+        <w:rPr>
+          <w:sz w:val="24"/>
+        </w:rPr>
+        <w:t xml:space="preserve"> proporcio</w:t>
+      </w:r>
+      <w:r>
+        <w:rPr>
+          <w:sz w:val="24"/>
+        </w:rPr>
+        <w:t>nada por el encargado de los trá</w:t>
+      </w:r>
+      <w:r>
+        <w:rPr>
+          <w:sz w:val="24"/>
+        </w:rPr>
+        <w:t>mites de residencias profesion</w:t>
+      </w:r>
+      <w:r>
+        <w:rPr>
+          <w:sz w:val="24"/>
+        </w:rPr>
+        <w:t>ales el L</w:t>
+      </w:r>
+      <w:r>
+        <w:rPr>
+          <w:sz w:val="24"/>
+        </w:rPr>
+        <w:t>icenciado Guillermo Javier Jiménez Nava que está ubicado en el edificio de vinculación, pero la lista solo contiene el nombre de las empresas y negocios con las que la institución tiene convenio, por lo que si a algún alumno le interesa alguna opción de las que contiene la lista tendrá que buscar por su cuenta como contactarlos para poder recibir más información</w:t>
+      </w:r>
+      <w:r>
+        <w:rPr>
+          <w:sz w:val="24"/>
+        </w:rPr>
+        <w:t>,</w:t>
+      </w:r>
+      <w:r>
+        <w:rPr>
+          <w:sz w:val="24"/>
+        </w:rPr>
+        <w:t xml:space="preserve"> porque la lista no tiene ningún número de teléfono o correo con el que l</w:t>
+      </w:r>
+      <w:r>
+        <w:rPr>
+          <w:sz w:val="24"/>
+        </w:rPr>
+        <w:t>os alumnos pudieran comunicarse.</w:t>
+      </w:r>
+    </w:p>
+    <w:p>
+      <w:pPr>
+        <w:spacing w:line="360" w:lineRule="auto"/>
+        <w:rPr>
+          <w:sz w:val="24"/>
+        </w:rPr>
+      </w:pPr>
+      <w:r>
+        <w:rPr>
+          <w:sz w:val="24"/>
+        </w:rPr>
+        <w:t>Al elaborar la lista completa con los datos de contacto de las empresas y negocios con las que tienen convenio la institución, se resolvería el problema solo durante un semestre, porque puede ser el caso que l</w:t>
+      </w:r>
+      <w:r>
+        <w:rPr>
+          <w:sz w:val="24"/>
+        </w:rPr>
+        <w:t>as empresas o negocios actualice</w:t>
+      </w:r>
+      <w:r>
+        <w:rPr>
+          <w:sz w:val="24"/>
+        </w:rPr>
+        <w:t>n sus datos de contacto y así la información que se tenía quedaría obsoleta,</w:t>
+      </w:r>
+      <w:r>
+        <w:rPr>
+          <w:sz w:val="24"/>
+        </w:rPr>
+        <w:t xml:space="preserve"> por lo que </w:t>
+      </w:r>
+      <w:r>
+        <w:rPr>
+          <w:sz w:val="24"/>
+        </w:rPr>
+        <w:t>sería de gran utilidad una página web para que</w:t>
+      </w:r>
+      <w:r>
+        <w:rPr>
+          <w:sz w:val="24"/>
+        </w:rPr>
+        <w:t xml:space="preserve"> las empresas y negocios estén actualizando su información de contacto</w:t>
+      </w:r>
+      <w:r>
+        <w:rPr>
+          <w:sz w:val="24"/>
+        </w:rPr>
+        <w:t xml:space="preserve"> alojada en ella</w:t>
+      </w:r>
+      <w:r>
+        <w:rPr>
+          <w:sz w:val="24"/>
+        </w:rPr>
+        <w:t xml:space="preserve">, </w:t>
+      </w:r>
+      <w:r>
+        <w:rPr>
+          <w:sz w:val="24"/>
+        </w:rPr>
+        <w:t>y para ello se recaudará</w:t>
+      </w:r>
+      <w:r>
+        <w:rPr>
+          <w:sz w:val="24"/>
+        </w:rPr>
+        <w:t xml:space="preserve">n los requerimientos </w:t>
       </w:r>
       <w:r>
         <w:rPr>
@@ -2680,21 +2888,89 @@
         <w:rPr>
           <w:sz w:val="24"/>
         </w:rPr>
-        <w:t>ps de la página web que se podría realizar en una investigación posterior.</w:t>
-      </w:r>
-    </w:p>
-    <w:p>
-      <w:pPr>
-        <w:spacing w:line="360" w:lineRule="auto"/>
-        <w:rPr>
-          <w:sz w:val="24"/>
-        </w:rPr>
-      </w:pPr>
-      <w:r>
-        <w:rPr>
-          <w:sz w:val="24"/>
-        </w:rPr>
-        <w:t>¿Es posible que al publicar la lista en el grupo de Facebook más alumnos la visualicen?</w:t>
+        <w:t>ps de la página web que se realizar</w:t>
+      </w:r>
+      <w:r>
+        <w:rPr>
+          <w:sz w:val="24"/>
+        </w:rPr>
+        <w:t>á</w:t>
+      </w:r>
+      <w:r>
+        <w:rPr>
+          <w:sz w:val="24"/>
+        </w:rPr>
+        <w:t xml:space="preserve"> en </w:t>
+      </w:r>
+      <w:r>
+        <w:rPr>
+          <w:sz w:val="24"/>
+        </w:rPr>
+        <w:t>esta investigación</w:t>
+      </w:r>
+      <w:r>
+        <w:rPr>
+          <w:sz w:val="24"/>
+        </w:rPr>
+        <w:t>.</w:t>
+      </w:r>
+      <w:r>
+        <w:rPr>
+          <w:sz w:val="24"/>
+        </w:rPr>
+        <w:t xml:space="preserve"> </w:t>
+      </w:r>
+    </w:p>
+    <w:p>
+      <w:pPr>
+        <w:spacing w:line="360" w:lineRule="auto"/>
+        <w:rPr>
+          <w:sz w:val="24"/>
+        </w:rPr>
+      </w:pPr>
+      <w:r>
+        <w:rPr>
+          <w:sz w:val="24"/>
+        </w:rPr>
+        <w:t>Por lo anterior, mediante el presente trabajo se pretende responder a la siguiente pregunta:</w:t>
+      </w:r>
+    </w:p>
+    <w:p>
+      <w:pPr>
+        <w:spacing w:line="360" w:lineRule="auto"/>
+        <w:rPr>
+          <w:sz w:val="24"/>
+        </w:rPr>
+      </w:pPr>
+      <w:r>
+        <w:rPr>
+          <w:sz w:val="24"/>
+        </w:rPr>
+        <w:t xml:space="preserve">¿Es posible que al publicar </w:t>
+      </w:r>
+      <w:r>
+        <w:rPr>
+          <w:sz w:val="24"/>
+        </w:rPr>
+        <w:t>una página web con la lista de empresas disponibles para residencias profesionales</w:t>
+      </w:r>
+      <w:r>
+        <w:rPr>
+          <w:sz w:val="24"/>
+        </w:rPr>
+        <w:t xml:space="preserve"> con las que tiene convenio el ITSUR</w:t>
+      </w:r>
+      <w:r>
+        <w:rPr>
+          <w:sz w:val="24"/>
+        </w:rPr>
+        <w:t>,</w:t>
+      </w:r>
+      <w:r>
+        <w:rPr>
+          <w:sz w:val="24"/>
+        </w:rPr>
+        <w:t xml:space="preserve"> más alumnos la visualicen?</w:t>
       </w:r>
     </w:p>
     <w:p>
@@ -2796,21 +3072,21 @@
                               <w:pStyle w:val="Ttulo1"/>
                               <w:jc w:val="center"/>
                             </w:pPr>
-                            <w:bookmarkStart w:id="19" w:name="_Toc305398394"/>
-                            <w:bookmarkStart w:id="20" w:name="_Toc305398498"/>
-                            <w:bookmarkStart w:id="21" w:name="_Toc305398535"/>
-                            <w:bookmarkStart w:id="22" w:name="_Toc307314292"/>
-                            <w:bookmarkStart w:id="23" w:name="_Toc343508270"/>
-                            <w:bookmarkStart w:id="24" w:name="_Toc19090410"/>
+                            <w:bookmarkStart w:id="36" w:name="_Toc305398394"/>
+                            <w:bookmarkStart w:id="37" w:name="_Toc305398498"/>
+                            <w:bookmarkStart w:id="38" w:name="_Toc305398535"/>
+                            <w:bookmarkStart w:id="39" w:name="_Toc307314292"/>
+                            <w:bookmarkStart w:id="40" w:name="_Toc343508270"/>
+                            <w:bookmarkStart w:id="41" w:name="_Toc19090410"/>
                             <w:r>
                               <w:t>III. JUSTIFICACIÓN</w:t>
                             </w:r>
-                            <w:bookmarkEnd w:id="19"/>
-                            <w:bookmarkEnd w:id="20"/>
-                            <w:bookmarkEnd w:id="21"/>
-                            <w:bookmarkEnd w:id="22"/>
-                            <w:bookmarkEnd w:id="23"/>
-                            <w:bookmarkEnd w:id="24"/>
+                            <w:bookmarkEnd w:id="36"/>
+                            <w:bookmarkEnd w:id="37"/>
+                            <w:bookmarkEnd w:id="38"/>
+                            <w:bookmarkEnd w:id="39"/>
+                            <w:bookmarkEnd w:id="40"/>
+                            <w:bookmarkEnd w:id="41"/>
                           </w:p>
                         </w:txbxContent>
                       </wps:txbx>
@@ -2829,7 +3105,7 @@
               </wp:anchor>
             </w:drawing>
           </mc:Choice>
-          <mc:Fallback xmlns:cx="http://schemas.microsoft.com/office/drawing/2014/chartex" xmlns:cx1="http://schemas.microsoft.com/office/drawing/2015/9/8/chartex" xmlns:w16se="http://schemas.microsoft.com/office/word/2015/wordml/symex">
+          <mc:Fallback>
             <w:pict>
               <v:roundrect w14:anchorId="15E35918" id="AutoShape 42" o:spid="_x0000_s1031" style="position:absolute;left:0;text-align:left;margin-left:51.45pt;margin-top:4.7pt;width:374.25pt;height:38.25pt;z-index:251653120;visibility:visible;mso-wrap-style:square;mso-width-percent:0;mso-height-percent:0;mso-wrap-distance-left:9pt;mso-wrap-distance-top:0;mso-wrap-distance-right:9pt;mso-wrap-distance-bottom:0;mso-position-horizontal:absolute;mso-position-horizontal-relative:text;mso-position-vertical:absolute;mso-position-vertical-relative:text;mso-width-percent:0;mso-height-percent:0;mso-width-relative:page;mso-height-relative:page;v-text-anchor:top" arcsize="10923f" o:gfxdata="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" fillcolor="#9bbb59" strokecolor="#f2f2f2" strokeweight="3pt">
                 <v:shadow on="t" color="#4e6128" opacity=".5" offset="1pt"/>
@@ -2891,124 +3167,282 @@
         <w:rPr>
           <w:sz w:val="24"/>
         </w:rPr>
-        <w:t>La presente investigación es de gran relevancia y de gran ayuda para los alumnos del ITSUR que van a realizar su servicio social o sus residencias profesionales, por</w:t>
-      </w:r>
-      <w:r>
-        <w:rPr>
-          <w:sz w:val="24"/>
-        </w:rPr>
-        <w:t>que con la lista que se generará</w:t>
-      </w:r>
-      <w:r>
-        <w:rPr>
-          <w:sz w:val="24"/>
-        </w:rPr>
-        <w:t xml:space="preserve"> con esta investigación podrán ponerse en contacto y recibir más información si les interesa irse a alguna empresa o negocio de los que se mencionan en la lista a realizar su servicio social o sus residencias profesionales.</w:t>
-      </w:r>
-    </w:p>
-    <w:p>
-      <w:pPr>
-        <w:spacing w:line="360" w:lineRule="auto"/>
-        <w:rPr>
-          <w:sz w:val="24"/>
-        </w:rPr>
-      </w:pPr>
-      <w:r>
-        <w:rPr>
-          <w:sz w:val="24"/>
-        </w:rPr>
-        <w:t>La lista generada con los nombres, número de teléfono, correo electrónico de las empresas o negocios con los que tiene convenio la institución será publicada en el grupo de Facebook Todos Somos ITSUR donde la mayoría de los alumnos de la institución están agregados y pueden consultar fácilmente la lista e informarles a los que no se han enterado que hay una lista donde pueden consultar que empresas son las que tienen convenio con la institución y que es más fácil de que los acepten por ya haber tenido alumnos de la institución anteriormente realizando residencias profesionales para ellos.</w:t>
-      </w:r>
-    </w:p>
-    <w:p>
-      <w:pPr>
-        <w:spacing w:line="360" w:lineRule="auto"/>
-        <w:rPr>
-          <w:sz w:val="24"/>
-        </w:rPr>
-      </w:pPr>
-      <w:r>
-        <w:rPr>
-          <w:sz w:val="24"/>
-        </w:rPr>
-        <w:t>Con el paso del tiempo la información que se recaudó en un momento para elaborar la lista quedaría obsoleta porque las empresas o negocios cambian de domicilio o cambian su información de contacto, por lo que se plantea en una investigación posterior realizar una página web donde los alumnos puedan consultar la información actualizada, en esta investigación solo se realizara la recaudación de re</w:t>
-      </w:r>
-      <w:r>
-        <w:rPr>
-          <w:sz w:val="24"/>
-        </w:rPr>
-        <w:t>querimientos para elaborar los M</w:t>
-      </w:r>
-      <w:r>
-        <w:rPr>
-          <w:sz w:val="24"/>
-        </w:rPr>
-        <w:t>ock</w:t>
-      </w:r>
-      <w:r>
-        <w:rPr>
-          <w:sz w:val="24"/>
-        </w:rPr>
-        <w:t xml:space="preserve"> U</w:t>
-      </w:r>
-      <w:r>
-        <w:rPr>
-          <w:sz w:val="24"/>
-        </w:rPr>
-        <w:t>ps de la página web.</w:t>
-      </w:r>
-    </w:p>
-    <w:p>
-      <w:pPr>
-        <w:spacing w:line="360" w:lineRule="auto"/>
-        <w:rPr>
-          <w:sz w:val="24"/>
-        </w:rPr>
-      </w:pPr>
-    </w:p>
-    <w:p>
-      <w:pPr>
-        <w:spacing w:line="360" w:lineRule="auto"/>
-        <w:rPr>
-          <w:sz w:val="24"/>
-        </w:rPr>
-      </w:pPr>
-    </w:p>
-    <w:p>
-      <w:pPr>
-        <w:spacing w:line="360" w:lineRule="auto"/>
-        <w:rPr>
-          <w:sz w:val="24"/>
-        </w:rPr>
-      </w:pPr>
-    </w:p>
-    <w:p>
-      <w:pPr>
-        <w:spacing w:line="360" w:lineRule="auto"/>
-        <w:rPr>
-          <w:sz w:val="24"/>
-        </w:rPr>
-      </w:pPr>
-    </w:p>
-    <w:p>
-      <w:pPr>
-        <w:spacing w:line="360" w:lineRule="auto"/>
-        <w:rPr>
-          <w:sz w:val="24"/>
-        </w:rPr>
-      </w:pPr>
-    </w:p>
-    <w:p>
-      <w:pPr>
-        <w:spacing w:line="360" w:lineRule="auto"/>
-        <w:rPr>
-          <w:sz w:val="24"/>
-        </w:rPr>
-      </w:pPr>
-    </w:p>
-    <w:p>
-      <w:pPr>
-        <w:spacing w:line="360" w:lineRule="auto"/>
+        <w:t xml:space="preserve">La presente investigación es de gran relevancia y de gran ayuda para los alumnos del ITSUR que van a realizar su servicio social o sus residencias profesionales, </w:t>
+      </w:r>
+      <w:r>
+        <w:rPr>
+          <w:sz w:val="24"/>
+        </w:rPr>
+        <w:t xml:space="preserve">ya que con ello </w:t>
+      </w:r>
+      <w:r>
+        <w:rPr>
+          <w:sz w:val="24"/>
+        </w:rPr>
+        <w:t>podrán ponerse en contacto y recibir más información si les interesa irse a alguna empresa o negocio de los que se m</w:t>
+      </w:r>
+      <w:r>
+        <w:rPr>
+          <w:sz w:val="24"/>
+        </w:rPr>
+        <w:t>encionan en la lista.</w:t>
+      </w:r>
+    </w:p>
+    <w:p>
+      <w:pPr>
+        <w:spacing w:line="360" w:lineRule="auto"/>
+        <w:rPr>
+          <w:sz w:val="24"/>
+        </w:rPr>
+      </w:pPr>
+      <w:r>
+        <w:rPr>
+          <w:sz w:val="24"/>
+        </w:rPr>
+        <w:t xml:space="preserve">La lista generada con los nombres, número de teléfono, correo electrónico de las empresas o negocios con los que tiene convenio la institución será publicada </w:t>
+      </w:r>
+      <w:r>
+        <w:rPr>
+          <w:sz w:val="24"/>
+        </w:rPr>
+        <w:t xml:space="preserve">en una página web y posteriormente se dará a  conocer </w:t>
+      </w:r>
+      <w:r>
+        <w:rPr>
+          <w:sz w:val="24"/>
+        </w:rPr>
+        <w:t xml:space="preserve">en el grupo de Facebook </w:t>
+      </w:r>
+      <w:r>
+        <w:rPr>
+          <w:sz w:val="24"/>
+        </w:rPr>
+        <w:t>“</w:t>
+      </w:r>
+      <w:r>
+        <w:rPr>
+          <w:sz w:val="24"/>
+        </w:rPr>
+        <w:t>Todos Somos ITSUR</w:t>
+      </w:r>
+      <w:r>
+        <w:rPr>
+          <w:sz w:val="24"/>
+        </w:rPr>
+        <w:t>”</w:t>
+      </w:r>
+      <w:r>
+        <w:rPr>
+          <w:sz w:val="24"/>
+        </w:rPr>
+        <w:t xml:space="preserve"> donde la mayoría de los alumnos de la institución están agregados y pueden consultar fácilmente la </w:t>
+      </w:r>
+      <w:r>
+        <w:rPr>
+          <w:sz w:val="24"/>
+        </w:rPr>
+        <w:t>página web</w:t>
+      </w:r>
+      <w:r>
+        <w:rPr>
+          <w:sz w:val="24"/>
+        </w:rPr>
+        <w:t xml:space="preserve"> e informarles a los que no se han enterado </w:t>
+      </w:r>
+      <w:r>
+        <w:rPr>
+          <w:sz w:val="24"/>
+        </w:rPr>
+        <w:t>la existencia de esta donde</w:t>
+      </w:r>
+      <w:r>
+        <w:rPr>
+          <w:sz w:val="24"/>
+        </w:rPr>
+        <w:t xml:space="preserve"> pueden consultar que empresas son las que tienen convenio con la institución</w:t>
+      </w:r>
+      <w:r>
+        <w:rPr>
+          <w:sz w:val="24"/>
+        </w:rPr>
+        <w:t>,</w:t>
+      </w:r>
+      <w:r>
+        <w:rPr>
+          <w:sz w:val="24"/>
+        </w:rPr>
+        <w:t xml:space="preserve"> y que es más fácil de que los acepten por ya haber tenido alumnos de la institución anteriormente realizando residencias profesionales para ellos.</w:t>
+      </w:r>
+    </w:p>
+    <w:p>
+      <w:pPr>
+        <w:spacing w:line="360" w:lineRule="auto"/>
+        <w:rPr>
+          <w:sz w:val="24"/>
+        </w:rPr>
+      </w:pPr>
+      <w:r>
+        <w:rPr>
+          <w:sz w:val="24"/>
+        </w:rPr>
+        <w:t>Con el paso del tiempo</w:t>
+      </w:r>
+      <w:r>
+        <w:rPr>
+          <w:sz w:val="24"/>
+        </w:rPr>
+        <w:t>,</w:t>
+      </w:r>
+      <w:r>
+        <w:rPr>
+          <w:sz w:val="24"/>
+        </w:rPr>
+        <w:t xml:space="preserve"> la </w:t>
+      </w:r>
+      <w:r>
+        <w:rPr>
+          <w:sz w:val="24"/>
+        </w:rPr>
+        <w:t xml:space="preserve">información que se recaudó al inicio </w:t>
+      </w:r>
+      <w:r>
+        <w:rPr>
+          <w:sz w:val="24"/>
+        </w:rPr>
+        <w:t xml:space="preserve">quedaría obsoleta porque las empresas o negocios </w:t>
+      </w:r>
+      <w:r>
+        <w:rPr>
+          <w:sz w:val="24"/>
+        </w:rPr>
+        <w:t xml:space="preserve"> pueden cambiar</w:t>
+      </w:r>
+      <w:r>
+        <w:rPr>
+          <w:sz w:val="24"/>
+        </w:rPr>
+        <w:t xml:space="preserve"> de domicilio o su información de contacto, por lo que se plantea </w:t>
+      </w:r>
+      <w:r>
+        <w:rPr>
+          <w:sz w:val="24"/>
+        </w:rPr>
+        <w:t xml:space="preserve">que en un sitio web público </w:t>
+      </w:r>
+      <w:r>
+        <w:rPr>
+          <w:sz w:val="24"/>
+        </w:rPr>
+        <w:t xml:space="preserve">donde </w:t>
+      </w:r>
+      <w:r>
+        <w:rPr>
+          <w:sz w:val="24"/>
+        </w:rPr>
+        <w:t xml:space="preserve">las </w:t>
+      </w:r>
+      <w:r>
+        <w:rPr>
+          <w:sz w:val="24"/>
+        </w:rPr>
+        <w:t>empresas actualicen su información de contacto y de vacantes disponibles,</w:t>
+      </w:r>
+      <w:r>
+        <w:rPr>
+          <w:sz w:val="24"/>
+        </w:rPr>
+        <w:t xml:space="preserve"> los </w:t>
+      </w:r>
+      <w:r>
+        <w:rPr>
+          <w:sz w:val="24"/>
+        </w:rPr>
+        <w:t>alumnos puedan consultar esta información</w:t>
+      </w:r>
+      <w:r>
+        <w:rPr>
+          <w:sz w:val="24"/>
+        </w:rPr>
+        <w:t>.</w:t>
+      </w:r>
+    </w:p>
+    <w:p>
+      <w:pPr>
+        <w:spacing w:line="360" w:lineRule="auto"/>
+        <w:rPr>
+          <w:sz w:val="24"/>
+        </w:rPr>
+      </w:pPr>
+    </w:p>
+    <w:p>
+      <w:pPr>
+        <w:spacing w:line="360" w:lineRule="auto"/>
+        <w:rPr>
+          <w:sz w:val="24"/>
+        </w:rPr>
+      </w:pPr>
+    </w:p>
+    <w:p>
+      <w:pPr>
+        <w:spacing w:line="360" w:lineRule="auto"/>
+        <w:rPr>
+          <w:sz w:val="24"/>
+        </w:rPr>
+      </w:pPr>
+    </w:p>
+    <w:p>
+      <w:pPr>
+        <w:spacing w:line="360" w:lineRule="auto"/>
+        <w:rPr>
+          <w:sz w:val="24"/>
+        </w:rPr>
+      </w:pPr>
+    </w:p>
+    <w:p>
+      <w:pPr>
+        <w:autoSpaceDE/>
+        <w:autoSpaceDN/>
+        <w:adjustRightInd/>
+        <w:spacing w:line="240" w:lineRule="auto"/>
+        <w:jc w:val="left"/>
+        <w:rPr>
+          <w:sz w:val="24"/>
+        </w:rPr>
+      </w:pPr>
+    </w:p>
+    <w:p>
+      <w:pPr>
+        <w:spacing w:line="360" w:lineRule="auto"/>
+        <w:rPr>
+          <w:sz w:val="24"/>
+        </w:rPr>
+      </w:pPr>
+    </w:p>
+    <w:p>
+      <w:pPr>
+        <w:autoSpaceDE/>
+        <w:autoSpaceDN/>
+        <w:adjustRightInd/>
+        <w:spacing w:line="240" w:lineRule="auto"/>
+        <w:jc w:val="left"/>
+        <w:rPr>
+          <w:sz w:val="24"/>
+        </w:rPr>
+      </w:pPr>
+      <w:r>
+        <w:rPr>
+          <w:sz w:val="24"/>
+        </w:rPr>
+        <w:br w:type="page"/>
+      </w:r>
+    </w:p>
+    <w:p>
+      <w:pPr>
+        <w:autoSpaceDE/>
+        <w:autoSpaceDN/>
+        <w:adjustRightInd/>
+        <w:spacing w:line="240" w:lineRule="auto"/>
+        <w:jc w:val="left"/>
         <w:rPr>
           <w:sz w:val="24"/>
         </w:rPr>
@@ -3080,21 +3514,21 @@
                               <w:pStyle w:val="Ttulo1"/>
                               <w:jc w:val="center"/>
                             </w:pPr>
-                            <w:bookmarkStart w:id="25" w:name="_Toc305398395"/>
-                            <w:bookmarkStart w:id="26" w:name="_Toc305398499"/>
-                            <w:bookmarkStart w:id="27" w:name="_Toc305398536"/>
-                            <w:bookmarkStart w:id="28" w:name="_Toc307314293"/>
-                            <w:bookmarkStart w:id="29" w:name="_Toc343508271"/>
-                            <w:bookmarkStart w:id="30" w:name="_Toc19090411"/>
+                            <w:bookmarkStart w:id="48" w:name="_Toc305398395"/>
+                            <w:bookmarkStart w:id="49" w:name="_Toc305398499"/>
+                            <w:bookmarkStart w:id="50" w:name="_Toc305398536"/>
+                            <w:bookmarkStart w:id="51" w:name="_Toc307314293"/>
+                            <w:bookmarkStart w:id="52" w:name="_Toc343508271"/>
+                            <w:bookmarkStart w:id="53" w:name="_Toc19090411"/>
                             <w:r>
                               <w:t>IV. OBJETIVOS</w:t>
                             </w:r>
-                            <w:bookmarkEnd w:id="25"/>
-                            <w:bookmarkEnd w:id="26"/>
-                            <w:bookmarkEnd w:id="27"/>
-                            <w:bookmarkEnd w:id="28"/>
-                            <w:bookmarkEnd w:id="29"/>
-                            <w:bookmarkEnd w:id="30"/>
+                            <w:bookmarkEnd w:id="48"/>
+                            <w:bookmarkEnd w:id="49"/>
+                            <w:bookmarkEnd w:id="50"/>
+                            <w:bookmarkEnd w:id="51"/>
+                            <w:bookmarkEnd w:id="52"/>
+                            <w:bookmarkEnd w:id="53"/>
                           </w:p>
                         </w:txbxContent>
                       </wps:txbx>
@@ -3113,9 +3547,9 @@
               </wp:anchor>
             </w:drawing>
           </mc:Choice>
-          <mc:Fallback xmlns:cx="http://schemas.microsoft.com/office/drawing/2014/chartex" xmlns:cx1="http://schemas.microsoft.com/office/drawing/2015/9/8/chartex" xmlns:w16se="http://schemas.microsoft.com/office/word/2015/wordml/symex">
+          <mc:Fallback>
             <w:pict>
-              <v:roundrect w14:anchorId="4DDDBC2B" id="AutoShape 43" o:spid="_x0000_s1032" style="position:absolute;left:0;text-align:left;margin-left:31.95pt;margin-top:10pt;width:374.25pt;height:38.25pt;z-index:251654144;visibility:visible;mso-wrap-style:square;mso-width-percent:0;mso-height-percent:0;mso-wrap-distance-left:9pt;mso-wrap-distance-top:0;mso-wrap-distance-right:9pt;mso-wrap-distance-bottom:0;mso-position-horizontal:absolute;mso-position-horizontal-relative:text;mso-position-vertical:absolute;mso-position-vertical-relative:text;mso-width-percent:0;mso-height-percent:0;mso-width-relative:page;mso-height-relative:page;v-text-anchor:top" arcsize="10923f" o:gfxdata="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" fillcolor="#9bbb59" strokecolor="#f2f2f2" strokeweight="3pt">
+              <v:roundrect w14:anchorId="4DDDBC2B" id="AutoShape 43" o:spid="_x0000_s1032" style="position:absolute;margin-left:31.95pt;margin-top:10pt;width:374.25pt;height:38.25pt;z-index:251654144;visibility:visible;mso-wrap-style:square;mso-width-percent:0;mso-height-percent:0;mso-wrap-distance-left:9pt;mso-wrap-distance-top:0;mso-wrap-distance-right:9pt;mso-wrap-distance-bottom:0;mso-position-horizontal:absolute;mso-position-horizontal-relative:text;mso-position-vertical:absolute;mso-position-vertical-relative:text;mso-width-percent:0;mso-height-percent:0;mso-width-relative:page;mso-height-relative:page;v-text-anchor:top" arcsize="10923f" o:gfxdata="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" fillcolor="#9bbb59" strokecolor="#f2f2f2" strokeweight="3pt">
                 <v:shadow on="t" color="#4e6128" opacity=".5" offset="1pt"/>
                 <v:textbox>
                   <w:txbxContent>
@@ -3202,8 +3636,34 @@
         <w:rPr>
           <w:sz w:val="24"/>
         </w:rPr>
-        <w:t>Actualizar y mejorar la lista de las empresas y negocios con las que la institución tiene convenio para que los alumnos puedan realizar ahí sus residencias profesionales y publicar la lista donde los alumnos puedan consultarla de manera rápida y donde se enteren la mayoría de los alumnos de la institución.</w:t>
-      </w:r>
+        <w:t xml:space="preserve">Diseñar y publicar una página web con los datos de contacto </w:t>
+      </w:r>
+      <w:r>
+        <w:rPr>
+          <w:sz w:val="24"/>
+        </w:rPr>
+        <w:t>de las empresas y negocios con las que la institución tiene convenio</w:t>
+      </w:r>
+      <w:r>
+        <w:rPr>
+          <w:sz w:val="24"/>
+        </w:rPr>
+        <w:t>,</w:t>
+      </w:r>
+      <w:r>
+        <w:rPr>
+          <w:sz w:val="24"/>
+        </w:rPr>
+        <w:t xml:space="preserve"> para que los alumnos puedan realizar ahí sus residencias profesionales y publicar la lista donde los alumnos puedan consultarla</w:t>
+      </w:r>
+      <w:r>
+        <w:rPr>
+          <w:sz w:val="24"/>
+        </w:rPr>
+        <w:t>.</w:t>
+      </w:r>
+      <w:bookmarkStart w:id="60" w:name="_GoBack"/>
+      <w:bookmarkEnd w:id="60"/>
     </w:p>
     <w:p>
       <w:pPr>
@@ -3448,21 +3908,21 @@
                               <w:pStyle w:val="Ttulo1"/>
                               <w:jc w:val="center"/>
                             </w:pPr>
-                            <w:bookmarkStart w:id="31" w:name="_Toc305398396"/>
-                            <w:bookmarkStart w:id="32" w:name="_Toc305398500"/>
-                            <w:bookmarkStart w:id="33" w:name="_Toc305398537"/>
-                            <w:bookmarkStart w:id="34" w:name="_Toc307314294"/>
-                            <w:bookmarkStart w:id="35" w:name="_Toc343508272"/>
-                            <w:bookmarkStart w:id="36" w:name="_Toc19090412"/>
+                            <w:bookmarkStart w:id="61" w:name="_Toc305398396"/>
+                            <w:bookmarkStart w:id="62" w:name="_Toc305398500"/>
+                            <w:bookmarkStart w:id="63" w:name="_Toc305398537"/>
+                            <w:bookmarkStart w:id="64" w:name="_Toc307314294"/>
+                            <w:bookmarkStart w:id="65" w:name="_Toc343508272"/>
+                            <w:bookmarkStart w:id="66" w:name="_Toc19090412"/>
                             <w:r>
                               <w:t>V. MARCO TEÓRICO</w:t>
                             </w:r>
-                            <w:bookmarkEnd w:id="31"/>
-                            <w:bookmarkEnd w:id="32"/>
-                            <w:bookmarkEnd w:id="33"/>
-                            <w:bookmarkEnd w:id="34"/>
-                            <w:bookmarkEnd w:id="35"/>
-                            <w:bookmarkEnd w:id="36"/>
+                            <w:bookmarkEnd w:id="61"/>
+                            <w:bookmarkEnd w:id="62"/>
+                            <w:bookmarkEnd w:id="63"/>
+                            <w:bookmarkEnd w:id="64"/>
+                            <w:bookmarkEnd w:id="65"/>
+                            <w:bookmarkEnd w:id="66"/>
                           </w:p>
                         </w:txbxContent>
                       </wps:txbx>
@@ -3481,7 +3941,7 @@
               </wp:anchor>
             </w:drawing>
           </mc:Choice>
-          <mc:Fallback xmlns:cx="http://schemas.microsoft.com/office/drawing/2014/chartex" xmlns:cx1="http://schemas.microsoft.com/office/drawing/2015/9/8/chartex" xmlns:w16se="http://schemas.microsoft.com/office/word/2015/wordml/symex">
+          <mc:Fallback>
             <w:pict>
               <v:roundrect w14:anchorId="4E889E47" id="AutoShape 44" o:spid="_x0000_s1033" style="position:absolute;left:0;text-align:left;margin-left:43.95pt;margin-top:-1pt;width:374.25pt;height:38.25pt;z-index:251655168;visibility:visible;mso-wrap-style:square;mso-width-percent:0;mso-height-percent:0;mso-wrap-distance-left:9pt;mso-wrap-distance-top:0;mso-wrap-distance-right:9pt;mso-wrap-distance-bottom:0;mso-position-horizontal:absolute;mso-position-horizontal-relative:text;mso-position-vertical:absolute;mso-position-vertical-relative:text;mso-width-percent:0;mso-height-percent:0;mso-width-relative:page;mso-height-relative:page;v-text-anchor:top" arcsize="10923f" o:gfxdata="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" fillcolor="#9bbb59" strokecolor="#f2f2f2" strokeweight="3pt">
                 <v:shadow on="t" color="#4e6128" opacity=".5" offset="1pt"/>
@@ -3492,21 +3952,21 @@
                         <w:pStyle w:val="Ttulo1"/>
                         <w:jc w:val="center"/>
                       </w:pPr>
-                      <w:bookmarkStart w:id="66" w:name="_Toc305398396"/>
-                      <w:bookmarkStart w:id="67" w:name="_Toc305398500"/>
-                      <w:bookmarkStart w:id="68" w:name="_Toc305398537"/>
-                      <w:bookmarkStart w:id="69" w:name="_Toc307314294"/>
-                      <w:bookmarkStart w:id="70" w:name="_Toc343508272"/>
-                      <w:bookmarkStart w:id="71" w:name="_Toc19090412"/>
+                      <w:bookmarkStart w:id="67" w:name="_Toc305398396"/>
+                      <w:bookmarkStart w:id="68" w:name="_Toc305398500"/>
+                      <w:bookmarkStart w:id="69" w:name="_Toc305398537"/>
+                      <w:bookmarkStart w:id="70" w:name="_Toc307314294"/>
+                      <w:bookmarkStart w:id="71" w:name="_Toc343508272"/>
+                      <w:bookmarkStart w:id="72" w:name="_Toc19090412"/>
                       <w:r>
                         <w:t>V. MARCO TEÓRICO</w:t>
                       </w:r>
-                      <w:bookmarkEnd w:id="66"/>
                       <w:bookmarkEnd w:id="67"/>
                       <w:bookmarkEnd w:id="68"/>
                       <w:bookmarkEnd w:id="69"/>
                       <w:bookmarkEnd w:id="70"/>
                       <w:bookmarkEnd w:id="71"/>
+                      <w:bookmarkEnd w:id="72"/>
                     </w:p>
                   </w:txbxContent>
                 </v:textbox>
@@ -4207,21 +4667,21 @@
                               <w:pStyle w:val="Ttulo1"/>
                               <w:jc w:val="center"/>
                             </w:pPr>
-                            <w:bookmarkStart w:id="37" w:name="_Toc305398397"/>
-                            <w:bookmarkStart w:id="38" w:name="_Toc305398501"/>
-                            <w:bookmarkStart w:id="39" w:name="_Toc305398538"/>
-                            <w:bookmarkStart w:id="40" w:name="_Toc307314295"/>
-                            <w:bookmarkStart w:id="41" w:name="_Toc343508273"/>
-                            <w:bookmarkStart w:id="42" w:name="_Toc19090413"/>
+                            <w:bookmarkStart w:id="73" w:name="_Toc305398397"/>
+                            <w:bookmarkStart w:id="74" w:name="_Toc305398501"/>
+                            <w:bookmarkStart w:id="75" w:name="_Toc305398538"/>
+                            <w:bookmarkStart w:id="76" w:name="_Toc307314295"/>
+                            <w:bookmarkStart w:id="77" w:name="_Toc343508273"/>
+                            <w:bookmarkStart w:id="78" w:name="_Toc19090413"/>
                             <w:r>
                               <w:t>VI. HIPÓTESIS</w:t>
                             </w:r>
-                            <w:bookmarkEnd w:id="37"/>
-                            <w:bookmarkEnd w:id="38"/>
-                            <w:bookmarkEnd w:id="39"/>
-                            <w:bookmarkEnd w:id="40"/>
-                            <w:bookmarkEnd w:id="41"/>
-                            <w:bookmarkEnd w:id="42"/>
+                            <w:bookmarkEnd w:id="73"/>
+                            <w:bookmarkEnd w:id="74"/>
+                            <w:bookmarkEnd w:id="75"/>
+                            <w:bookmarkEnd w:id="76"/>
+                            <w:bookmarkEnd w:id="77"/>
+                            <w:bookmarkEnd w:id="78"/>
                           </w:p>
                         </w:txbxContent>
                       </wps:txbx>
@@ -4240,7 +4700,7 @@
               </wp:anchor>
             </w:drawing>
           </mc:Choice>
-          <mc:Fallback xmlns:cx="http://schemas.microsoft.com/office/drawing/2014/chartex" xmlns:cx1="http://schemas.microsoft.com/office/drawing/2015/9/8/chartex" xmlns:w16se="http://schemas.microsoft.com/office/word/2015/wordml/symex">
+          <mc:Fallback>
             <w:pict>
               <v:roundrect w14:anchorId="6A2CEFC5" id="AutoShape 45" o:spid="_x0000_s1034" style="position:absolute;margin-left:44.7pt;margin-top:4.7pt;width:374.25pt;height:38.25pt;z-index:251656192;visibility:visible;mso-wrap-style:square;mso-width-percent:0;mso-height-percent:0;mso-wrap-distance-left:9pt;mso-wrap-distance-top:0;mso-wrap-distance-right:9pt;mso-wrap-distance-bottom:0;mso-position-horizontal:absolute;mso-position-horizontal-relative:text;mso-position-vertical:absolute;mso-position-vertical-relative:text;mso-width-percent:0;mso-height-percent:0;mso-width-relative:page;mso-height-relative:page;v-text-anchor:top" arcsize="10923f" o:gfxdata="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" fillcolor="#9bbb59" strokecolor="#f2f2f2" strokeweight="3pt">
                 <v:shadow on="t" color="#4e6128" opacity=".5" offset="1pt"/>
@@ -4251,21 +4711,21 @@
                         <w:pStyle w:val="Ttulo1"/>
                         <w:jc w:val="center"/>
                       </w:pPr>
-                      <w:bookmarkStart w:id="78" w:name="_Toc305398397"/>
-                      <w:bookmarkStart w:id="79" w:name="_Toc305398501"/>
-                      <w:bookmarkStart w:id="80" w:name="_Toc305398538"/>
-                      <w:bookmarkStart w:id="81" w:name="_Toc307314295"/>
-                      <w:bookmarkStart w:id="82" w:name="_Toc343508273"/>
-                      <w:bookmarkStart w:id="83" w:name="_Toc19090413"/>
+                      <w:bookmarkStart w:id="79" w:name="_Toc305398397"/>
+                      <w:bookmarkStart w:id="80" w:name="_Toc305398501"/>
+                      <w:bookmarkStart w:id="81" w:name="_Toc305398538"/>
+                      <w:bookmarkStart w:id="82" w:name="_Toc307314295"/>
+                      <w:bookmarkStart w:id="83" w:name="_Toc343508273"/>
+                      <w:bookmarkStart w:id="84" w:name="_Toc19090413"/>
                       <w:r>
                         <w:t>VI. HIPÓTESIS</w:t>
                       </w:r>
-                      <w:bookmarkEnd w:id="78"/>
                       <w:bookmarkEnd w:id="79"/>
                       <w:bookmarkEnd w:id="80"/>
                       <w:bookmarkEnd w:id="81"/>
                       <w:bookmarkEnd w:id="82"/>
                       <w:bookmarkEnd w:id="83"/>
+                      <w:bookmarkEnd w:id="84"/>
                     </w:p>
                   </w:txbxContent>
                 </v:textbox>
@@ -4494,21 +4954,21 @@
                               <w:pStyle w:val="Ttulo1"/>
                               <w:jc w:val="center"/>
                             </w:pPr>
-                            <w:bookmarkStart w:id="43" w:name="_Toc305398398"/>
-                            <w:bookmarkStart w:id="44" w:name="_Toc305398502"/>
-                            <w:bookmarkStart w:id="45" w:name="_Toc305398539"/>
-                            <w:bookmarkStart w:id="46" w:name="_Toc307314296"/>
-                            <w:bookmarkStart w:id="47" w:name="_Toc343508274"/>
-                            <w:bookmarkStart w:id="48" w:name="_Toc19090414"/>
+                            <w:bookmarkStart w:id="85" w:name="_Toc305398398"/>
+                            <w:bookmarkStart w:id="86" w:name="_Toc305398502"/>
+                            <w:bookmarkStart w:id="87" w:name="_Toc305398539"/>
+                            <w:bookmarkStart w:id="88" w:name="_Toc307314296"/>
+                            <w:bookmarkStart w:id="89" w:name="_Toc343508274"/>
+                            <w:bookmarkStart w:id="90" w:name="_Toc19090414"/>
                             <w:r>
                               <w:t>VII. METODOLOGÍA</w:t>
                             </w:r>
-                            <w:bookmarkEnd w:id="43"/>
-                            <w:bookmarkEnd w:id="44"/>
-                            <w:bookmarkEnd w:id="45"/>
-                            <w:bookmarkEnd w:id="46"/>
-                            <w:bookmarkEnd w:id="47"/>
-                            <w:bookmarkEnd w:id="48"/>
+                            <w:bookmarkEnd w:id="85"/>
+                            <w:bookmarkEnd w:id="86"/>
+                            <w:bookmarkEnd w:id="87"/>
+                            <w:bookmarkEnd w:id="88"/>
+                            <w:bookmarkEnd w:id="89"/>
+                            <w:bookmarkEnd w:id="90"/>
                           </w:p>
                         </w:txbxContent>
                       </wps:txbx>
@@ -4527,7 +4987,7 @@
               </wp:anchor>
             </w:drawing>
           </mc:Choice>
-          <mc:Fallback xmlns:cx="http://schemas.microsoft.com/office/drawing/2014/chartex" xmlns:cx1="http://schemas.microsoft.com/office/drawing/2015/9/8/chartex" xmlns:w16se="http://schemas.microsoft.com/office/word/2015/wordml/symex">
+          <mc:Fallback>
             <w:pict>
               <v:roundrect w14:anchorId="58F73A92" id="AutoShape 46" o:spid="_x0000_s1035" style="position:absolute;left:0;text-align:left;margin-left:20.2pt;margin-top:3.4pt;width:374.25pt;height:38.25pt;z-index:251657216;visibility:visible;mso-wrap-style:square;mso-width-percent:0;mso-height-percent:0;mso-wrap-distance-left:9pt;mso-wrap-distance-top:0;mso-wrap-distance-right:9pt;mso-wrap-distance-bottom:0;mso-position-horizontal:absolute;mso-position-horizontal-relative:text;mso-position-vertical:absolute;mso-position-vertical-relative:text;mso-width-percent:0;mso-height-percent:0;mso-width-relative:page;mso-height-relative:page;v-text-anchor:top" arcsize="10923f" o:gfxdata="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" fillcolor="#9bbb59" strokecolor="#f2f2f2" strokeweight="3pt">
                 <v:shadow on="t" color="#4e6128" opacity=".5" offset="1pt"/>
@@ -4538,21 +4998,21 @@
                         <w:pStyle w:val="Ttulo1"/>
                         <w:jc w:val="center"/>
                       </w:pPr>
-                      <w:bookmarkStart w:id="90" w:name="_Toc305398398"/>
-                      <w:bookmarkStart w:id="91" w:name="_Toc305398502"/>
-                      <w:bookmarkStart w:id="92" w:name="_Toc305398539"/>
-                      <w:bookmarkStart w:id="93" w:name="_Toc307314296"/>
-                      <w:bookmarkStart w:id="94" w:name="_Toc343508274"/>
-                      <w:bookmarkStart w:id="95" w:name="_Toc19090414"/>
+                      <w:bookmarkStart w:id="91" w:name="_Toc305398398"/>
+                      <w:bookmarkStart w:id="92" w:name="_Toc305398502"/>
+                      <w:bookmarkStart w:id="93" w:name="_Toc305398539"/>
+                      <w:bookmarkStart w:id="94" w:name="_Toc307314296"/>
+                      <w:bookmarkStart w:id="95" w:name="_Toc343508274"/>
+                      <w:bookmarkStart w:id="96" w:name="_Toc19090414"/>
                       <w:r>
                         <w:t>VII. METODOLOGÍA</w:t>
                       </w:r>
-                      <w:bookmarkEnd w:id="90"/>
                       <w:bookmarkEnd w:id="91"/>
                       <w:bookmarkEnd w:id="92"/>
                       <w:bookmarkEnd w:id="93"/>
                       <w:bookmarkEnd w:id="94"/>
                       <w:bookmarkEnd w:id="95"/>
+                      <w:bookmarkEnd w:id="96"/>
                     </w:p>
                   </w:txbxContent>
                 </v:textbox>
@@ -5147,21 +5607,21 @@
                               <w:pStyle w:val="Ttulo1"/>
                               <w:jc w:val="center"/>
                             </w:pPr>
-                            <w:bookmarkStart w:id="49" w:name="_Toc305398399"/>
-                            <w:bookmarkStart w:id="50" w:name="_Toc305398503"/>
-                            <w:bookmarkStart w:id="51" w:name="_Toc305398540"/>
-                            <w:bookmarkStart w:id="52" w:name="_Toc307314297"/>
-                            <w:bookmarkStart w:id="53" w:name="_Toc343508275"/>
-                            <w:bookmarkStart w:id="54" w:name="_Toc19090415"/>
+                            <w:bookmarkStart w:id="97" w:name="_Toc305398399"/>
+                            <w:bookmarkStart w:id="98" w:name="_Toc305398503"/>
+                            <w:bookmarkStart w:id="99" w:name="_Toc305398540"/>
+                            <w:bookmarkStart w:id="100" w:name="_Toc307314297"/>
+                            <w:bookmarkStart w:id="101" w:name="_Toc343508275"/>
+                            <w:bookmarkStart w:id="102" w:name="_Toc19090415"/>
                             <w:r>
                               <w:t>VIII. CRONOGRAMA</w:t>
                             </w:r>
-                            <w:bookmarkEnd w:id="49"/>
-                            <w:bookmarkEnd w:id="50"/>
-                            <w:bookmarkEnd w:id="51"/>
-                            <w:bookmarkEnd w:id="52"/>
-                            <w:bookmarkEnd w:id="53"/>
-                            <w:bookmarkEnd w:id="54"/>
+                            <w:bookmarkEnd w:id="97"/>
+                            <w:bookmarkEnd w:id="98"/>
+                            <w:bookmarkEnd w:id="99"/>
+                            <w:bookmarkEnd w:id="100"/>
+                            <w:bookmarkEnd w:id="101"/>
+                            <w:bookmarkEnd w:id="102"/>
                           </w:p>
                         </w:txbxContent>
                       </wps:txbx>
@@ -5180,7 +5640,7 @@
               </wp:anchor>
             </w:drawing>
           </mc:Choice>
-          <mc:Fallback xmlns:cx="http://schemas.microsoft.com/office/drawing/2014/chartex" xmlns:cx1="http://schemas.microsoft.com/office/drawing/2015/9/8/chartex" xmlns:w16se="http://schemas.microsoft.com/office/word/2015/wordml/symex">
+          <mc:Fallback>
             <w:pict>
               <v:roundrect w14:anchorId="1F8EE35C" id="AutoShape 47" o:spid="_x0000_s1036" style="position:absolute;left:0;text-align:left;margin-left:43.75pt;margin-top:7.7pt;width:374.25pt;height:38.25pt;z-index:251658240;visibility:visible;mso-wrap-style:square;mso-width-percent:0;mso-height-percent:0;mso-wrap-distance-left:9pt;mso-wrap-distance-top:0;mso-wrap-distance-right:9pt;mso-wrap-distance-bottom:0;mso-position-horizontal:absolute;mso-position-horizontal-relative:text;mso-position-vertical:absolute;mso-position-vertical-relative:text;mso-width-percent:0;mso-height-percent:0;mso-width-relative:page;mso-height-relative:page;v-text-anchor:top" arcsize="10923f" o:gfxdata="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" fillcolor="#9bbb59" strokecolor="#f2f2f2" strokeweight="3pt">
                 <v:shadow on="t" color="#4e6128" opacity=".5" offset="1pt"/>
@@ -5191,21 +5651,21 @@
                         <w:pStyle w:val="Ttulo1"/>
                         <w:jc w:val="center"/>
                       </w:pPr>
-                      <w:bookmarkStart w:id="102" w:name="_Toc305398399"/>
-                      <w:bookmarkStart w:id="103" w:name="_Toc305398503"/>
-                      <w:bookmarkStart w:id="104" w:name="_Toc305398540"/>
-                      <w:bookmarkStart w:id="105" w:name="_Toc307314297"/>
-                      <w:bookmarkStart w:id="106" w:name="_Toc343508275"/>
-                      <w:bookmarkStart w:id="107" w:name="_Toc19090415"/>
+                      <w:bookmarkStart w:id="103" w:name="_Toc305398399"/>
+                      <w:bookmarkStart w:id="104" w:name="_Toc305398503"/>
+                      <w:bookmarkStart w:id="105" w:name="_Toc305398540"/>
+                      <w:bookmarkStart w:id="106" w:name="_Toc307314297"/>
+                      <w:bookmarkStart w:id="107" w:name="_Toc343508275"/>
+                      <w:bookmarkStart w:id="108" w:name="_Toc19090415"/>
                       <w:r>
                         <w:t>VIII. CRONOGRAMA</w:t>
                       </w:r>
-                      <w:bookmarkEnd w:id="102"/>
                       <w:bookmarkEnd w:id="103"/>
                       <w:bookmarkEnd w:id="104"/>
                       <w:bookmarkEnd w:id="105"/>
                       <w:bookmarkEnd w:id="106"/>
                       <w:bookmarkEnd w:id="107"/>
+                      <w:bookmarkEnd w:id="108"/>
                     </w:p>
                   </w:txbxContent>
                 </v:textbox>
@@ -5632,21 +6092,21 @@
                               <w:pStyle w:val="Ttulo1"/>
                               <w:jc w:val="center"/>
                             </w:pPr>
-                            <w:bookmarkStart w:id="55" w:name="_Toc305398400"/>
-                            <w:bookmarkStart w:id="56" w:name="_Toc305398504"/>
-                            <w:bookmarkStart w:id="57" w:name="_Toc305398541"/>
-                            <w:bookmarkStart w:id="58" w:name="_Toc307314298"/>
-                            <w:bookmarkStart w:id="59" w:name="_Toc343508276"/>
-                            <w:bookmarkStart w:id="60" w:name="_Toc19090416"/>
+                            <w:bookmarkStart w:id="109" w:name="_Toc305398400"/>
+                            <w:bookmarkStart w:id="110" w:name="_Toc305398504"/>
+                            <w:bookmarkStart w:id="111" w:name="_Toc305398541"/>
+                            <w:bookmarkStart w:id="112" w:name="_Toc307314298"/>
+                            <w:bookmarkStart w:id="113" w:name="_Toc343508276"/>
+                            <w:bookmarkStart w:id="114" w:name="_Toc19090416"/>
                             <w:r>
                               <w:t>IX. RECURSOS</w:t>
                             </w:r>
-                            <w:bookmarkEnd w:id="55"/>
-                            <w:bookmarkEnd w:id="56"/>
-                            <w:bookmarkEnd w:id="57"/>
-                            <w:bookmarkEnd w:id="58"/>
-                            <w:bookmarkEnd w:id="59"/>
-                            <w:bookmarkEnd w:id="60"/>
+                            <w:bookmarkEnd w:id="109"/>
+                            <w:bookmarkEnd w:id="110"/>
+                            <w:bookmarkEnd w:id="111"/>
+                            <w:bookmarkEnd w:id="112"/>
+                            <w:bookmarkEnd w:id="113"/>
+                            <w:bookmarkEnd w:id="114"/>
                           </w:p>
                         </w:txbxContent>
                       </wps:txbx>
@@ -5665,7 +6125,7 @@
               </wp:anchor>
             </w:drawing>
           </mc:Choice>
-          <mc:Fallback xmlns:cx="http://schemas.microsoft.com/office/drawing/2014/chartex" xmlns:cx1="http://schemas.microsoft.com/office/drawing/2015/9/8/chartex" xmlns:w16se="http://schemas.microsoft.com/office/word/2015/wordml/symex">
+          <mc:Fallback>
             <w:pict>
               <v:roundrect w14:anchorId="05989DBD" id="AutoShape 48" o:spid="_x0000_s1037" style="position:absolute;left:0;text-align:left;margin-left:42.45pt;margin-top:5.1pt;width:374.25pt;height:38.25pt;z-index:251659264;visibility:visible;mso-wrap-style:square;mso-width-percent:0;mso-height-percent:0;mso-wrap-distance-left:9pt;mso-wrap-distance-top:0;mso-wrap-distance-right:9pt;mso-wrap-distance-bottom:0;mso-position-horizontal:absolute;mso-position-horizontal-relative:text;mso-position-vertical:absolute;mso-position-vertical-relative:text;mso-width-percent:0;mso-height-percent:0;mso-width-relative:page;mso-height-relative:page;v-text-anchor:top" arcsize="10923f" o:gfxdata="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" fillcolor="#9bbb59" strokecolor="#f2f2f2" strokeweight="3pt">
                 <v:shadow on="t" color="#4e6128" opacity=".5" offset="1pt"/>
@@ -5676,21 +6136,21 @@
                         <w:pStyle w:val="Ttulo1"/>
                         <w:jc w:val="center"/>
                       </w:pPr>
-                      <w:bookmarkStart w:id="114" w:name="_Toc305398400"/>
-                      <w:bookmarkStart w:id="115" w:name="_Toc305398504"/>
-                      <w:bookmarkStart w:id="116" w:name="_Toc305398541"/>
-                      <w:bookmarkStart w:id="117" w:name="_Toc307314298"/>
-                      <w:bookmarkStart w:id="118" w:name="_Toc343508276"/>
-                      <w:bookmarkStart w:id="119" w:name="_Toc19090416"/>
+                      <w:bookmarkStart w:id="115" w:name="_Toc305398400"/>
+                      <w:bookmarkStart w:id="116" w:name="_Toc305398504"/>
+                      <w:bookmarkStart w:id="117" w:name="_Toc305398541"/>
+                      <w:bookmarkStart w:id="118" w:name="_Toc307314298"/>
+                      <w:bookmarkStart w:id="119" w:name="_Toc343508276"/>
+                      <w:bookmarkStart w:id="120" w:name="_Toc19090416"/>
                       <w:r>
                         <w:t>IX. RECURSOS</w:t>
                       </w:r>
-                      <w:bookmarkEnd w:id="114"/>
                       <w:bookmarkEnd w:id="115"/>
                       <w:bookmarkEnd w:id="116"/>
                       <w:bookmarkEnd w:id="117"/>
                       <w:bookmarkEnd w:id="118"/>
                       <w:bookmarkEnd w:id="119"/>
+                      <w:bookmarkEnd w:id="120"/>
                     </w:p>
                   </w:txbxContent>
                 </v:textbox>
@@ -6376,21 +6836,21 @@
                               <w:spacing w:after="0" w:line="240" w:lineRule="auto"/>
                               <w:jc w:val="center"/>
                             </w:pPr>
-                            <w:bookmarkStart w:id="61" w:name="_Toc305398401"/>
-                            <w:bookmarkStart w:id="62" w:name="_Toc305398505"/>
-                            <w:bookmarkStart w:id="63" w:name="_Toc305398542"/>
-                            <w:bookmarkStart w:id="64" w:name="_Toc307314299"/>
-                            <w:bookmarkStart w:id="65" w:name="_Toc343508277"/>
-                            <w:bookmarkStart w:id="66" w:name="_Toc19090417"/>
+                            <w:bookmarkStart w:id="121" w:name="_Toc305398401"/>
+                            <w:bookmarkStart w:id="122" w:name="_Toc305398505"/>
+                            <w:bookmarkStart w:id="123" w:name="_Toc305398542"/>
+                            <w:bookmarkStart w:id="124" w:name="_Toc307314299"/>
+                            <w:bookmarkStart w:id="125" w:name="_Toc343508277"/>
+                            <w:bookmarkStart w:id="126" w:name="_Toc19090417"/>
                             <w:r>
                               <w:t>X. DEFINICIONES BÁSICAS Y</w:t>
                             </w:r>
-                            <w:bookmarkEnd w:id="61"/>
-                            <w:bookmarkEnd w:id="62"/>
-                            <w:bookmarkEnd w:id="63"/>
-                            <w:bookmarkEnd w:id="64"/>
-                            <w:bookmarkEnd w:id="65"/>
-                            <w:bookmarkEnd w:id="66"/>
+                            <w:bookmarkEnd w:id="121"/>
+                            <w:bookmarkEnd w:id="122"/>
+                            <w:bookmarkEnd w:id="123"/>
+                            <w:bookmarkEnd w:id="124"/>
+                            <w:bookmarkEnd w:id="125"/>
+                            <w:bookmarkEnd w:id="126"/>
                             <w:r>
                               <w:t xml:space="preserve"> </w:t>
                             </w:r>
@@ -6401,21 +6861,21 @@
                               <w:spacing w:after="0" w:line="240" w:lineRule="auto"/>
                               <w:jc w:val="center"/>
                             </w:pPr>
-                            <w:bookmarkStart w:id="67" w:name="_Toc305398402"/>
-                            <w:bookmarkStart w:id="68" w:name="_Toc305398506"/>
-                            <w:bookmarkStart w:id="69" w:name="_Toc305398543"/>
-                            <w:bookmarkStart w:id="70" w:name="_Toc307314300"/>
-                            <w:bookmarkStart w:id="71" w:name="_Toc343508278"/>
-                            <w:bookmarkStart w:id="72" w:name="_Toc19090418"/>
+                            <w:bookmarkStart w:id="127" w:name="_Toc305398402"/>
+                            <w:bookmarkStart w:id="128" w:name="_Toc305398506"/>
+                            <w:bookmarkStart w:id="129" w:name="_Toc305398543"/>
+                            <w:bookmarkStart w:id="130" w:name="_Toc307314300"/>
+                            <w:bookmarkStart w:id="131" w:name="_Toc343508278"/>
+                            <w:bookmarkStart w:id="132" w:name="_Toc19090418"/>
                             <w:r>
                               <w:t>GLOSARIO DE TÉRMINOS</w:t>
                             </w:r>
-                            <w:bookmarkEnd w:id="67"/>
-                            <w:bookmarkEnd w:id="68"/>
-                            <w:bookmarkEnd w:id="69"/>
-                            <w:bookmarkEnd w:id="70"/>
-                            <w:bookmarkEnd w:id="71"/>
-                            <w:bookmarkEnd w:id="72"/>
+                            <w:bookmarkEnd w:id="127"/>
+                            <w:bookmarkEnd w:id="128"/>
+                            <w:bookmarkEnd w:id="129"/>
+                            <w:bookmarkEnd w:id="130"/>
+                            <w:bookmarkEnd w:id="131"/>
+                            <w:bookmarkEnd w:id="132"/>
                           </w:p>
                         </w:txbxContent>
                       </wps:txbx>
@@ -6434,7 +6894,7 @@
               </wp:anchor>
             </w:drawing>
           </mc:Choice>
-          <mc:Fallback xmlns:cx="http://schemas.microsoft.com/office/drawing/2014/chartex" xmlns:cx1="http://schemas.microsoft.com/office/drawing/2015/9/8/chartex" xmlns:w16se="http://schemas.microsoft.com/office/word/2015/wordml/symex">
+          <mc:Fallback>
             <w:pict>
               <v:roundrect w14:anchorId="4AE800D3" id="AutoShape 49" o:spid="_x0000_s1038" style="position:absolute;left:0;text-align:left;margin-left:54.45pt;margin-top:-9.2pt;width:374.25pt;height:63.95pt;z-index:251660288;visibility:visible;mso-wrap-style:square;mso-width-percent:0;mso-height-percent:0;mso-wrap-distance-left:9pt;mso-wrap-distance-top:0;mso-wrap-distance-right:9pt;mso-wrap-distance-bottom:0;mso-position-horizontal:absolute;mso-position-horizontal-relative:text;mso-position-vertical:absolute;mso-position-vertical-relative:text;mso-width-percent:0;mso-height-percent:0;mso-width-relative:page;mso-height-relative:page;v-text-anchor:top" arcsize="10923f" o:gfxdata="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" fillcolor="#9bbb59" strokecolor="#f2f2f2" strokeweight="3pt">
                 <v:shadow on="t" color="#4e6128" opacity=".5" offset="1pt"/>
@@ -6446,21 +6906,21 @@
                         <w:spacing w:after="0" w:line="240" w:lineRule="auto"/>
                         <w:jc w:val="center"/>
                       </w:pPr>
-                      <w:bookmarkStart w:id="132" w:name="_Toc305398401"/>
-                      <w:bookmarkStart w:id="133" w:name="_Toc305398505"/>
-                      <w:bookmarkStart w:id="134" w:name="_Toc305398542"/>
-                      <w:bookmarkStart w:id="135" w:name="_Toc307314299"/>
-                      <w:bookmarkStart w:id="136" w:name="_Toc343508277"/>
-                      <w:bookmarkStart w:id="137" w:name="_Toc19090417"/>
+                      <w:bookmarkStart w:id="133" w:name="_Toc305398401"/>
+                      <w:bookmarkStart w:id="134" w:name="_Toc305398505"/>
+                      <w:bookmarkStart w:id="135" w:name="_Toc305398542"/>
+                      <w:bookmarkStart w:id="136" w:name="_Toc307314299"/>
+                      <w:bookmarkStart w:id="137" w:name="_Toc343508277"/>
+                      <w:bookmarkStart w:id="138" w:name="_Toc19090417"/>
                       <w:r>
                         <w:t>X. DEFINICIONES BÁSICAS Y</w:t>
                       </w:r>
-                      <w:bookmarkEnd w:id="132"/>
                       <w:bookmarkEnd w:id="133"/>
                       <w:bookmarkEnd w:id="134"/>
                       <w:bookmarkEnd w:id="135"/>
                       <w:bookmarkEnd w:id="136"/>
                       <w:bookmarkEnd w:id="137"/>
+                      <w:bookmarkEnd w:id="138"/>
                       <w:r>
                         <w:t xml:space="preserve"> </w:t>
                       </w:r>
@@ -6471,21 +6931,21 @@
                         <w:spacing w:after="0" w:line="240" w:lineRule="auto"/>
                         <w:jc w:val="center"/>
                       </w:pPr>
-                      <w:bookmarkStart w:id="138" w:name="_Toc305398402"/>
-                      <w:bookmarkStart w:id="139" w:name="_Toc305398506"/>
-                      <w:bookmarkStart w:id="140" w:name="_Toc305398543"/>
-                      <w:bookmarkStart w:id="141" w:name="_Toc307314300"/>
-                      <w:bookmarkStart w:id="142" w:name="_Toc343508278"/>
-                      <w:bookmarkStart w:id="143" w:name="_Toc19090418"/>
+                      <w:bookmarkStart w:id="139" w:name="_Toc305398402"/>
+                      <w:bookmarkStart w:id="140" w:name="_Toc305398506"/>
+                      <w:bookmarkStart w:id="141" w:name="_Toc305398543"/>
+                      <w:bookmarkStart w:id="142" w:name="_Toc307314300"/>
+                      <w:bookmarkStart w:id="143" w:name="_Toc343508278"/>
+                      <w:bookmarkStart w:id="144" w:name="_Toc19090418"/>
                       <w:r>
                         <w:t>GLOSARIO DE TÉRMINOS</w:t>
                       </w:r>
-                      <w:bookmarkEnd w:id="138"/>
                       <w:bookmarkEnd w:id="139"/>
                       <w:bookmarkEnd w:id="140"/>
                       <w:bookmarkEnd w:id="141"/>
                       <w:bookmarkEnd w:id="142"/>
                       <w:bookmarkEnd w:id="143"/>
+                      <w:bookmarkEnd w:id="144"/>
                     </w:p>
                   </w:txbxContent>
                 </v:textbox>
@@ -6831,21 +7291,21 @@
                               <w:pStyle w:val="Ttulo1"/>
                               <w:jc w:val="center"/>
                             </w:pPr>
-                            <w:bookmarkStart w:id="73" w:name="_Toc305398403"/>
-                            <w:bookmarkStart w:id="74" w:name="_Toc305398507"/>
-                            <w:bookmarkStart w:id="75" w:name="_Toc305398544"/>
-                            <w:bookmarkStart w:id="76" w:name="_Toc307314301"/>
-                            <w:bookmarkStart w:id="77" w:name="_Toc343508279"/>
-                            <w:bookmarkStart w:id="78" w:name="_Toc19090419"/>
+                            <w:bookmarkStart w:id="145" w:name="_Toc305398403"/>
+                            <w:bookmarkStart w:id="146" w:name="_Toc305398507"/>
+                            <w:bookmarkStart w:id="147" w:name="_Toc305398544"/>
+                            <w:bookmarkStart w:id="148" w:name="_Toc307314301"/>
+                            <w:bookmarkStart w:id="149" w:name="_Toc343508279"/>
+                            <w:bookmarkStart w:id="150" w:name="_Toc19090419"/>
                             <w:r>
                               <w:t>XI. BIBLIOGRAFÍA</w:t>
                             </w:r>
-                            <w:bookmarkEnd w:id="73"/>
-                            <w:bookmarkEnd w:id="74"/>
-                            <w:bookmarkEnd w:id="75"/>
-                            <w:bookmarkEnd w:id="76"/>
-                            <w:bookmarkEnd w:id="77"/>
-                            <w:bookmarkEnd w:id="78"/>
+                            <w:bookmarkEnd w:id="145"/>
+                            <w:bookmarkEnd w:id="146"/>
+                            <w:bookmarkEnd w:id="147"/>
+                            <w:bookmarkEnd w:id="148"/>
+                            <w:bookmarkEnd w:id="149"/>
+                            <w:bookmarkEnd w:id="150"/>
                           </w:p>
                         </w:txbxContent>
                       </wps:txbx>
@@ -6864,7 +7324,7 @@
               </wp:anchor>
             </w:drawing>
           </mc:Choice>
-          <mc:Fallback xmlns:cx="http://schemas.microsoft.com/office/drawing/2014/chartex" xmlns:cx1="http://schemas.microsoft.com/office/drawing/2015/9/8/chartex" xmlns:w16se="http://schemas.microsoft.com/office/word/2015/wordml/symex">
+          <mc:Fallback>
             <w:pict>
               <v:roundrect w14:anchorId="41747C17" id="AutoShape 50" o:spid="_x0000_s1039" style="position:absolute;left:0;text-align:left;margin-left:43.15pt;margin-top:2.4pt;width:374.25pt;height:37.5pt;z-index:251661312;visibility:visible;mso-wrap-style:square;mso-width-percent:0;mso-height-percent:0;mso-wrap-distance-left:9pt;mso-wrap-distance-top:0;mso-wrap-distance-right:9pt;mso-wrap-distance-bottom:0;mso-position-horizontal:absolute;mso-position-horizontal-relative:text;mso-position-vertical:absolute;mso-position-vertical-relative:text;mso-width-percent:0;mso-height-percent:0;mso-width-relative:page;mso-height-relative:page;v-text-anchor:top" arcsize="10923f" o:gfxdata="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" fillcolor="#9bbb59" strokecolor="#f2f2f2" strokeweight="3pt">
                 <v:shadow on="t" color="#4e6128" opacity=".5" offset="1pt"/>
@@ -6875,21 +7335,21 @@
                         <w:pStyle w:val="Ttulo1"/>
                         <w:jc w:val="center"/>
                       </w:pPr>
-                      <w:bookmarkStart w:id="150" w:name="_Toc305398403"/>
-                      <w:bookmarkStart w:id="151" w:name="_Toc305398507"/>
-                      <w:bookmarkStart w:id="152" w:name="_Toc305398544"/>
-                      <w:bookmarkStart w:id="153" w:name="_Toc307314301"/>
-                      <w:bookmarkStart w:id="154" w:name="_Toc343508279"/>
-                      <w:bookmarkStart w:id="155" w:name="_Toc19090419"/>
+                      <w:bookmarkStart w:id="151" w:name="_Toc305398403"/>
+                      <w:bookmarkStart w:id="152" w:name="_Toc305398507"/>
+                      <w:bookmarkStart w:id="153" w:name="_Toc305398544"/>
+                      <w:bookmarkStart w:id="154" w:name="_Toc307314301"/>
+                      <w:bookmarkStart w:id="155" w:name="_Toc343508279"/>
+                      <w:bookmarkStart w:id="156" w:name="_Toc19090419"/>
                       <w:r>
                         <w:t>XI. BIBLIOGRAFÍA</w:t>
                       </w:r>
-                      <w:bookmarkEnd w:id="150"/>
                       <w:bookmarkEnd w:id="151"/>
                       <w:bookmarkEnd w:id="152"/>
                       <w:bookmarkEnd w:id="153"/>
                       <w:bookmarkEnd w:id="154"/>
                       <w:bookmarkEnd w:id="155"/>
+                      <w:bookmarkEnd w:id="156"/>
                     </w:p>
                   </w:txbxContent>
                 </v:textbox>
@@ -7650,7 +8110,7 @@
                             <w:rPr>
                               <w:noProof/>
                             </w:rPr>
-                            <w:t>18</w:t>
+                            <w:t>6</w:t>
                           </w:r>
                           <w:r>
                             <w:rPr>
@@ -7699,7 +8159,7 @@
                       <w:rPr>
                         <w:noProof/>
                       </w:rPr>
-                      <w:t>18</w:t>
+                      <w:t>6</w:t>
                     </w:r>
                     <w:r>
                       <w:rPr>
@@ -7857,7 +8317,7 @@
                               <w:noProof/>
                               <w:sz w:val="14"/>
                             </w:rPr>
-                            <w:t>18</w:t>
+                            <w:t>6</w:t>
                           </w:r>
                           <w:r>
                             <w:rPr>
@@ -7976,7 +8436,7 @@
                         <w:noProof/>
                         <w:sz w:val="14"/>
                       </w:rPr>
-                      <w:t>18</w:t>
+                      <w:t>6</w:t>
                     </w:r>
                     <w:r>
                       <w:rPr>
@@ -8236,7 +8696,7 @@
             </wp:anchor>
           </w:drawing>
         </mc:Choice>
-        <mc:Fallback xmlns:cx="http://schemas.microsoft.com/office/drawing/2014/chartex" xmlns:cx1="http://schemas.microsoft.com/office/drawing/2015/9/8/chartex" xmlns:w16se="http://schemas.microsoft.com/office/word/2015/wordml/symex">
+        <mc:Fallback xmlns:w16se="http://schemas.microsoft.com/office/word/2015/wordml/symex" xmlns:cx1="http://schemas.microsoft.com/office/drawing/2015/9/8/chartex" xmlns:cx="http://schemas.microsoft.com/office/drawing/2014/chartex">
           <w:pict>
             <v:rect w14:anchorId="255725F8" id="Rectangle 13" o:spid="_x0000_s1026" style="position:absolute;margin-left:-52.75pt;margin-top:16.35pt;width:23.8pt;height:687.5pt;z-index:251657216;visibility:visible;mso-wrap-style:square;mso-width-percent:0;mso-height-percent:0;mso-wrap-distance-left:9pt;mso-wrap-distance-top:0;mso-wrap-distance-right:9pt;mso-wrap-distance-bottom:0;mso-position-horizontal:absolute;mso-position-horizontal-relative:text;mso-position-vertical:absolute;mso-position-vertical-relative:text;mso-width-percent:0;mso-height-percent:0;mso-width-relative:page;mso-height-relative:page;v-text-anchor:top" o:gfxdata="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" fillcolor="#5c9a6c" strokecolor="#5c9a6c" strokeweight="1pt">
               <v:fill color2="#2b4732" focus="50%" type="gradient"/>
@@ -13568,7 +14028,7 @@
 </file>
 
 <file path=customXml/itemProps1.xml><?xml version="1.0" encoding="utf-8"?>
-<ds:datastoreItem xmlns:ds="http://schemas.openxmlformats.org/officeDocument/2006/customXml" ds:itemID="{27F468E8-ED02-4EC5-8C5F-2E836A1E78A8}">
+<ds:datastoreItem xmlns:ds="http://schemas.openxmlformats.org/officeDocument/2006/customXml" ds:itemID="{DB3C0EDC-6E1C-4650-B4F7-34F34C5A7B67}">
   <ds:schemaRefs>
     <ds:schemaRef ds:uri="http://schemas.openxmlformats.org/officeDocument/2006/bibliography"/>
   </ds:schemaRefs>

</xml_diff>

<commit_message>
Información de las fases actualizada
Se completó y actualizó la información de las fases de la metodología, así como se ajustó el cronograma de actividades
</commit_message>
<xml_diff>
--- a/Anteproyecto de Investigación_Residencias Profesionales.docx
+++ b/Anteproyecto de Investigación_Residencias Profesionales.docx
@@ -343,7 +343,7 @@
               </wp:anchor>
             </w:drawing>
           </mc:Choice>
-          <mc:Fallback xmlns:w16se="http://schemas.microsoft.com/office/word/2015/wordml/symex" xmlns:cx1="http://schemas.microsoft.com/office/drawing/2015/9/8/chartex" xmlns:cx="http://schemas.microsoft.com/office/drawing/2014/chartex">
+          <mc:Fallback xmlns:cx="http://schemas.microsoft.com/office/drawing/2014/chartex" xmlns:cx1="http://schemas.microsoft.com/office/drawing/2015/9/8/chartex" xmlns:w16se="http://schemas.microsoft.com/office/word/2015/wordml/symex">
             <w:pict>
               <v:rect w14:anchorId="18261119" id="Rectangle 65" o:spid="_x0000_s1026" style="position:absolute;margin-left:57.65pt;margin-top:10.4pt;width:335.5pt;height:123.6pt;z-index:251662336;visibility:visible;mso-wrap-style:square;mso-width-percent:0;mso-height-percent:0;mso-wrap-distance-left:9pt;mso-wrap-distance-top:0;mso-wrap-distance-right:9pt;mso-wrap-distance-bottom:0;mso-position-horizontal:absolute;mso-position-horizontal-relative:text;mso-position-vertical:absolute;mso-position-vertical-relative:text;mso-width-percent:0;mso-height-percent:0;mso-width-relative:page;mso-height-relative:page;v-text-anchor:top" o:gfxdata="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" strokeweight="4.5pt">
                 <v:stroke linestyle="thinThick"/>
@@ -2668,7 +2668,13 @@
         <w:rPr>
           <w:sz w:val="24"/>
         </w:rPr>
-        <w:t xml:space="preserve">Actualmente el Instituto Tecnológico Superior del sur de Guanajuato cuenta con una lista de las empresas y negocios con las que tiene convenio la institución para que los alumnos tanto de servicio social como de residencias profesionales puedan realizar estas actividades que son necesarias </w:t>
+        <w:t>El</w:t>
+      </w:r>
+      <w:r>
+        <w:rPr>
+          <w:sz w:val="24"/>
+        </w:rPr>
+        <w:t xml:space="preserve"> Instituto Tecnológico Superior del sur de Guanajuato cuenta con una lista de las empresas y negocios con las que tiene convenio la institución para que los alumnos tanto de servicio social como de residencias profesionales puedan realizar estas actividades que son necesarias </w:t>
       </w:r>
       <w:r>
         <w:rPr>
@@ -2970,7 +2976,25 @@
         <w:rPr>
           <w:sz w:val="24"/>
         </w:rPr>
-        <w:t xml:space="preserve"> más alumnos la visualicen?</w:t>
+        <w:t xml:space="preserve"> más alumnos la visualicen</w:t>
+      </w:r>
+      <w:r>
+        <w:rPr>
+          <w:sz w:val="24"/>
+        </w:rPr>
+        <w:t xml:space="preserve"> y obtengan más fácilmente la informació</w:t>
+      </w:r>
+      <w:r>
+        <w:rPr>
+          <w:sz w:val="24"/>
+        </w:rPr>
+        <w:t>n de la lista mencionada</w:t>
+      </w:r>
+      <w:r>
+        <w:rPr>
+          <w:sz w:val="24"/>
+        </w:rPr>
+        <w:t>?</w:t>
       </w:r>
     </w:p>
     <w:p>
@@ -3662,8 +3686,6 @@
         </w:rPr>
         <w:t>.</w:t>
       </w:r>
-      <w:bookmarkStart w:id="60" w:name="_GoBack"/>
-      <w:bookmarkEnd w:id="60"/>
     </w:p>
     <w:p>
       <w:pPr>
@@ -3773,7 +3795,13 @@
         <w:rPr>
           <w:sz w:val="24"/>
         </w:rPr>
-        <w:t>6.- Recaudación de requerimientos para elaborar una página web.</w:t>
+        <w:t xml:space="preserve">6.- </w:t>
+      </w:r>
+      <w:r>
+        <w:rPr>
+          <w:sz w:val="24"/>
+        </w:rPr>
+        <w:t xml:space="preserve">Recaudar los requerimientos para elaborar una página web. </w:t>
       </w:r>
     </w:p>
     <w:p>
@@ -3806,6 +3834,137 @@
           <w:sz w:val="24"/>
         </w:rPr>
         <w:t>ps o casos de uso que servirán de base para las pantallas de la página web.</w:t>
+      </w:r>
+    </w:p>
+    <w:p>
+      <w:pPr>
+        <w:spacing w:line="360" w:lineRule="auto"/>
+        <w:rPr>
+          <w:sz w:val="24"/>
+        </w:rPr>
+      </w:pPr>
+      <w:r>
+        <w:rPr>
+          <w:sz w:val="24"/>
+        </w:rPr>
+        <w:t>8</w:t>
+      </w:r>
+      <w:r>
+        <w:rPr>
+          <w:sz w:val="24"/>
+        </w:rPr>
+        <w:t>.-</w:t>
+      </w:r>
+      <w:r>
+        <w:rPr>
+          <w:sz w:val="24"/>
+        </w:rPr>
+        <w:t xml:space="preserve"> Realizar la programación de los casos de us</w:t>
+      </w:r>
+      <w:r>
+        <w:rPr>
+          <w:sz w:val="24"/>
+        </w:rPr>
+        <w:t xml:space="preserve">o o Mock Ups de la página web. </w:t>
+      </w:r>
+    </w:p>
+    <w:p>
+      <w:pPr>
+        <w:spacing w:line="360" w:lineRule="auto"/>
+        <w:rPr>
+          <w:sz w:val="24"/>
+        </w:rPr>
+      </w:pPr>
+      <w:r>
+        <w:rPr>
+          <w:sz w:val="24"/>
+        </w:rPr>
+        <w:t>9</w:t>
+      </w:r>
+      <w:r>
+        <w:rPr>
+          <w:sz w:val="24"/>
+        </w:rPr>
+        <w:t>.-</w:t>
+      </w:r>
+      <w:r>
+        <w:rPr>
+          <w:sz w:val="24"/>
+        </w:rPr>
+        <w:t xml:space="preserve"> Montar la págin</w:t>
+      </w:r>
+      <w:r>
+        <w:rPr>
+          <w:sz w:val="24"/>
+        </w:rPr>
+        <w:t>a web en el servidor del ITSUR.</w:t>
+      </w:r>
+    </w:p>
+    <w:p>
+      <w:pPr>
+        <w:spacing w:line="360" w:lineRule="auto"/>
+        <w:rPr>
+          <w:sz w:val="24"/>
+        </w:rPr>
+      </w:pPr>
+      <w:r>
+        <w:rPr>
+          <w:sz w:val="24"/>
+        </w:rPr>
+        <w:t>10</w:t>
+      </w:r>
+      <w:r>
+        <w:rPr>
+          <w:sz w:val="24"/>
+        </w:rPr>
+        <w:t>.-</w:t>
+      </w:r>
+      <w:r>
+        <w:rPr>
+          <w:sz w:val="24"/>
+        </w:rPr>
+        <w:t xml:space="preserve"> Subir la información de las empresas para residentes y el número de alumnos solicitados por empresa.</w:t>
+      </w:r>
+    </w:p>
+    <w:p>
+      <w:pPr>
+        <w:spacing w:line="360" w:lineRule="auto"/>
+        <w:rPr>
+          <w:sz w:val="24"/>
+        </w:rPr>
+      </w:pPr>
+    </w:p>
+    <w:p>
+      <w:pPr>
+        <w:spacing w:line="360" w:lineRule="auto"/>
+        <w:rPr>
+          <w:sz w:val="24"/>
+        </w:rPr>
+      </w:pPr>
+      <w:r>
+        <w:rPr>
+          <w:sz w:val="24"/>
+        </w:rPr>
+        <w:lastRenderedPageBreak/>
+        <w:t>11</w:t>
+      </w:r>
+      <w:r>
+        <w:rPr>
+          <w:sz w:val="24"/>
+        </w:rPr>
+        <w:t>.-</w:t>
+      </w:r>
+      <w:r>
+        <w:rPr>
+          <w:sz w:val="24"/>
+        </w:rPr>
+        <w:t xml:space="preserve"> Evaluar la tasa de consulta de los al</w:t>
+      </w:r>
+      <w:r>
+        <w:rPr>
+          <w:sz w:val="24"/>
+        </w:rPr>
+        <w:t>umnos que ingresan a la página.</w:t>
       </w:r>
     </w:p>
     <w:p>
@@ -3908,21 +4067,21 @@
                               <w:pStyle w:val="Ttulo1"/>
                               <w:jc w:val="center"/>
                             </w:pPr>
-                            <w:bookmarkStart w:id="61" w:name="_Toc305398396"/>
-                            <w:bookmarkStart w:id="62" w:name="_Toc305398500"/>
-                            <w:bookmarkStart w:id="63" w:name="_Toc305398537"/>
-                            <w:bookmarkStart w:id="64" w:name="_Toc307314294"/>
-                            <w:bookmarkStart w:id="65" w:name="_Toc343508272"/>
-                            <w:bookmarkStart w:id="66" w:name="_Toc19090412"/>
+                            <w:bookmarkStart w:id="60" w:name="_Toc305398396"/>
+                            <w:bookmarkStart w:id="61" w:name="_Toc305398500"/>
+                            <w:bookmarkStart w:id="62" w:name="_Toc305398537"/>
+                            <w:bookmarkStart w:id="63" w:name="_Toc307314294"/>
+                            <w:bookmarkStart w:id="64" w:name="_Toc343508272"/>
+                            <w:bookmarkStart w:id="65" w:name="_Toc19090412"/>
                             <w:r>
                               <w:t>V. MARCO TEÓRICO</w:t>
                             </w:r>
+                            <w:bookmarkEnd w:id="60"/>
                             <w:bookmarkEnd w:id="61"/>
                             <w:bookmarkEnd w:id="62"/>
                             <w:bookmarkEnd w:id="63"/>
                             <w:bookmarkEnd w:id="64"/>
                             <w:bookmarkEnd w:id="65"/>
-                            <w:bookmarkEnd w:id="66"/>
                           </w:p>
                         </w:txbxContent>
                       </wps:txbx>
@@ -3952,21 +4111,21 @@
                         <w:pStyle w:val="Ttulo1"/>
                         <w:jc w:val="center"/>
                       </w:pPr>
-                      <w:bookmarkStart w:id="67" w:name="_Toc305398396"/>
-                      <w:bookmarkStart w:id="68" w:name="_Toc305398500"/>
-                      <w:bookmarkStart w:id="69" w:name="_Toc305398537"/>
-                      <w:bookmarkStart w:id="70" w:name="_Toc307314294"/>
-                      <w:bookmarkStart w:id="71" w:name="_Toc343508272"/>
-                      <w:bookmarkStart w:id="72" w:name="_Toc19090412"/>
+                      <w:bookmarkStart w:id="66" w:name="_Toc305398396"/>
+                      <w:bookmarkStart w:id="67" w:name="_Toc305398500"/>
+                      <w:bookmarkStart w:id="68" w:name="_Toc305398537"/>
+                      <w:bookmarkStart w:id="69" w:name="_Toc307314294"/>
+                      <w:bookmarkStart w:id="70" w:name="_Toc343508272"/>
+                      <w:bookmarkStart w:id="71" w:name="_Toc19090412"/>
                       <w:r>
                         <w:t>V. MARCO TEÓRICO</w:t>
                       </w:r>
+                      <w:bookmarkEnd w:id="66"/>
                       <w:bookmarkEnd w:id="67"/>
                       <w:bookmarkEnd w:id="68"/>
                       <w:bookmarkEnd w:id="69"/>
                       <w:bookmarkEnd w:id="70"/>
                       <w:bookmarkEnd w:id="71"/>
-                      <w:bookmarkEnd w:id="72"/>
                     </w:p>
                   </w:txbxContent>
                 </v:textbox>
@@ -4667,21 +4826,21 @@
                               <w:pStyle w:val="Ttulo1"/>
                               <w:jc w:val="center"/>
                             </w:pPr>
-                            <w:bookmarkStart w:id="73" w:name="_Toc305398397"/>
-                            <w:bookmarkStart w:id="74" w:name="_Toc305398501"/>
-                            <w:bookmarkStart w:id="75" w:name="_Toc305398538"/>
-                            <w:bookmarkStart w:id="76" w:name="_Toc307314295"/>
-                            <w:bookmarkStart w:id="77" w:name="_Toc343508273"/>
-                            <w:bookmarkStart w:id="78" w:name="_Toc19090413"/>
+                            <w:bookmarkStart w:id="72" w:name="_Toc305398397"/>
+                            <w:bookmarkStart w:id="73" w:name="_Toc305398501"/>
+                            <w:bookmarkStart w:id="74" w:name="_Toc305398538"/>
+                            <w:bookmarkStart w:id="75" w:name="_Toc307314295"/>
+                            <w:bookmarkStart w:id="76" w:name="_Toc343508273"/>
+                            <w:bookmarkStart w:id="77" w:name="_Toc19090413"/>
                             <w:r>
                               <w:t>VI. HIPÓTESIS</w:t>
                             </w:r>
+                            <w:bookmarkEnd w:id="72"/>
                             <w:bookmarkEnd w:id="73"/>
                             <w:bookmarkEnd w:id="74"/>
                             <w:bookmarkEnd w:id="75"/>
                             <w:bookmarkEnd w:id="76"/>
                             <w:bookmarkEnd w:id="77"/>
-                            <w:bookmarkEnd w:id="78"/>
                           </w:p>
                         </w:txbxContent>
                       </wps:txbx>
@@ -4711,21 +4870,21 @@
                         <w:pStyle w:val="Ttulo1"/>
                         <w:jc w:val="center"/>
                       </w:pPr>
-                      <w:bookmarkStart w:id="79" w:name="_Toc305398397"/>
-                      <w:bookmarkStart w:id="80" w:name="_Toc305398501"/>
-                      <w:bookmarkStart w:id="81" w:name="_Toc305398538"/>
-                      <w:bookmarkStart w:id="82" w:name="_Toc307314295"/>
-                      <w:bookmarkStart w:id="83" w:name="_Toc343508273"/>
-                      <w:bookmarkStart w:id="84" w:name="_Toc19090413"/>
+                      <w:bookmarkStart w:id="78" w:name="_Toc305398397"/>
+                      <w:bookmarkStart w:id="79" w:name="_Toc305398501"/>
+                      <w:bookmarkStart w:id="80" w:name="_Toc305398538"/>
+                      <w:bookmarkStart w:id="81" w:name="_Toc307314295"/>
+                      <w:bookmarkStart w:id="82" w:name="_Toc343508273"/>
+                      <w:bookmarkStart w:id="83" w:name="_Toc19090413"/>
                       <w:r>
                         <w:t>VI. HIPÓTESIS</w:t>
                       </w:r>
+                      <w:bookmarkEnd w:id="78"/>
                       <w:bookmarkEnd w:id="79"/>
                       <w:bookmarkEnd w:id="80"/>
                       <w:bookmarkEnd w:id="81"/>
                       <w:bookmarkEnd w:id="82"/>
                       <w:bookmarkEnd w:id="83"/>
-                      <w:bookmarkEnd w:id="84"/>
                     </w:p>
                   </w:txbxContent>
                 </v:textbox>
@@ -4954,21 +5113,21 @@
                               <w:pStyle w:val="Ttulo1"/>
                               <w:jc w:val="center"/>
                             </w:pPr>
-                            <w:bookmarkStart w:id="85" w:name="_Toc305398398"/>
-                            <w:bookmarkStart w:id="86" w:name="_Toc305398502"/>
-                            <w:bookmarkStart w:id="87" w:name="_Toc305398539"/>
-                            <w:bookmarkStart w:id="88" w:name="_Toc307314296"/>
-                            <w:bookmarkStart w:id="89" w:name="_Toc343508274"/>
-                            <w:bookmarkStart w:id="90" w:name="_Toc19090414"/>
+                            <w:bookmarkStart w:id="84" w:name="_Toc305398398"/>
+                            <w:bookmarkStart w:id="85" w:name="_Toc305398502"/>
+                            <w:bookmarkStart w:id="86" w:name="_Toc305398539"/>
+                            <w:bookmarkStart w:id="87" w:name="_Toc307314296"/>
+                            <w:bookmarkStart w:id="88" w:name="_Toc343508274"/>
+                            <w:bookmarkStart w:id="89" w:name="_Toc19090414"/>
                             <w:r>
                               <w:t>VII. METODOLOGÍA</w:t>
                             </w:r>
+                            <w:bookmarkEnd w:id="84"/>
                             <w:bookmarkEnd w:id="85"/>
                             <w:bookmarkEnd w:id="86"/>
                             <w:bookmarkEnd w:id="87"/>
                             <w:bookmarkEnd w:id="88"/>
                             <w:bookmarkEnd w:id="89"/>
-                            <w:bookmarkEnd w:id="90"/>
                           </w:p>
                         </w:txbxContent>
                       </wps:txbx>
@@ -4998,21 +5157,21 @@
                         <w:pStyle w:val="Ttulo1"/>
                         <w:jc w:val="center"/>
                       </w:pPr>
-                      <w:bookmarkStart w:id="91" w:name="_Toc305398398"/>
-                      <w:bookmarkStart w:id="92" w:name="_Toc305398502"/>
-                      <w:bookmarkStart w:id="93" w:name="_Toc305398539"/>
-                      <w:bookmarkStart w:id="94" w:name="_Toc307314296"/>
-                      <w:bookmarkStart w:id="95" w:name="_Toc343508274"/>
-                      <w:bookmarkStart w:id="96" w:name="_Toc19090414"/>
+                      <w:bookmarkStart w:id="90" w:name="_Toc305398398"/>
+                      <w:bookmarkStart w:id="91" w:name="_Toc305398502"/>
+                      <w:bookmarkStart w:id="92" w:name="_Toc305398539"/>
+                      <w:bookmarkStart w:id="93" w:name="_Toc307314296"/>
+                      <w:bookmarkStart w:id="94" w:name="_Toc343508274"/>
+                      <w:bookmarkStart w:id="95" w:name="_Toc19090414"/>
                       <w:r>
                         <w:t>VII. METODOLOGÍA</w:t>
                       </w:r>
+                      <w:bookmarkEnd w:id="90"/>
                       <w:bookmarkEnd w:id="91"/>
                       <w:bookmarkEnd w:id="92"/>
                       <w:bookmarkEnd w:id="93"/>
                       <w:bookmarkEnd w:id="94"/>
                       <w:bookmarkEnd w:id="95"/>
-                      <w:bookmarkEnd w:id="96"/>
                     </w:p>
                   </w:txbxContent>
                 </v:textbox>
@@ -5220,7 +5379,21 @@
           <w:b/>
           <w:sz w:val="24"/>
         </w:rPr>
-        <w:t>Fase5: Publicar la lista de las empresas que tienen convenio con la institución en el grupo de Facebook Todos Somos ITSUR.</w:t>
+        <w:t>Fase</w:t>
+      </w:r>
+      <w:r>
+        <w:rPr>
+          <w:b/>
+          <w:sz w:val="24"/>
+        </w:rPr>
+        <w:t xml:space="preserve"> </w:t>
+      </w:r>
+      <w:r>
+        <w:rPr>
+          <w:b/>
+          <w:sz w:val="24"/>
+        </w:rPr>
+        <w:t>5: Publicar la lista de las empresas que tienen convenio con la institución en el grupo de Facebook Todos Somos ITSUR.</w:t>
       </w:r>
     </w:p>
     <w:p>
@@ -5251,7 +5424,7 @@
           <w:b/>
           <w:sz w:val="24"/>
         </w:rPr>
-        <w:t>Fase6: Recaudar</w:t>
+        <w:t>Fase</w:t>
       </w:r>
       <w:r>
         <w:rPr>
@@ -5265,6 +5438,20 @@
           <w:b/>
           <w:sz w:val="24"/>
         </w:rPr>
+        <w:t>6: Recaudar</w:t>
+      </w:r>
+      <w:r>
+        <w:rPr>
+          <w:b/>
+          <w:sz w:val="24"/>
+        </w:rPr>
+        <w:t xml:space="preserve"> </w:t>
+      </w:r>
+      <w:r>
+        <w:rPr>
+          <w:b/>
+          <w:sz w:val="24"/>
+        </w:rPr>
         <w:t>los</w:t>
       </w:r>
       <w:r>
@@ -5302,13 +5489,27 @@
           <w:b/>
           <w:sz w:val="24"/>
         </w:rPr>
-        <w:t>Fase7: Realizar los M</w:t>
+        <w:t>Fase</w:t>
       </w:r>
       <w:r>
         <w:rPr>
           <w:b/>
           <w:sz w:val="24"/>
         </w:rPr>
+        <w:t xml:space="preserve"> </w:t>
+      </w:r>
+      <w:r>
+        <w:rPr>
+          <w:b/>
+          <w:sz w:val="24"/>
+        </w:rPr>
+        <w:t>7: Realizar los M</w:t>
+      </w:r>
+      <w:r>
+        <w:rPr>
+          <w:b/>
+          <w:sz w:val="24"/>
+        </w:rPr>
         <w:t>ock Ups o casos de uso que servirán de base para las pantallas de la página web.</w:t>
       </w:r>
     </w:p>
@@ -5348,14 +5549,6 @@
       <w:pPr>
         <w:spacing w:line="360" w:lineRule="auto"/>
         <w:rPr>
-          <w:sz w:val="24"/>
-        </w:rPr>
-      </w:pPr>
-    </w:p>
-    <w:p>
-      <w:pPr>
-        <w:spacing w:line="360" w:lineRule="auto"/>
-        <w:rPr>
           <w:b/>
           <w:sz w:val="24"/>
         </w:rPr>
@@ -5365,7 +5558,7 @@
           <w:b/>
           <w:sz w:val="24"/>
         </w:rPr>
-        <w:t>Fase8: Realizar la programación de los casos de uso o Mock Ups de la página web.</w:t>
+        <w:t>Fase</w:t>
       </w:r>
       <w:r>
         <w:rPr>
@@ -5374,6 +5567,20 @@
         </w:rPr>
         <w:t xml:space="preserve"> </w:t>
       </w:r>
+      <w:r>
+        <w:rPr>
+          <w:b/>
+          <w:sz w:val="24"/>
+        </w:rPr>
+        <w:t>8: Realizar la programación de los casos de uso o Mock Ups de la página web.</w:t>
+      </w:r>
+      <w:r>
+        <w:rPr>
+          <w:b/>
+          <w:sz w:val="24"/>
+        </w:rPr>
+        <w:t xml:space="preserve"> </w:t>
+      </w:r>
     </w:p>
     <w:p>
       <w:pPr>
@@ -5415,30 +5622,26 @@
           <w:sz w:val="24"/>
         </w:rPr>
       </w:pPr>
-    </w:p>
-    <w:p>
-      <w:pPr>
-        <w:spacing w:line="360" w:lineRule="auto"/>
+      <w:r>
         <w:rPr>
           <w:b/>
           <w:sz w:val="24"/>
         </w:rPr>
-      </w:pPr>
-    </w:p>
-    <w:p>
-      <w:pPr>
-        <w:spacing w:line="360" w:lineRule="auto"/>
+        <w:t>Fase</w:t>
+      </w:r>
+      <w:r>
         <w:rPr>
           <w:b/>
           <w:sz w:val="24"/>
         </w:rPr>
-      </w:pPr>
+        <w:t xml:space="preserve"> </w:t>
+      </w:r>
       <w:r>
         <w:rPr>
           <w:b/>
           <w:sz w:val="24"/>
         </w:rPr>
-        <w:t>Fase9: Montar la página web en el servidor del ITSUR.</w:t>
+        <w:t>9: Montar la página web en el servidor del ITSUR.</w:t>
       </w:r>
     </w:p>
     <w:p>
@@ -5463,44 +5666,95 @@
           <w:sz w:val="24"/>
         </w:rPr>
       </w:pPr>
-    </w:p>
-    <w:p>
-      <w:pPr>
-        <w:spacing w:line="360" w:lineRule="auto"/>
-        <w:rPr>
-          <w:sz w:val="24"/>
-        </w:rPr>
-      </w:pPr>
       <w:r>
         <w:rPr>
           <w:b/>
           <w:sz w:val="24"/>
         </w:rPr>
-        <w:t>Fase10: Subir la información de las empresas para residentes y el número de alumnos solicitados por empresa.</w:t>
-      </w:r>
-    </w:p>
-    <w:p>
-      <w:pPr>
-        <w:spacing w:line="360" w:lineRule="auto"/>
-        <w:rPr>
-          <w:sz w:val="24"/>
-        </w:rPr>
-      </w:pPr>
-    </w:p>
-    <w:p>
-      <w:pPr>
-        <w:spacing w:line="360" w:lineRule="auto"/>
+        <w:t>Fase</w:t>
+      </w:r>
+      <w:r>
         <w:rPr>
           <w:b/>
           <w:sz w:val="24"/>
         </w:rPr>
-      </w:pPr>
+        <w:t xml:space="preserve"> </w:t>
+      </w:r>
       <w:r>
         <w:rPr>
           <w:b/>
           <w:sz w:val="24"/>
         </w:rPr>
+        <w:t>10: Subir la información de las empresas para residentes y el número de alumnos solicitados por empresa.</w:t>
+      </w:r>
+    </w:p>
+    <w:p>
+      <w:pPr>
+        <w:spacing w:line="360" w:lineRule="auto"/>
+        <w:rPr>
+          <w:sz w:val="24"/>
+        </w:rPr>
+      </w:pPr>
+      <w:r>
+        <w:rPr>
+          <w:sz w:val="24"/>
+        </w:rPr>
+        <w:lastRenderedPageBreak/>
+        <w:t>Al montar la página en el servidor, estará disponible para consultarla desde el dominio donde está alojada, en este caso el ITSUR o desde internet, pero para esta fase será necesario crear un usuario por cada empresa en la lista para poder llenar los datos de contacto, que posteriormente será posible actualizar en caso de algún cambio. Luego de esto, quedará completamente lista para que los alumnos puedan entrar a consultar alguna de las opciones proporcionadas para sus residencias profesionales.</w:t>
+      </w:r>
+    </w:p>
+    <w:p>
+      <w:pPr>
+        <w:spacing w:line="360" w:lineRule="auto"/>
+        <w:rPr>
+          <w:b/>
+          <w:sz w:val="24"/>
+        </w:rPr>
+      </w:pPr>
+      <w:r>
+        <w:rPr>
+          <w:b/>
+          <w:sz w:val="24"/>
+        </w:rPr>
         <w:t>Fase11: Evaluar la tasa de consulta de los alumnos que ingresan a la página.</w:t>
+      </w:r>
+    </w:p>
+    <w:p>
+      <w:pPr>
+        <w:spacing w:line="360" w:lineRule="auto"/>
+        <w:rPr>
+          <w:sz w:val="24"/>
+        </w:rPr>
+      </w:pPr>
+      <w:r>
+        <w:rPr>
+          <w:sz w:val="24"/>
+        </w:rPr>
+        <w:t xml:space="preserve">Cuando los </w:t>
+      </w:r>
+      <w:r>
+        <w:rPr>
+          <w:sz w:val="24"/>
+        </w:rPr>
+        <w:t>futuros residentes</w:t>
+      </w:r>
+      <w:r>
+        <w:rPr>
+          <w:sz w:val="24"/>
+        </w:rPr>
+        <w:t xml:space="preserve"> estén por inscribirse</w:t>
+      </w:r>
+      <w:r>
+        <w:rPr>
+          <w:sz w:val="24"/>
+        </w:rPr>
+        <w:t xml:space="preserve"> y hayan decidido a qué empresa ir, se recabarán los datos sobre las visitas que obtuvo la página, con el fin de obtener estadísiticas y comparar la cantidad total de los alumnos que pudieron ir a residencias y el número de visualizaciones de la página,</w:t>
+      </w:r>
+      <w:r>
+        <w:rPr>
+          <w:sz w:val="24"/>
+        </w:rPr>
+        <w:t xml:space="preserve"> con el fin de comprobar el porcentaje del alcance total.</w:t>
       </w:r>
     </w:p>
     <w:p>
@@ -5607,21 +5861,21 @@
                               <w:pStyle w:val="Ttulo1"/>
                               <w:jc w:val="center"/>
                             </w:pPr>
-                            <w:bookmarkStart w:id="97" w:name="_Toc305398399"/>
-                            <w:bookmarkStart w:id="98" w:name="_Toc305398503"/>
-                            <w:bookmarkStart w:id="99" w:name="_Toc305398540"/>
-                            <w:bookmarkStart w:id="100" w:name="_Toc307314297"/>
-                            <w:bookmarkStart w:id="101" w:name="_Toc343508275"/>
-                            <w:bookmarkStart w:id="102" w:name="_Toc19090415"/>
+                            <w:bookmarkStart w:id="96" w:name="_Toc305398399"/>
+                            <w:bookmarkStart w:id="97" w:name="_Toc305398503"/>
+                            <w:bookmarkStart w:id="98" w:name="_Toc305398540"/>
+                            <w:bookmarkStart w:id="99" w:name="_Toc307314297"/>
+                            <w:bookmarkStart w:id="100" w:name="_Toc343508275"/>
+                            <w:bookmarkStart w:id="101" w:name="_Toc19090415"/>
                             <w:r>
                               <w:t>VIII. CRONOGRAMA</w:t>
                             </w:r>
+                            <w:bookmarkEnd w:id="96"/>
                             <w:bookmarkEnd w:id="97"/>
                             <w:bookmarkEnd w:id="98"/>
                             <w:bookmarkEnd w:id="99"/>
                             <w:bookmarkEnd w:id="100"/>
                             <w:bookmarkEnd w:id="101"/>
-                            <w:bookmarkEnd w:id="102"/>
                           </w:p>
                         </w:txbxContent>
                       </wps:txbx>
@@ -5651,21 +5905,21 @@
                         <w:pStyle w:val="Ttulo1"/>
                         <w:jc w:val="center"/>
                       </w:pPr>
-                      <w:bookmarkStart w:id="103" w:name="_Toc305398399"/>
-                      <w:bookmarkStart w:id="104" w:name="_Toc305398503"/>
-                      <w:bookmarkStart w:id="105" w:name="_Toc305398540"/>
-                      <w:bookmarkStart w:id="106" w:name="_Toc307314297"/>
-                      <w:bookmarkStart w:id="107" w:name="_Toc343508275"/>
-                      <w:bookmarkStart w:id="108" w:name="_Toc19090415"/>
+                      <w:bookmarkStart w:id="102" w:name="_Toc305398399"/>
+                      <w:bookmarkStart w:id="103" w:name="_Toc305398503"/>
+                      <w:bookmarkStart w:id="104" w:name="_Toc305398540"/>
+                      <w:bookmarkStart w:id="105" w:name="_Toc307314297"/>
+                      <w:bookmarkStart w:id="106" w:name="_Toc343508275"/>
+                      <w:bookmarkStart w:id="107" w:name="_Toc19090415"/>
                       <w:r>
                         <w:t>VIII. CRONOGRAMA</w:t>
                       </w:r>
+                      <w:bookmarkEnd w:id="102"/>
                       <w:bookmarkEnd w:id="103"/>
                       <w:bookmarkEnd w:id="104"/>
                       <w:bookmarkEnd w:id="105"/>
                       <w:bookmarkEnd w:id="106"/>
                       <w:bookmarkEnd w:id="107"/>
-                      <w:bookmarkEnd w:id="108"/>
                     </w:p>
                   </w:txbxContent>
                 </v:textbox>
@@ -5847,7 +6101,14 @@
           <w:b/>
           <w:sz w:val="24"/>
         </w:rPr>
-        <w:t xml:space="preserve">Fase 5: </w:t>
+        <w:t xml:space="preserve">Fase </w:t>
+      </w:r>
+      <w:r>
+        <w:rPr>
+          <w:b/>
+          <w:sz w:val="24"/>
+        </w:rPr>
+        <w:t xml:space="preserve">5: </w:t>
       </w:r>
       <w:r>
         <w:rPr>
@@ -5878,7 +6139,21 @@
           <w:b/>
           <w:sz w:val="24"/>
         </w:rPr>
-        <w:t xml:space="preserve">Fase6: </w:t>
+        <w:t>Fase</w:t>
+      </w:r>
+      <w:r>
+        <w:rPr>
+          <w:b/>
+          <w:sz w:val="24"/>
+        </w:rPr>
+        <w:t xml:space="preserve"> </w:t>
+      </w:r>
+      <w:r>
+        <w:rPr>
+          <w:b/>
+          <w:sz w:val="24"/>
+        </w:rPr>
+        <w:t xml:space="preserve">6: </w:t>
       </w:r>
       <w:r>
         <w:rPr>
@@ -5909,7 +6184,21 @@
           <w:b/>
           <w:sz w:val="24"/>
         </w:rPr>
-        <w:t xml:space="preserve">Fase7: </w:t>
+        <w:t>Fase</w:t>
+      </w:r>
+      <w:r>
+        <w:rPr>
+          <w:b/>
+          <w:sz w:val="24"/>
+        </w:rPr>
+        <w:t xml:space="preserve"> </w:t>
+      </w:r>
+      <w:r>
+        <w:rPr>
+          <w:b/>
+          <w:sz w:val="24"/>
+        </w:rPr>
+        <w:t xml:space="preserve">7: </w:t>
       </w:r>
       <w:r>
         <w:rPr>
@@ -5938,21 +6227,240 @@
     </w:p>
     <w:p>
       <w:pPr>
-        <w:spacing w:line="360" w:lineRule="auto"/>
-        <w:rPr>
-          <w:sz w:val="24"/>
-        </w:rPr>
-      </w:pPr>
+        <w:pStyle w:val="Prrafodelista"/>
+        <w:numPr>
+          <w:ilvl w:val="0"/>
+          <w:numId w:val="34"/>
+        </w:numPr>
+        <w:autoSpaceDE/>
+        <w:autoSpaceDN/>
+        <w:adjustRightInd/>
+        <w:spacing w:after="160" w:line="360" w:lineRule="auto"/>
+        <w:contextualSpacing/>
+        <w:rPr>
+          <w:b/>
+          <w:sz w:val="24"/>
+        </w:rPr>
+      </w:pPr>
+      <w:r>
+        <w:rPr>
+          <w:b/>
+          <w:sz w:val="24"/>
+        </w:rPr>
+        <w:t>Fase</w:t>
+      </w:r>
+      <w:r>
+        <w:rPr>
+          <w:b/>
+          <w:sz w:val="24"/>
+        </w:rPr>
+        <w:t xml:space="preserve"> </w:t>
+      </w:r>
+      <w:r>
+        <w:rPr>
+          <w:b/>
+          <w:sz w:val="24"/>
+        </w:rPr>
+        <w:t xml:space="preserve">8: </w:t>
+      </w:r>
+      <w:r>
+        <w:rPr>
+          <w:sz w:val="24"/>
+        </w:rPr>
+        <w:t>Realizar la programación de los casos de uso o Mock Ups de la página web.</w:t>
+      </w:r>
+      <w:r>
+        <w:rPr>
+          <w:b/>
+          <w:sz w:val="24"/>
+        </w:rPr>
+        <w:t xml:space="preserve"> </w:t>
+      </w:r>
+    </w:p>
+    <w:p>
+      <w:pPr>
+        <w:pStyle w:val="Prrafodelista"/>
+        <w:numPr>
+          <w:ilvl w:val="0"/>
+          <w:numId w:val="34"/>
+        </w:numPr>
+        <w:autoSpaceDE/>
+        <w:autoSpaceDN/>
+        <w:adjustRightInd/>
+        <w:spacing w:after="160" w:line="360" w:lineRule="auto"/>
+        <w:contextualSpacing/>
+        <w:rPr>
+          <w:sz w:val="24"/>
+        </w:rPr>
+      </w:pPr>
+      <w:r>
+        <w:rPr>
+          <w:b/>
+          <w:sz w:val="24"/>
+        </w:rPr>
+        <w:t>Fase</w:t>
+      </w:r>
+      <w:r>
+        <w:rPr>
+          <w:b/>
+          <w:sz w:val="24"/>
+        </w:rPr>
+        <w:t xml:space="preserve"> </w:t>
+      </w:r>
+      <w:r>
+        <w:rPr>
+          <w:b/>
+          <w:sz w:val="24"/>
+        </w:rPr>
+        <w:t xml:space="preserve">9: </w:t>
+      </w:r>
+      <w:r>
+        <w:rPr>
+          <w:sz w:val="24"/>
+        </w:rPr>
+        <w:t>Montar la página web en el servidor del ITSUR.</w:t>
+      </w:r>
+    </w:p>
+    <w:p>
+      <w:pPr>
+        <w:pStyle w:val="Prrafodelista"/>
+        <w:numPr>
+          <w:ilvl w:val="0"/>
+          <w:numId w:val="34"/>
+        </w:numPr>
+        <w:autoSpaceDE/>
+        <w:autoSpaceDN/>
+        <w:adjustRightInd/>
+        <w:spacing w:after="160" w:line="360" w:lineRule="auto"/>
+        <w:contextualSpacing/>
+        <w:rPr>
+          <w:sz w:val="24"/>
+        </w:rPr>
+      </w:pPr>
+      <w:r>
+        <w:rPr>
+          <w:b/>
+          <w:sz w:val="24"/>
+        </w:rPr>
+        <w:t>Fase</w:t>
+      </w:r>
+      <w:r>
+        <w:rPr>
+          <w:b/>
+          <w:sz w:val="24"/>
+        </w:rPr>
+        <w:t xml:space="preserve"> </w:t>
+      </w:r>
+      <w:r>
+        <w:rPr>
+          <w:b/>
+          <w:sz w:val="24"/>
+        </w:rPr>
+        <w:t xml:space="preserve">10: </w:t>
+      </w:r>
+      <w:r>
+        <w:rPr>
+          <w:sz w:val="24"/>
+        </w:rPr>
+        <w:t>Subir la información de las empresas para residentes y el número de alumnos solicitados por empresa.</w:t>
+      </w:r>
+    </w:p>
+    <w:p>
+      <w:pPr>
+        <w:pStyle w:val="Prrafodelista"/>
+        <w:numPr>
+          <w:ilvl w:val="0"/>
+          <w:numId w:val="34"/>
+        </w:numPr>
+        <w:autoSpaceDE/>
+        <w:autoSpaceDN/>
+        <w:adjustRightInd/>
+        <w:spacing w:after="160" w:line="360" w:lineRule="auto"/>
+        <w:contextualSpacing/>
+        <w:rPr>
+          <w:sz w:val="24"/>
+        </w:rPr>
+      </w:pPr>
+      <w:r>
+        <w:rPr>
+          <w:b/>
+          <w:sz w:val="24"/>
+        </w:rPr>
+        <w:t>Fase</w:t>
+      </w:r>
+      <w:r>
+        <w:rPr>
+          <w:b/>
+          <w:sz w:val="24"/>
+        </w:rPr>
+        <w:t xml:space="preserve"> </w:t>
+      </w:r>
+      <w:r>
+        <w:rPr>
+          <w:b/>
+          <w:sz w:val="24"/>
+        </w:rPr>
+        <w:t>11:</w:t>
+      </w:r>
+      <w:r>
+        <w:rPr>
+          <w:sz w:val="24"/>
+        </w:rPr>
+        <w:t xml:space="preserve"> Evaluar la tasa de consulta de los alumnos que ingresan a la página.</w:t>
+      </w:r>
+    </w:p>
+    <w:p>
+      <w:pPr>
+        <w:spacing w:line="360" w:lineRule="auto"/>
+        <w:jc w:val="center"/>
+        <w:rPr>
+          <w:sz w:val="24"/>
+        </w:rPr>
+      </w:pPr>
+    </w:p>
+    <w:p>
+      <w:pPr>
+        <w:spacing w:line="360" w:lineRule="auto"/>
+        <w:rPr>
+          <w:sz w:val="24"/>
+        </w:rPr>
+      </w:pPr>
+    </w:p>
+    <w:p>
+      <w:pPr>
+        <w:spacing w:line="360" w:lineRule="auto"/>
+        <w:rPr>
+          <w:sz w:val="24"/>
+        </w:rPr>
+      </w:pPr>
+    </w:p>
+    <w:p>
+      <w:pPr>
+        <w:spacing w:line="360" w:lineRule="auto"/>
+        <w:rPr>
+          <w:sz w:val="24"/>
+        </w:rPr>
+      </w:pPr>
+    </w:p>
+    <w:p>
+      <w:pPr>
+        <w:spacing w:line="360" w:lineRule="auto"/>
+        <w:jc w:val="center"/>
+        <w:rPr>
+          <w:sz w:val="24"/>
+        </w:rPr>
+      </w:pPr>
+      <w:bookmarkStart w:id="108" w:name="_GoBack"/>
       <w:r>
         <w:rPr>
           <w:noProof/>
-          <w:sz w:val="24"/>
           <w:lang w:eastAsia="es-MX"/>
         </w:rPr>
+        <w:lastRenderedPageBreak/>
         <w:drawing>
-          <wp:inline distT="0" distB="0" distL="0" distR="0" wp14:anchorId="22E5A423" wp14:editId="5ED6AAD4">
-            <wp:extent cx="5612130" cy="1706880"/>
-            <wp:effectExtent l="0" t="0" r="7620" b="7620"/>
+          <wp:inline distT="0" distB="0" distL="0" distR="0" wp14:anchorId="540F3A00" wp14:editId="4E2F72C2">
+            <wp:extent cx="6282646" cy="2171700"/>
+            <wp:effectExtent l="0" t="0" r="4445" b="0"/>
             <wp:docPr id="1" name="Imagen 1"/>
             <wp:cNvGraphicFramePr>
               <a:graphicFrameLocks xmlns:a="http://schemas.openxmlformats.org/drawingml/2006/main" noChangeAspect="1"/>
@@ -5973,7 +6481,7 @@
                   <pic:spPr>
                     <a:xfrm>
                       <a:off x="0" y="0"/>
-                      <a:ext cx="5612130" cy="1706880"/>
+                      <a:ext cx="6290815" cy="2174524"/>
                     </a:xfrm>
                     <a:prstGeom prst="rect">
                       <a:avLst/>
@@ -5985,30 +6493,25 @@
           </wp:inline>
         </w:drawing>
       </w:r>
-    </w:p>
-    <w:p>
-      <w:pPr>
-        <w:spacing w:line="360" w:lineRule="auto"/>
-        <w:rPr>
-          <w:sz w:val="24"/>
-        </w:rPr>
-      </w:pPr>
-    </w:p>
-    <w:p>
-      <w:pPr>
-        <w:spacing w:line="360" w:lineRule="auto"/>
-        <w:rPr>
-          <w:sz w:val="24"/>
-        </w:rPr>
-      </w:pPr>
-    </w:p>
-    <w:p>
-      <w:pPr>
-        <w:spacing w:line="360" w:lineRule="auto"/>
-        <w:rPr>
-          <w:sz w:val="24"/>
-        </w:rPr>
-      </w:pPr>
+      <w:bookmarkEnd w:id="108"/>
+    </w:p>
+    <w:p>
+      <w:pPr>
+        <w:autoSpaceDE/>
+        <w:autoSpaceDN/>
+        <w:adjustRightInd/>
+        <w:spacing w:line="240" w:lineRule="auto"/>
+        <w:jc w:val="left"/>
+        <w:rPr>
+          <w:sz w:val="24"/>
+        </w:rPr>
+      </w:pPr>
+      <w:r>
+        <w:rPr>
+          <w:sz w:val="24"/>
+        </w:rPr>
+        <w:br w:type="page"/>
+      </w:r>
     </w:p>
     <w:p>
       <w:pPr>
@@ -6031,7 +6534,6 @@
           <w:sz w:val="24"/>
           <w:lang w:eastAsia="es-MX"/>
         </w:rPr>
-        <w:lastRenderedPageBreak/>
         <mc:AlternateContent>
           <mc:Choice Requires="wps">
             <w:drawing>
@@ -8110,7 +8612,7 @@
                             <w:rPr>
                               <w:noProof/>
                             </w:rPr>
-                            <w:t>6</w:t>
+                            <w:t>20</w:t>
                           </w:r>
                           <w:r>
                             <w:rPr>
@@ -8159,7 +8661,7 @@
                       <w:rPr>
                         <w:noProof/>
                       </w:rPr>
-                      <w:t>6</w:t>
+                      <w:t>20</w:t>
                     </w:r>
                     <w:r>
                       <w:rPr>
@@ -8317,7 +8819,7 @@
                               <w:noProof/>
                               <w:sz w:val="14"/>
                             </w:rPr>
-                            <w:t>6</w:t>
+                            <w:t>20</w:t>
                           </w:r>
                           <w:r>
                             <w:rPr>
@@ -8436,7 +8938,7 @@
                         <w:noProof/>
                         <w:sz w:val="14"/>
                       </w:rPr>
-                      <w:t>6</w:t>
+                      <w:t>20</w:t>
                     </w:r>
                     <w:r>
                       <w:rPr>
@@ -8696,7 +9198,7 @@
             </wp:anchor>
           </w:drawing>
         </mc:Choice>
-        <mc:Fallback xmlns:w16se="http://schemas.microsoft.com/office/word/2015/wordml/symex" xmlns:cx1="http://schemas.microsoft.com/office/drawing/2015/9/8/chartex" xmlns:cx="http://schemas.microsoft.com/office/drawing/2014/chartex">
+        <mc:Fallback xmlns:cx="http://schemas.microsoft.com/office/drawing/2014/chartex" xmlns:cx1="http://schemas.microsoft.com/office/drawing/2015/9/8/chartex" xmlns:w16se="http://schemas.microsoft.com/office/word/2015/wordml/symex">
           <w:pict>
             <v:rect w14:anchorId="255725F8" id="Rectangle 13" o:spid="_x0000_s1026" style="position:absolute;margin-left:-52.75pt;margin-top:16.35pt;width:23.8pt;height:687.5pt;z-index:251657216;visibility:visible;mso-wrap-style:square;mso-width-percent:0;mso-height-percent:0;mso-wrap-distance-left:9pt;mso-wrap-distance-top:0;mso-wrap-distance-right:9pt;mso-wrap-distance-bottom:0;mso-position-horizontal:absolute;mso-position-horizontal-relative:text;mso-position-vertical:absolute;mso-position-vertical-relative:text;mso-width-percent:0;mso-height-percent:0;mso-width-relative:page;mso-height-relative:page;v-text-anchor:top" o:gfxdata="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" fillcolor="#5c9a6c" strokecolor="#5c9a6c" strokeweight="1pt">
               <v:fill color2="#2b4732" focus="50%" type="gradient"/>
@@ -14028,7 +14530,7 @@
 </file>
 
 <file path=customXml/itemProps1.xml><?xml version="1.0" encoding="utf-8"?>
-<ds:datastoreItem xmlns:ds="http://schemas.openxmlformats.org/officeDocument/2006/customXml" ds:itemID="{DB3C0EDC-6E1C-4650-B4F7-34F34C5A7B67}">
+<ds:datastoreItem xmlns:ds="http://schemas.openxmlformats.org/officeDocument/2006/customXml" ds:itemID="{51FA49B8-0764-41E7-8A09-118A28DA43F9}">
   <ds:schemaRefs>
     <ds:schemaRef ds:uri="http://schemas.openxmlformats.org/officeDocument/2006/bibliography"/>
   </ds:schemaRefs>

</xml_diff>